<commit_message>
Adding objectives to proposal
</commit_message>
<xml_diff>
--- a/docs/proposal/Assessing_Google_Trends_Data_Proposal.docx
+++ b/docs/proposal/Assessing_Google_Trends_Data_Proposal.docx
@@ -313,8 +313,12 @@
     </w:p>
     <w:p>
       <w:pPr>
-        <w:spacing w:after="0"/>
-        <w:ind w:firstLine="720"/>
+        <w:pStyle w:val="ListParagraph"/>
+        <w:numPr>
+          <w:ilvl w:val="0"/>
+          <w:numId w:val="1"/>
+        </w:numPr>
+        <w:spacing w:after="0"/>
         <w:rPr>
           <w:rFonts w:ascii="Arial" w:eastAsiaTheme="minorEastAsia" w:hAnsi="Arial" w:cs="Arial"/>
           <w:b/>
@@ -332,119 +336,524 @@
           <w:szCs w:val="28"/>
         </w:rPr>
         <w:lastRenderedPageBreak/>
-        <w:t>INTRODUCTION</w:t>
+        <w:t>INTRODUCTION:</w:t>
+      </w:r>
+    </w:p>
+    <w:p>
+      <w:pPr>
+        <w:spacing w:after="0"/>
+        <w:ind w:firstLine="720"/>
+        <w:rPr>
+          <w:rFonts w:ascii="Arial" w:eastAsiaTheme="minorEastAsia" w:hAnsi="Arial" w:cs="Arial"/>
+          <w:b/>
+          <w:bCs/>
+          <w:sz w:val="28"/>
+          <w:szCs w:val="28"/>
+        </w:rPr>
+      </w:pPr>
+    </w:p>
+    <w:p>
+      <w:pPr>
+        <w:spacing w:after="0"/>
+        <w:ind w:firstLine="720"/>
+        <w:rPr>
+          <w:rFonts w:ascii="Arial" w:eastAsiaTheme="minorEastAsia" w:hAnsi="Arial" w:cs="Arial"/>
+          <w:b/>
+          <w:bCs/>
+          <w:sz w:val="28"/>
+          <w:szCs w:val="28"/>
+        </w:rPr>
+      </w:pPr>
+    </w:p>
+    <w:p>
+      <w:pPr>
+        <w:spacing w:after="0"/>
+        <w:ind w:firstLine="720"/>
+        <w:rPr>
+          <w:rFonts w:ascii="Arial" w:eastAsiaTheme="minorEastAsia" w:hAnsi="Arial" w:cs="Arial"/>
+          <w:b/>
+          <w:bCs/>
+          <w:sz w:val="28"/>
+          <w:szCs w:val="28"/>
+        </w:rPr>
+      </w:pPr>
+    </w:p>
+    <w:p>
+      <w:pPr>
+        <w:spacing w:after="0"/>
+        <w:ind w:firstLine="720"/>
+        <w:rPr>
+          <w:rFonts w:ascii="Arial" w:eastAsiaTheme="minorEastAsia" w:hAnsi="Arial" w:cs="Arial"/>
+          <w:b/>
+          <w:bCs/>
+          <w:sz w:val="28"/>
+          <w:szCs w:val="28"/>
+        </w:rPr>
+      </w:pPr>
+    </w:p>
+    <w:p>
+      <w:pPr>
+        <w:spacing w:after="0"/>
+        <w:ind w:firstLine="720"/>
+        <w:rPr>
+          <w:rFonts w:ascii="Arial" w:eastAsiaTheme="minorEastAsia" w:hAnsi="Arial" w:cs="Arial"/>
+          <w:b/>
+          <w:bCs/>
+          <w:sz w:val="28"/>
+          <w:szCs w:val="28"/>
+        </w:rPr>
+      </w:pPr>
+    </w:p>
+    <w:p>
+      <w:pPr>
+        <w:spacing w:after="0"/>
+        <w:ind w:firstLine="720"/>
+        <w:rPr>
+          <w:rFonts w:ascii="Arial" w:eastAsiaTheme="minorEastAsia" w:hAnsi="Arial" w:cs="Arial"/>
+          <w:b/>
+          <w:bCs/>
+          <w:sz w:val="28"/>
+          <w:szCs w:val="28"/>
+        </w:rPr>
+      </w:pPr>
+    </w:p>
+    <w:p>
+      <w:pPr>
+        <w:pStyle w:val="ListParagraph"/>
+        <w:numPr>
+          <w:ilvl w:val="0"/>
+          <w:numId w:val="1"/>
+        </w:numPr>
+        <w:spacing w:after="0"/>
+        <w:rPr>
+          <w:rFonts w:ascii="Arial" w:eastAsiaTheme="minorEastAsia" w:hAnsi="Arial" w:cs="Arial"/>
+          <w:b/>
+          <w:bCs/>
+          <w:sz w:val="28"/>
+          <w:szCs w:val="28"/>
+        </w:rPr>
+      </w:pPr>
+      <w:r>
+        <w:rPr>
+          <w:rFonts w:ascii="Arial" w:eastAsiaTheme="minorEastAsia" w:hAnsi="Arial" w:cs="Arial"/>
+          <w:b/>
+          <w:bCs/>
+          <w:sz w:val="28"/>
+          <w:szCs w:val="28"/>
+        </w:rPr>
+        <w:t>AIMS AND OBJECTIVES</w:t>
+      </w:r>
+    </w:p>
+    <w:p>
+      <w:pPr>
+        <w:pStyle w:val="ListParagraph"/>
+        <w:spacing w:after="0"/>
+        <w:rPr>
+          <w:rFonts w:ascii="Arial" w:eastAsiaTheme="minorEastAsia" w:hAnsi="Arial" w:cs="Arial"/>
+          <w:b/>
+          <w:bCs/>
+          <w:sz w:val="28"/>
+          <w:szCs w:val="28"/>
+        </w:rPr>
+      </w:pPr>
+    </w:p>
+    <w:p>
+      <w:pPr>
+        <w:pStyle w:val="ListParagraph"/>
+        <w:spacing w:after="0"/>
+        <w:rPr>
+          <w:rFonts w:ascii="Arial" w:eastAsiaTheme="minorEastAsia" w:hAnsi="Arial" w:cs="Arial"/>
+          <w:sz w:val="24"/>
+          <w:szCs w:val="24"/>
+        </w:rPr>
+      </w:pPr>
+      <w:r>
+        <w:rPr>
+          <w:rFonts w:ascii="Arial" w:eastAsiaTheme="minorEastAsia" w:hAnsi="Arial" w:cs="Arial"/>
+          <w:sz w:val="24"/>
+          <w:szCs w:val="24"/>
+        </w:rPr>
+        <w:t>The aim of the project is to develop a methodology to predict macroeconomic indicators such as GDP and monthly retail sales with real-time data source, Google Trends. Keywords from the google would be identified which will serve as the predictors for nowcasting the GDP and monthly retails sales.</w:t>
+      </w:r>
+    </w:p>
+    <w:p>
+      <w:pPr>
+        <w:pStyle w:val="ListParagraph"/>
+        <w:spacing w:after="0"/>
+        <w:rPr>
+          <w:rFonts w:ascii="Arial" w:eastAsiaTheme="minorEastAsia" w:hAnsi="Arial" w:cs="Arial"/>
+          <w:sz w:val="24"/>
+          <w:szCs w:val="24"/>
+        </w:rPr>
+      </w:pPr>
+    </w:p>
+    <w:p>
+      <w:pPr>
+        <w:pStyle w:val="ListParagraph"/>
+        <w:numPr>
+          <w:ilvl w:val="1"/>
+          <w:numId w:val="1"/>
+        </w:numPr>
+        <w:spacing w:after="0"/>
+        <w:rPr>
+          <w:rFonts w:ascii="Arial" w:eastAsiaTheme="minorEastAsia" w:hAnsi="Arial" w:cs="Arial"/>
+          <w:b/>
+          <w:bCs/>
+          <w:sz w:val="24"/>
+          <w:szCs w:val="24"/>
+        </w:rPr>
+      </w:pPr>
+      <w:r>
+        <w:rPr>
+          <w:rFonts w:ascii="Arial" w:eastAsiaTheme="minorEastAsia" w:hAnsi="Arial" w:cs="Arial"/>
+          <w:b/>
+          <w:bCs/>
+          <w:sz w:val="24"/>
+          <w:szCs w:val="24"/>
+        </w:rPr>
+        <w:t>Key Objectives</w:t>
+      </w:r>
+    </w:p>
+    <w:p>
+      <w:pPr>
+        <w:pStyle w:val="ListParagraph"/>
+        <w:spacing w:after="0"/>
+        <w:rPr>
+          <w:rFonts w:ascii="Arial" w:eastAsiaTheme="minorEastAsia" w:hAnsi="Arial" w:cs="Arial"/>
+          <w:b/>
+          <w:bCs/>
+          <w:sz w:val="24"/>
+          <w:szCs w:val="24"/>
+        </w:rPr>
+      </w:pPr>
+    </w:p>
+    <w:p>
+      <w:pPr>
+        <w:pStyle w:val="ListParagraph"/>
+        <w:spacing w:after="0"/>
+        <w:rPr>
+          <w:rFonts w:ascii="Arial" w:eastAsiaTheme="minorEastAsia" w:hAnsi="Arial" w:cs="Arial"/>
+          <w:sz w:val="24"/>
+          <w:szCs w:val="24"/>
+        </w:rPr>
+      </w:pPr>
+      <w:r>
+        <w:rPr>
+          <w:rFonts w:ascii="Arial" w:eastAsiaTheme="minorEastAsia" w:hAnsi="Arial" w:cs="Arial"/>
+          <w:sz w:val="24"/>
+          <w:szCs w:val="24"/>
+        </w:rPr>
+        <w:t>The key objectives are as mentioned below:</w:t>
+      </w:r>
+    </w:p>
+    <w:p>
+      <w:pPr>
+        <w:pStyle w:val="ListParagraph"/>
+        <w:numPr>
+          <w:ilvl w:val="0"/>
+          <w:numId w:val="4"/>
+        </w:numPr>
+        <w:spacing w:after="0"/>
+        <w:rPr>
+          <w:rFonts w:ascii="Arial" w:eastAsiaTheme="minorEastAsia" w:hAnsi="Arial" w:cs="Arial"/>
+          <w:sz w:val="24"/>
+          <w:szCs w:val="24"/>
+        </w:rPr>
+      </w:pPr>
+      <w:r>
+        <w:rPr>
+          <w:rFonts w:ascii="Arial" w:eastAsiaTheme="minorEastAsia" w:hAnsi="Arial" w:cs="Arial"/>
+          <w:sz w:val="24"/>
+          <w:szCs w:val="24"/>
+        </w:rPr>
+        <w:t>Nowcasting the macroeconomic indicators like GDP and monthly retail sales using real time data.</w:t>
+      </w:r>
+    </w:p>
+    <w:p>
+      <w:pPr>
+        <w:pStyle w:val="ListParagraph"/>
+        <w:numPr>
+          <w:ilvl w:val="0"/>
+          <w:numId w:val="4"/>
+        </w:numPr>
+        <w:spacing w:after="0"/>
+        <w:rPr>
+          <w:rFonts w:ascii="Arial" w:eastAsiaTheme="minorEastAsia" w:hAnsi="Arial" w:cs="Arial"/>
+          <w:sz w:val="24"/>
+          <w:szCs w:val="24"/>
+        </w:rPr>
+      </w:pPr>
+      <w:r>
+        <w:rPr>
+          <w:rFonts w:ascii="Arial" w:eastAsiaTheme="minorEastAsia" w:hAnsi="Arial" w:cs="Arial"/>
+          <w:sz w:val="24"/>
+          <w:szCs w:val="24"/>
+        </w:rPr>
+        <w:t xml:space="preserve">Prediction of GDP will be at national level and </w:t>
       </w:r>
       <w:r>
         <w:rPr>
           <w:rFonts w:ascii="Arial" w:eastAsiaTheme="minorEastAsia" w:hAnsi="Arial" w:cs="Arial"/>
-          <w:b/>
-          <w:bCs/>
-          <w:sz w:val="28"/>
-          <w:szCs w:val="28"/>
-        </w:rPr>
-        <w:t>:</w:t>
+          <w:sz w:val="24"/>
+          <w:szCs w:val="24"/>
+        </w:rPr>
+        <w:t xml:space="preserve">will be </w:t>
       </w:r>
-    </w:p>
-    <w:p>
-      <w:pPr>
-        <w:spacing w:after="0"/>
-        <w:ind w:firstLine="720"/>
-        <w:rPr>
-          <w:rFonts w:ascii="Arial" w:eastAsiaTheme="minorEastAsia" w:hAnsi="Arial" w:cs="Arial"/>
-          <w:b/>
-          <w:bCs/>
-          <w:sz w:val="28"/>
-          <w:szCs w:val="28"/>
-        </w:rPr>
-      </w:pPr>
-    </w:p>
-    <w:p>
-      <w:pPr>
-        <w:spacing w:after="0"/>
-        <w:ind w:firstLine="720"/>
-        <w:rPr>
-          <w:rFonts w:ascii="Arial" w:eastAsiaTheme="minorEastAsia" w:hAnsi="Arial" w:cs="Arial"/>
-          <w:b/>
-          <w:bCs/>
-          <w:sz w:val="28"/>
-          <w:szCs w:val="28"/>
-        </w:rPr>
-      </w:pPr>
-    </w:p>
-    <w:p>
-      <w:pPr>
-        <w:spacing w:after="0"/>
-        <w:ind w:firstLine="720"/>
-        <w:rPr>
-          <w:rFonts w:ascii="Arial" w:eastAsiaTheme="minorEastAsia" w:hAnsi="Arial" w:cs="Arial"/>
-          <w:b/>
-          <w:bCs/>
-          <w:sz w:val="28"/>
-          <w:szCs w:val="28"/>
-        </w:rPr>
-      </w:pPr>
-    </w:p>
-    <w:p>
-      <w:pPr>
-        <w:spacing w:after="0"/>
-        <w:ind w:firstLine="720"/>
-        <w:rPr>
-          <w:rFonts w:ascii="Arial" w:eastAsiaTheme="minorEastAsia" w:hAnsi="Arial" w:cs="Arial"/>
-          <w:b/>
-          <w:bCs/>
-          <w:sz w:val="28"/>
-          <w:szCs w:val="28"/>
-        </w:rPr>
-      </w:pPr>
-    </w:p>
-    <w:p>
-      <w:pPr>
-        <w:spacing w:after="0"/>
-        <w:ind w:firstLine="720"/>
-        <w:rPr>
-          <w:rFonts w:ascii="Arial" w:eastAsiaTheme="minorEastAsia" w:hAnsi="Arial" w:cs="Arial"/>
-          <w:b/>
-          <w:bCs/>
-          <w:sz w:val="28"/>
-          <w:szCs w:val="28"/>
-        </w:rPr>
-      </w:pPr>
-    </w:p>
-    <w:p>
-      <w:pPr>
-        <w:spacing w:after="0"/>
-        <w:ind w:firstLine="720"/>
-        <w:rPr>
-          <w:rFonts w:ascii="Arial" w:eastAsiaTheme="minorEastAsia" w:hAnsi="Arial" w:cs="Arial"/>
-          <w:b/>
-          <w:bCs/>
-          <w:sz w:val="28"/>
-          <w:szCs w:val="28"/>
-        </w:rPr>
-      </w:pPr>
-    </w:p>
-    <w:p>
-      <w:pPr>
-        <w:spacing w:after="0"/>
-        <w:ind w:firstLine="720"/>
-        <w:rPr>
-          <w:rFonts w:ascii="Arial" w:eastAsiaTheme="minorEastAsia" w:hAnsi="Arial" w:cs="Arial"/>
-          <w:b/>
-          <w:bCs/>
-          <w:sz w:val="28"/>
-          <w:szCs w:val="28"/>
-        </w:rPr>
-      </w:pPr>
       <w:r>
         <w:rPr>
           <w:rFonts w:ascii="Arial" w:eastAsiaTheme="minorEastAsia" w:hAnsi="Arial" w:cs="Arial"/>
-          <w:b/>
-          <w:bCs/>
-          <w:sz w:val="28"/>
-          <w:szCs w:val="28"/>
-        </w:rPr>
-        <w:t>AIMS AND OBJECTIVES:</w:t>
+          <w:sz w:val="24"/>
+          <w:szCs w:val="24"/>
+        </w:rPr>
+        <w:t xml:space="preserve">industry </w:t>
       </w:r>
+      <w:r>
+        <w:rPr>
+          <w:rFonts w:ascii="Arial" w:eastAsiaTheme="minorEastAsia" w:hAnsi="Arial" w:cs="Arial"/>
+          <w:sz w:val="24"/>
+          <w:szCs w:val="24"/>
+        </w:rPr>
+        <w:t>wi</w:t>
+      </w:r>
+      <w:r>
+        <w:rPr>
+          <w:rFonts w:ascii="Arial" w:eastAsiaTheme="minorEastAsia" w:hAnsi="Arial" w:cs="Arial"/>
+          <w:sz w:val="24"/>
+          <w:szCs w:val="24"/>
+        </w:rPr>
+        <w:t>se.</w:t>
+      </w:r>
+    </w:p>
+    <w:p>
+      <w:pPr>
+        <w:pStyle w:val="ListParagraph"/>
+        <w:numPr>
+          <w:ilvl w:val="0"/>
+          <w:numId w:val="4"/>
+        </w:numPr>
+        <w:spacing w:after="0"/>
+        <w:rPr>
+          <w:rFonts w:ascii="Arial" w:eastAsiaTheme="minorEastAsia" w:hAnsi="Arial" w:cs="Arial"/>
+          <w:sz w:val="24"/>
+          <w:szCs w:val="24"/>
+        </w:rPr>
+      </w:pPr>
+      <w:r>
+        <w:rPr>
+          <w:rFonts w:ascii="Arial" w:eastAsiaTheme="minorEastAsia" w:hAnsi="Arial" w:cs="Arial"/>
+          <w:sz w:val="24"/>
+          <w:szCs w:val="24"/>
+        </w:rPr>
+        <w:t>GDP nowcasting will be quarterly.</w:t>
+      </w:r>
+    </w:p>
+    <w:p>
+      <w:pPr>
+        <w:pStyle w:val="ListParagraph"/>
+        <w:numPr>
+          <w:ilvl w:val="0"/>
+          <w:numId w:val="4"/>
+        </w:numPr>
+        <w:spacing w:after="0"/>
+        <w:rPr>
+          <w:rFonts w:ascii="Arial" w:eastAsiaTheme="minorEastAsia" w:hAnsi="Arial" w:cs="Arial"/>
+          <w:sz w:val="24"/>
+          <w:szCs w:val="24"/>
+        </w:rPr>
+      </w:pPr>
+      <w:r>
+        <w:rPr>
+          <w:rFonts w:ascii="Arial" w:eastAsiaTheme="minorEastAsia" w:hAnsi="Arial" w:cs="Arial"/>
+          <w:sz w:val="24"/>
+          <w:szCs w:val="24"/>
+        </w:rPr>
+        <w:t>Nowcasting for retail sales and digital sales will be monthly at national level and as per the industries.</w:t>
+      </w:r>
+    </w:p>
+    <w:p>
+      <w:pPr>
+        <w:spacing w:after="0"/>
+        <w:ind w:left="720"/>
+        <w:rPr>
+          <w:rFonts w:ascii="Arial" w:eastAsiaTheme="minorEastAsia" w:hAnsi="Arial" w:cs="Arial"/>
+          <w:sz w:val="24"/>
+          <w:szCs w:val="24"/>
+        </w:rPr>
+      </w:pPr>
+      <w:r>
+        <w:rPr>
+          <w:rFonts w:ascii="Arial" w:eastAsiaTheme="minorEastAsia" w:hAnsi="Arial" w:cs="Arial"/>
+          <w:sz w:val="24"/>
+          <w:szCs w:val="24"/>
+        </w:rPr>
+        <w:t xml:space="preserve">Keywords will be searched from Google Trends </w:t>
+      </w:r>
+    </w:p>
+    <w:p>
+      <w:pPr>
+        <w:spacing w:after="0"/>
+        <w:ind w:left="720"/>
+        <w:rPr>
+          <w:rFonts w:ascii="Arial" w:eastAsiaTheme="minorEastAsia" w:hAnsi="Arial" w:cs="Arial"/>
+          <w:sz w:val="24"/>
+          <w:szCs w:val="24"/>
+        </w:rPr>
+      </w:pPr>
+      <w:r>
+        <w:rPr>
+          <w:rFonts w:ascii="Arial" w:eastAsiaTheme="minorEastAsia" w:hAnsi="Arial" w:cs="Arial"/>
+          <w:sz w:val="24"/>
+          <w:szCs w:val="24"/>
+        </w:rPr>
+        <w:t xml:space="preserve">website: </w:t>
+      </w:r>
+      <w:hyperlink r:id="rId5" w:history="1">
+        <w:r>
+          <w:rPr>
+            <w:rStyle w:val="Hyperlink"/>
+            <w:rFonts w:ascii="Arial" w:eastAsiaTheme="minorEastAsia" w:hAnsi="Arial" w:cs="Arial"/>
+            <w:sz w:val="24"/>
+            <w:szCs w:val="24"/>
+          </w:rPr>
+          <w:t>https://trends.google.com/trends/?geo=CA</w:t>
+        </w:r>
+      </w:hyperlink>
+      <w:r>
+        <w:rPr>
+          <w:rFonts w:ascii="Arial" w:eastAsiaTheme="minorEastAsia" w:hAnsi="Arial" w:cs="Arial"/>
+          <w:sz w:val="24"/>
+          <w:szCs w:val="24"/>
+        </w:rPr>
+        <w:t>, and will serve as the     predictors for nowcasting the macroeconomic indicators.</w:t>
+      </w:r>
+    </w:p>
+    <w:p>
+      <w:pPr>
+        <w:spacing w:after="0"/>
+        <w:rPr>
+          <w:rFonts w:ascii="Arial" w:eastAsiaTheme="minorEastAsia" w:hAnsi="Arial" w:cs="Arial"/>
+          <w:sz w:val="24"/>
+          <w:szCs w:val="24"/>
+        </w:rPr>
+      </w:pPr>
+    </w:p>
+    <w:p>
+      <w:pPr>
+        <w:pStyle w:val="ListParagraph"/>
+        <w:spacing w:after="0"/>
+        <w:rPr>
+          <w:rFonts w:ascii="Arial" w:eastAsiaTheme="minorEastAsia" w:hAnsi="Arial" w:cs="Arial"/>
+          <w:sz w:val="24"/>
+          <w:szCs w:val="24"/>
+        </w:rPr>
+      </w:pPr>
+    </w:p>
+    <w:p>
+      <w:pPr>
+        <w:pStyle w:val="ListParagraph"/>
+        <w:numPr>
+          <w:ilvl w:val="1"/>
+          <w:numId w:val="1"/>
+        </w:numPr>
+        <w:spacing w:after="0"/>
+        <w:rPr>
+          <w:rFonts w:ascii="Arial" w:eastAsiaTheme="minorEastAsia" w:hAnsi="Arial" w:cs="Arial"/>
+          <w:b/>
+          <w:bCs/>
+          <w:sz w:val="24"/>
+          <w:szCs w:val="24"/>
+        </w:rPr>
+      </w:pPr>
+      <w:r>
+        <w:rPr>
+          <w:rFonts w:ascii="Arial" w:eastAsiaTheme="minorEastAsia" w:hAnsi="Arial" w:cs="Arial"/>
+          <w:b/>
+          <w:bCs/>
+          <w:sz w:val="24"/>
+          <w:szCs w:val="24"/>
+        </w:rPr>
+        <w:t>Methodology</w:t>
+      </w:r>
+    </w:p>
+    <w:p>
+      <w:pPr>
+        <w:pStyle w:val="ListParagraph"/>
+        <w:spacing w:after="0"/>
+        <w:rPr>
+          <w:rFonts w:ascii="Arial" w:eastAsiaTheme="minorEastAsia" w:hAnsi="Arial" w:cs="Arial"/>
+          <w:sz w:val="24"/>
+          <w:szCs w:val="24"/>
+        </w:rPr>
+      </w:pPr>
+    </w:p>
+    <w:p>
+      <w:pPr>
+        <w:spacing w:after="0"/>
+        <w:rPr>
+          <w:rFonts w:ascii="Arial" w:eastAsiaTheme="minorEastAsia" w:hAnsi="Arial" w:cs="Arial"/>
+          <w:sz w:val="24"/>
+          <w:szCs w:val="24"/>
+        </w:rPr>
+      </w:pPr>
+    </w:p>
+    <w:p>
+      <w:pPr>
+        <w:pStyle w:val="ListParagraph"/>
+        <w:spacing w:after="0"/>
+        <w:rPr>
+          <w:rFonts w:ascii="Arial" w:eastAsiaTheme="minorEastAsia" w:hAnsi="Arial" w:cs="Arial"/>
+          <w:sz w:val="24"/>
+          <w:szCs w:val="24"/>
+        </w:rPr>
+      </w:pPr>
+    </w:p>
+    <w:p>
+      <w:pPr>
+        <w:pStyle w:val="ListParagraph"/>
+        <w:spacing w:after="0"/>
+        <w:rPr>
+          <w:rFonts w:ascii="Arial" w:eastAsiaTheme="minorEastAsia" w:hAnsi="Arial" w:cs="Arial"/>
+          <w:b/>
+          <w:bCs/>
+          <w:sz w:val="28"/>
+          <w:szCs w:val="28"/>
+        </w:rPr>
+      </w:pPr>
+    </w:p>
+    <w:p>
+      <w:pPr>
+        <w:spacing w:after="0"/>
+        <w:ind w:firstLine="720"/>
+        <w:rPr>
+          <w:rFonts w:ascii="Arial" w:eastAsiaTheme="minorEastAsia" w:hAnsi="Arial" w:cs="Arial"/>
+          <w:b/>
+          <w:bCs/>
+          <w:sz w:val="28"/>
+          <w:szCs w:val="28"/>
+        </w:rPr>
+      </w:pPr>
+    </w:p>
+    <w:p>
+      <w:pPr>
+        <w:pStyle w:val="ListParagraph"/>
+        <w:spacing w:after="0"/>
+        <w:rPr>
+          <w:rFonts w:ascii="Arial" w:eastAsiaTheme="minorEastAsia" w:hAnsi="Arial" w:cs="Arial"/>
+          <w:sz w:val="24"/>
+          <w:szCs w:val="24"/>
+        </w:rPr>
+      </w:pPr>
+    </w:p>
+    <w:p>
+      <w:pPr>
+        <w:pStyle w:val="ListParagraph"/>
+        <w:spacing w:after="0"/>
+        <w:rPr>
+          <w:rFonts w:ascii="Arial" w:eastAsiaTheme="minorEastAsia" w:hAnsi="Arial" w:cs="Arial"/>
+          <w:sz w:val="24"/>
+          <w:szCs w:val="24"/>
+        </w:rPr>
+      </w:pPr>
     </w:p>
     <w:p>
       <w:pPr>
@@ -663,6 +1072,432 @@
     </w:sectPr>
   </w:body>
 </w:document>
+</file>
+
+<file path=word/numbering.xml><?xml version="1.0" encoding="utf-8"?>
+<w:numbering xmlns:wpc="http://schemas.microsoft.com/office/word/2010/wordprocessingCanvas" xmlns:cx="http://schemas.microsoft.com/office/drawing/2014/chartex" xmlns:cx1="http://schemas.microsoft.com/office/drawing/2015/9/8/chartex" xmlns:cx2="http://schemas.microsoft.com/office/drawing/2015/10/21/chartex" xmlns:cx3="http://schemas.microsoft.com/office/drawing/2016/5/9/chartex" xmlns:cx4="http://schemas.microsoft.com/office/drawing/2016/5/10/chartex" xmlns:cx5="http://schemas.microsoft.com/office/drawing/2016/5/11/chartex" xmlns:cx6="http://schemas.microsoft.com/office/drawing/2016/5/12/chartex" xmlns:cx7="http://schemas.microsoft.com/office/drawing/2016/5/13/chartex" xmlns:cx8="http://schemas.microsoft.com/office/drawing/2016/5/14/chartex" xmlns:mc="http://schemas.openxmlformats.org/markup-compatibility/2006" xmlns:aink="http://schemas.microsoft.com/office/drawing/2016/ink" xmlns:am3d="http://schemas.microsoft.com/office/drawing/2017/model3d" xmlns:o="urn:schemas-microsoft-com:office:office" xmlns:oel="http://schemas.microsoft.com/office/2019/extlst" xmlns:r="http://schemas.openxmlformats.org/officeDocument/2006/relationships" xmlns:m="http://schemas.openxmlformats.org/officeDocument/2006/math" xmlns:v="urn:schemas-microsoft-com:vml" xmlns:wp14="http://schemas.microsoft.com/office/word/2010/wordprocessingDrawing" xmlns:wp="http://schemas.openxmlformats.org/drawingml/2006/wordprocessingDrawing" xmlns:w10="urn:schemas-microsoft-com:office:word" xmlns:w="http://schemas.openxmlformats.org/wordprocessingml/2006/main" xmlns:w14="http://schemas.microsoft.com/office/word/2010/wordml" xmlns:w15="http://schemas.microsoft.com/office/word/2012/wordml" xmlns:w16cex="http://schemas.microsoft.com/office/word/2018/wordml/cex" xmlns:w16cid="http://schemas.microsoft.com/office/word/2016/wordml/cid" xmlns:w16="http://schemas.microsoft.com/office/word/2018/wordml" xmlns:w16sdtdh="http://schemas.microsoft.com/office/word/2020/wordml/sdtdatahash" xmlns:w16se="http://schemas.microsoft.com/office/word/2015/wordml/symex" xmlns:wpg="http://schemas.microsoft.com/office/word/2010/wordprocessingGroup" xmlns:wpi="http://schemas.microsoft.com/office/word/2010/wordprocessingInk" xmlns:wne="http://schemas.microsoft.com/office/word/2006/wordml" xmlns:wps="http://schemas.microsoft.com/office/word/2010/wordprocessingShape" mc:Ignorable="w14 w15 w16se w16cid w16 w16cex w16sdtdh wp14">
+  <w:abstractNum w:abstractNumId="0" w15:restartNumberingAfterBreak="0">
+    <w:nsid w:val="13A96386"/>
+    <w:multiLevelType w:val="hybridMultilevel"/>
+    <w:tmpl w:val="1196109C"/>
+    <w:lvl w:ilvl="0" w:tplc="16A2A7AA">
+      <w:start w:val="1"/>
+      <w:numFmt w:val="decimal"/>
+      <w:lvlText w:val="%1."/>
+      <w:lvlJc w:val="left"/>
+      <w:pPr>
+        <w:ind w:left="720" w:hanging="360"/>
+      </w:pPr>
+      <w:rPr>
+        <w:rFonts w:hint="default"/>
+      </w:rPr>
+    </w:lvl>
+    <w:lvl w:ilvl="1" w:tplc="FFFFFFFF" w:tentative="1">
+      <w:start w:val="1"/>
+      <w:numFmt w:val="lowerLetter"/>
+      <w:lvlText w:val="%2."/>
+      <w:lvlJc w:val="left"/>
+      <w:pPr>
+        <w:ind w:left="1440" w:hanging="360"/>
+      </w:pPr>
+    </w:lvl>
+    <w:lvl w:ilvl="2" w:tplc="FFFFFFFF" w:tentative="1">
+      <w:start w:val="1"/>
+      <w:numFmt w:val="lowerRoman"/>
+      <w:lvlText w:val="%3."/>
+      <w:lvlJc w:val="right"/>
+      <w:pPr>
+        <w:ind w:left="2160" w:hanging="180"/>
+      </w:pPr>
+    </w:lvl>
+    <w:lvl w:ilvl="3" w:tplc="FFFFFFFF" w:tentative="1">
+      <w:start w:val="1"/>
+      <w:numFmt w:val="decimal"/>
+      <w:lvlText w:val="%4."/>
+      <w:lvlJc w:val="left"/>
+      <w:pPr>
+        <w:ind w:left="2880" w:hanging="360"/>
+      </w:pPr>
+    </w:lvl>
+    <w:lvl w:ilvl="4" w:tplc="FFFFFFFF" w:tentative="1">
+      <w:start w:val="1"/>
+      <w:numFmt w:val="lowerLetter"/>
+      <w:lvlText w:val="%5."/>
+      <w:lvlJc w:val="left"/>
+      <w:pPr>
+        <w:ind w:left="3600" w:hanging="360"/>
+      </w:pPr>
+    </w:lvl>
+    <w:lvl w:ilvl="5" w:tplc="FFFFFFFF" w:tentative="1">
+      <w:start w:val="1"/>
+      <w:numFmt w:val="lowerRoman"/>
+      <w:lvlText w:val="%6."/>
+      <w:lvlJc w:val="right"/>
+      <w:pPr>
+        <w:ind w:left="4320" w:hanging="180"/>
+      </w:pPr>
+    </w:lvl>
+    <w:lvl w:ilvl="6" w:tplc="FFFFFFFF" w:tentative="1">
+      <w:start w:val="1"/>
+      <w:numFmt w:val="decimal"/>
+      <w:lvlText w:val="%7."/>
+      <w:lvlJc w:val="left"/>
+      <w:pPr>
+        <w:ind w:left="5040" w:hanging="360"/>
+      </w:pPr>
+    </w:lvl>
+    <w:lvl w:ilvl="7" w:tplc="FFFFFFFF" w:tentative="1">
+      <w:start w:val="1"/>
+      <w:numFmt w:val="lowerLetter"/>
+      <w:lvlText w:val="%8."/>
+      <w:lvlJc w:val="left"/>
+      <w:pPr>
+        <w:ind w:left="5760" w:hanging="360"/>
+      </w:pPr>
+    </w:lvl>
+    <w:lvl w:ilvl="8" w:tplc="FFFFFFFF" w:tentative="1">
+      <w:start w:val="1"/>
+      <w:numFmt w:val="lowerRoman"/>
+      <w:lvlText w:val="%9."/>
+      <w:lvlJc w:val="right"/>
+      <w:pPr>
+        <w:ind w:left="6480" w:hanging="180"/>
+      </w:pPr>
+    </w:lvl>
+  </w:abstractNum>
+  <w:abstractNum w:abstractNumId="1" w15:restartNumberingAfterBreak="0">
+    <w:nsid w:val="2901437E"/>
+    <w:multiLevelType w:val="multilevel"/>
+    <w:tmpl w:val="0809001F"/>
+    <w:lvl w:ilvl="0">
+      <w:start w:val="1"/>
+      <w:numFmt w:val="decimal"/>
+      <w:lvlText w:val="%1."/>
+      <w:lvlJc w:val="left"/>
+      <w:pPr>
+        <w:ind w:left="360" w:hanging="360"/>
+      </w:pPr>
+    </w:lvl>
+    <w:lvl w:ilvl="1">
+      <w:start w:val="1"/>
+      <w:numFmt w:val="decimal"/>
+      <w:lvlText w:val="%1.%2."/>
+      <w:lvlJc w:val="left"/>
+      <w:pPr>
+        <w:ind w:left="792" w:hanging="432"/>
+      </w:pPr>
+    </w:lvl>
+    <w:lvl w:ilvl="2">
+      <w:start w:val="1"/>
+      <w:numFmt w:val="decimal"/>
+      <w:lvlText w:val="%1.%2.%3."/>
+      <w:lvlJc w:val="left"/>
+      <w:pPr>
+        <w:ind w:left="1224" w:hanging="504"/>
+      </w:pPr>
+    </w:lvl>
+    <w:lvl w:ilvl="3">
+      <w:start w:val="1"/>
+      <w:numFmt w:val="decimal"/>
+      <w:lvlText w:val="%1.%2.%3.%4."/>
+      <w:lvlJc w:val="left"/>
+      <w:pPr>
+        <w:ind w:left="1728" w:hanging="648"/>
+      </w:pPr>
+    </w:lvl>
+    <w:lvl w:ilvl="4">
+      <w:start w:val="1"/>
+      <w:numFmt w:val="decimal"/>
+      <w:lvlText w:val="%1.%2.%3.%4.%5."/>
+      <w:lvlJc w:val="left"/>
+      <w:pPr>
+        <w:ind w:left="2232" w:hanging="792"/>
+      </w:pPr>
+    </w:lvl>
+    <w:lvl w:ilvl="5">
+      <w:start w:val="1"/>
+      <w:numFmt w:val="decimal"/>
+      <w:lvlText w:val="%1.%2.%3.%4.%5.%6."/>
+      <w:lvlJc w:val="left"/>
+      <w:pPr>
+        <w:ind w:left="2736" w:hanging="936"/>
+      </w:pPr>
+    </w:lvl>
+    <w:lvl w:ilvl="6">
+      <w:start w:val="1"/>
+      <w:numFmt w:val="decimal"/>
+      <w:lvlText w:val="%1.%2.%3.%4.%5.%6.%7."/>
+      <w:lvlJc w:val="left"/>
+      <w:pPr>
+        <w:ind w:left="3240" w:hanging="1080"/>
+      </w:pPr>
+    </w:lvl>
+    <w:lvl w:ilvl="7">
+      <w:start w:val="1"/>
+      <w:numFmt w:val="decimal"/>
+      <w:lvlText w:val="%1.%2.%3.%4.%5.%6.%7.%8."/>
+      <w:lvlJc w:val="left"/>
+      <w:pPr>
+        <w:ind w:left="3744" w:hanging="1224"/>
+      </w:pPr>
+    </w:lvl>
+    <w:lvl w:ilvl="8">
+      <w:start w:val="1"/>
+      <w:numFmt w:val="decimal"/>
+      <w:lvlText w:val="%1.%2.%3.%4.%5.%6.%7.%8.%9."/>
+      <w:lvlJc w:val="left"/>
+      <w:pPr>
+        <w:ind w:left="4320" w:hanging="1440"/>
+      </w:pPr>
+    </w:lvl>
+  </w:abstractNum>
+  <w:abstractNum w:abstractNumId="2" w15:restartNumberingAfterBreak="0">
+    <w:nsid w:val="315B3E96"/>
+    <w:multiLevelType w:val="hybridMultilevel"/>
+    <w:tmpl w:val="6074A968"/>
+    <w:lvl w:ilvl="0" w:tplc="08090001">
+      <w:start w:val="1"/>
+      <w:numFmt w:val="bullet"/>
+      <w:lvlText w:val=""/>
+      <w:lvlJc w:val="left"/>
+      <w:pPr>
+        <w:ind w:left="1440" w:hanging="360"/>
+      </w:pPr>
+      <w:rPr>
+        <w:rFonts w:ascii="Symbol" w:hAnsi="Symbol" w:hint="default"/>
+      </w:rPr>
+    </w:lvl>
+    <w:lvl w:ilvl="1" w:tplc="08090003" w:tentative="1">
+      <w:start w:val="1"/>
+      <w:numFmt w:val="bullet"/>
+      <w:lvlText w:val="o"/>
+      <w:lvlJc w:val="left"/>
+      <w:pPr>
+        <w:ind w:left="2160" w:hanging="360"/>
+      </w:pPr>
+      <w:rPr>
+        <w:rFonts w:ascii="Courier New" w:hAnsi="Courier New" w:cs="Courier New" w:hint="default"/>
+      </w:rPr>
+    </w:lvl>
+    <w:lvl w:ilvl="2" w:tplc="08090005" w:tentative="1">
+      <w:start w:val="1"/>
+      <w:numFmt w:val="bullet"/>
+      <w:lvlText w:val=""/>
+      <w:lvlJc w:val="left"/>
+      <w:pPr>
+        <w:ind w:left="2880" w:hanging="360"/>
+      </w:pPr>
+      <w:rPr>
+        <w:rFonts w:ascii="Wingdings" w:hAnsi="Wingdings" w:hint="default"/>
+      </w:rPr>
+    </w:lvl>
+    <w:lvl w:ilvl="3" w:tplc="08090001" w:tentative="1">
+      <w:start w:val="1"/>
+      <w:numFmt w:val="bullet"/>
+      <w:lvlText w:val=""/>
+      <w:lvlJc w:val="left"/>
+      <w:pPr>
+        <w:ind w:left="3600" w:hanging="360"/>
+      </w:pPr>
+      <w:rPr>
+        <w:rFonts w:ascii="Symbol" w:hAnsi="Symbol" w:hint="default"/>
+      </w:rPr>
+    </w:lvl>
+    <w:lvl w:ilvl="4" w:tplc="08090003" w:tentative="1">
+      <w:start w:val="1"/>
+      <w:numFmt w:val="bullet"/>
+      <w:lvlText w:val="o"/>
+      <w:lvlJc w:val="left"/>
+      <w:pPr>
+        <w:ind w:left="4320" w:hanging="360"/>
+      </w:pPr>
+      <w:rPr>
+        <w:rFonts w:ascii="Courier New" w:hAnsi="Courier New" w:cs="Courier New" w:hint="default"/>
+      </w:rPr>
+    </w:lvl>
+    <w:lvl w:ilvl="5" w:tplc="08090005" w:tentative="1">
+      <w:start w:val="1"/>
+      <w:numFmt w:val="bullet"/>
+      <w:lvlText w:val=""/>
+      <w:lvlJc w:val="left"/>
+      <w:pPr>
+        <w:ind w:left="5040" w:hanging="360"/>
+      </w:pPr>
+      <w:rPr>
+        <w:rFonts w:ascii="Wingdings" w:hAnsi="Wingdings" w:hint="default"/>
+      </w:rPr>
+    </w:lvl>
+    <w:lvl w:ilvl="6" w:tplc="08090001" w:tentative="1">
+      <w:start w:val="1"/>
+      <w:numFmt w:val="bullet"/>
+      <w:lvlText w:val=""/>
+      <w:lvlJc w:val="left"/>
+      <w:pPr>
+        <w:ind w:left="5760" w:hanging="360"/>
+      </w:pPr>
+      <w:rPr>
+        <w:rFonts w:ascii="Symbol" w:hAnsi="Symbol" w:hint="default"/>
+      </w:rPr>
+    </w:lvl>
+    <w:lvl w:ilvl="7" w:tplc="08090003" w:tentative="1">
+      <w:start w:val="1"/>
+      <w:numFmt w:val="bullet"/>
+      <w:lvlText w:val="o"/>
+      <w:lvlJc w:val="left"/>
+      <w:pPr>
+        <w:ind w:left="6480" w:hanging="360"/>
+      </w:pPr>
+      <w:rPr>
+        <w:rFonts w:ascii="Courier New" w:hAnsi="Courier New" w:cs="Courier New" w:hint="default"/>
+      </w:rPr>
+    </w:lvl>
+    <w:lvl w:ilvl="8" w:tplc="08090005" w:tentative="1">
+      <w:start w:val="1"/>
+      <w:numFmt w:val="bullet"/>
+      <w:lvlText w:val=""/>
+      <w:lvlJc w:val="left"/>
+      <w:pPr>
+        <w:ind w:left="7200" w:hanging="360"/>
+      </w:pPr>
+      <w:rPr>
+        <w:rFonts w:ascii="Wingdings" w:hAnsi="Wingdings" w:hint="default"/>
+      </w:rPr>
+    </w:lvl>
+  </w:abstractNum>
+  <w:abstractNum w:abstractNumId="3" w15:restartNumberingAfterBreak="0">
+    <w:nsid w:val="3F8D47A1"/>
+    <w:multiLevelType w:val="multilevel"/>
+    <w:tmpl w:val="78FE326E"/>
+    <w:lvl w:ilvl="0">
+      <w:start w:val="1"/>
+      <w:numFmt w:val="decimal"/>
+      <w:lvlText w:val="%1."/>
+      <w:lvlJc w:val="left"/>
+      <w:pPr>
+        <w:ind w:left="720" w:hanging="360"/>
+      </w:pPr>
+      <w:rPr>
+        <w:rFonts w:hint="default"/>
+      </w:rPr>
+    </w:lvl>
+    <w:lvl w:ilvl="1">
+      <w:start w:val="1"/>
+      <w:numFmt w:val="decimal"/>
+      <w:isLgl/>
+      <w:lvlText w:val="%1.%2"/>
+      <w:lvlJc w:val="left"/>
+      <w:pPr>
+        <w:ind w:left="720" w:hanging="360"/>
+      </w:pPr>
+      <w:rPr>
+        <w:rFonts w:hint="default"/>
+      </w:rPr>
+    </w:lvl>
+    <w:lvl w:ilvl="2">
+      <w:start w:val="1"/>
+      <w:numFmt w:val="decimal"/>
+      <w:isLgl/>
+      <w:lvlText w:val="%1.%2.%3"/>
+      <w:lvlJc w:val="left"/>
+      <w:pPr>
+        <w:ind w:left="1080" w:hanging="720"/>
+      </w:pPr>
+      <w:rPr>
+        <w:rFonts w:hint="default"/>
+      </w:rPr>
+    </w:lvl>
+    <w:lvl w:ilvl="3">
+      <w:start w:val="1"/>
+      <w:numFmt w:val="decimal"/>
+      <w:isLgl/>
+      <w:lvlText w:val="%1.%2.%3.%4"/>
+      <w:lvlJc w:val="left"/>
+      <w:pPr>
+        <w:ind w:left="1440" w:hanging="1080"/>
+      </w:pPr>
+      <w:rPr>
+        <w:rFonts w:hint="default"/>
+      </w:rPr>
+    </w:lvl>
+    <w:lvl w:ilvl="4">
+      <w:start w:val="1"/>
+      <w:numFmt w:val="decimal"/>
+      <w:isLgl/>
+      <w:lvlText w:val="%1.%2.%3.%4.%5"/>
+      <w:lvlJc w:val="left"/>
+      <w:pPr>
+        <w:ind w:left="1440" w:hanging="1080"/>
+      </w:pPr>
+      <w:rPr>
+        <w:rFonts w:hint="default"/>
+      </w:rPr>
+    </w:lvl>
+    <w:lvl w:ilvl="5">
+      <w:start w:val="1"/>
+      <w:numFmt w:val="decimal"/>
+      <w:isLgl/>
+      <w:lvlText w:val="%1.%2.%3.%4.%5.%6"/>
+      <w:lvlJc w:val="left"/>
+      <w:pPr>
+        <w:ind w:left="1800" w:hanging="1440"/>
+      </w:pPr>
+      <w:rPr>
+        <w:rFonts w:hint="default"/>
+      </w:rPr>
+    </w:lvl>
+    <w:lvl w:ilvl="6">
+      <w:start w:val="1"/>
+      <w:numFmt w:val="decimal"/>
+      <w:isLgl/>
+      <w:lvlText w:val="%1.%2.%3.%4.%5.%6.%7"/>
+      <w:lvlJc w:val="left"/>
+      <w:pPr>
+        <w:ind w:left="1800" w:hanging="1440"/>
+      </w:pPr>
+      <w:rPr>
+        <w:rFonts w:hint="default"/>
+      </w:rPr>
+    </w:lvl>
+    <w:lvl w:ilvl="7">
+      <w:start w:val="1"/>
+      <w:numFmt w:val="decimal"/>
+      <w:isLgl/>
+      <w:lvlText w:val="%1.%2.%3.%4.%5.%6.%7.%8"/>
+      <w:lvlJc w:val="left"/>
+      <w:pPr>
+        <w:ind w:left="2160" w:hanging="1800"/>
+      </w:pPr>
+      <w:rPr>
+        <w:rFonts w:hint="default"/>
+      </w:rPr>
+    </w:lvl>
+    <w:lvl w:ilvl="8">
+      <w:start w:val="1"/>
+      <w:numFmt w:val="decimal"/>
+      <w:isLgl/>
+      <w:lvlText w:val="%1.%2.%3.%4.%5.%6.%7.%8.%9"/>
+      <w:lvlJc w:val="left"/>
+      <w:pPr>
+        <w:ind w:left="2160" w:hanging="1800"/>
+      </w:pPr>
+      <w:rPr>
+        <w:rFonts w:hint="default"/>
+      </w:rPr>
+    </w:lvl>
+  </w:abstractNum>
+  <w:num w:numId="1" w16cid:durableId="23408649">
+    <w:abstractNumId w:val="3"/>
+  </w:num>
+  <w:num w:numId="2" w16cid:durableId="1571816294">
+    <w:abstractNumId w:val="0"/>
+  </w:num>
+  <w:num w:numId="3" w16cid:durableId="56513649">
+    <w:abstractNumId w:val="1"/>
+  </w:num>
+  <w:num w:numId="4" w16cid:durableId="2145000547">
+    <w:abstractNumId w:val="2"/>
+  </w:num>
+</w:numbering>
 </file>
 
 <file path=word/styles.xml><?xml version="1.0" encoding="utf-8"?>
@@ -1185,6 +2020,40 @@
       <w:color w:val="404040" w:themeColor="text1" w:themeTint="BF"/>
     </w:rPr>
   </w:style>
+  <w:style w:type="paragraph" w:styleId="ListParagraph">
+    <w:name w:val="List Paragraph"/>
+    <w:basedOn w:val="Normal"/>
+    <w:uiPriority w:val="34"/>
+    <w:qFormat/>
+    <w:rsid w:val="006B604C"/>
+    <w:pPr>
+      <w:ind w:left="720"/>
+      <w:contextualSpacing/>
+    </w:pPr>
+  </w:style>
+  <w:style w:type="character" w:styleId="Hyperlink">
+    <w:name w:val="Hyperlink"/>
+    <w:basedOn w:val="DefaultParagraphFont"/>
+    <w:uiPriority w:val="99"/>
+    <w:unhideWhenUsed/>
+    <w:rsid w:val="00285982"/>
+    <w:rPr>
+      <w:color w:val="0563C1" w:themeColor="hyperlink"/>
+      <w:u w:val="single"/>
+    </w:rPr>
+  </w:style>
+  <w:style w:type="character" w:styleId="UnresolvedMention">
+    <w:name w:val="Unresolved Mention"/>
+    <w:basedOn w:val="DefaultParagraphFont"/>
+    <w:uiPriority w:val="99"/>
+    <w:semiHidden/>
+    <w:unhideWhenUsed/>
+    <w:rsid w:val="00285982"/>
+    <w:rPr>
+      <w:color w:val="605E5C"/>
+      <w:shd w:val="clear" w:color="auto" w:fill="E1DFDD"/>
+    </w:rPr>
+  </w:style>
 </w:styles>
 </file>
 

</xml_diff>

<commit_message>
Adding data set information to the proposal
</commit_message>
<xml_diff>
--- a/docs/proposal/Assessing_Google_Trends_Data_Proposal.docx
+++ b/docs/proposal/Assessing_Google_Trends_Data_Proposal.docx
@@ -336,7 +336,7 @@
           <w:szCs w:val="28"/>
         </w:rPr>
         <w:lastRenderedPageBreak/>
-        <w:t>INTRODUCTION:</w:t>
+        <w:t>INTRODUCTION</w:t>
       </w:r>
     </w:p>
     <w:p>
@@ -490,10 +490,6 @@
     <w:p>
       <w:pPr>
         <w:pStyle w:val="ListParagraph"/>
-        <w:numPr>
-          <w:ilvl w:val="1"/>
-          <w:numId w:val="1"/>
-        </w:numPr>
         <w:spacing w:after="0"/>
         <w:rPr>
           <w:rFonts w:ascii="Arial" w:eastAsiaTheme="minorEastAsia" w:hAnsi="Arial" w:cs="Arial"/>
@@ -730,6 +726,27 @@
     <w:p>
       <w:pPr>
         <w:spacing w:after="0"/>
+        <w:ind w:left="720"/>
+        <w:rPr>
+          <w:rFonts w:ascii="Arial" w:eastAsiaTheme="minorEastAsia" w:hAnsi="Arial" w:cs="Arial"/>
+          <w:sz w:val="24"/>
+          <w:szCs w:val="24"/>
+        </w:rPr>
+      </w:pPr>
+    </w:p>
+    <w:p>
+      <w:pPr>
+        <w:spacing w:after="0"/>
+        <w:rPr>
+          <w:rFonts w:ascii="Arial" w:eastAsiaTheme="minorEastAsia" w:hAnsi="Arial" w:cs="Arial"/>
+          <w:sz w:val="24"/>
+          <w:szCs w:val="24"/>
+        </w:rPr>
+      </w:pPr>
+    </w:p>
+    <w:p>
+      <w:pPr>
+        <w:spacing w:after="0"/>
         <w:rPr>
           <w:rFonts w:ascii="Arial" w:eastAsiaTheme="minorEastAsia" w:hAnsi="Arial" w:cs="Arial"/>
           <w:sz w:val="24"/>
@@ -752,7 +769,7 @@
       <w:pPr>
         <w:pStyle w:val="ListParagraph"/>
         <w:numPr>
-          <w:ilvl w:val="1"/>
+          <w:ilvl w:val="0"/>
           <w:numId w:val="1"/>
         </w:numPr>
         <w:spacing w:after="0"/>
@@ -760,70 +777,11 @@
           <w:rFonts w:ascii="Arial" w:eastAsiaTheme="minorEastAsia" w:hAnsi="Arial" w:cs="Arial"/>
           <w:b/>
           <w:bCs/>
-          <w:sz w:val="24"/>
-          <w:szCs w:val="24"/>
-        </w:rPr>
-      </w:pPr>
-      <w:r>
-        <w:rPr>
-          <w:rFonts w:ascii="Arial" w:eastAsiaTheme="minorEastAsia" w:hAnsi="Arial" w:cs="Arial"/>
-          <w:b/>
-          <w:bCs/>
-          <w:sz w:val="24"/>
-          <w:szCs w:val="24"/>
-        </w:rPr>
-        <w:t>Methodology</w:t>
-      </w:r>
-    </w:p>
-    <w:p>
-      <w:pPr>
-        <w:pStyle w:val="ListParagraph"/>
-        <w:spacing w:after="0"/>
-        <w:rPr>
-          <w:rFonts w:ascii="Arial" w:eastAsiaTheme="minorEastAsia" w:hAnsi="Arial" w:cs="Arial"/>
-          <w:sz w:val="24"/>
-          <w:szCs w:val="24"/>
-        </w:rPr>
-      </w:pPr>
-    </w:p>
-    <w:p>
-      <w:pPr>
-        <w:spacing w:after="0"/>
-        <w:rPr>
-          <w:rFonts w:ascii="Arial" w:eastAsiaTheme="minorEastAsia" w:hAnsi="Arial" w:cs="Arial"/>
-          <w:sz w:val="24"/>
-          <w:szCs w:val="24"/>
-        </w:rPr>
-      </w:pPr>
-    </w:p>
-    <w:p>
-      <w:pPr>
-        <w:pStyle w:val="ListParagraph"/>
-        <w:spacing w:after="0"/>
-        <w:rPr>
-          <w:rFonts w:ascii="Arial" w:eastAsiaTheme="minorEastAsia" w:hAnsi="Arial" w:cs="Arial"/>
-          <w:sz w:val="24"/>
-          <w:szCs w:val="24"/>
-        </w:rPr>
-      </w:pPr>
-    </w:p>
-    <w:p>
-      <w:pPr>
-        <w:pStyle w:val="ListParagraph"/>
-        <w:spacing w:after="0"/>
-        <w:rPr>
-          <w:rFonts w:ascii="Arial" w:eastAsiaTheme="minorEastAsia" w:hAnsi="Arial" w:cs="Arial"/>
-          <w:b/>
-          <w:bCs/>
           <w:sz w:val="28"/>
           <w:szCs w:val="28"/>
         </w:rPr>
       </w:pPr>
-    </w:p>
-    <w:p>
-      <w:pPr>
-        <w:spacing w:after="0"/>
-        <w:ind w:firstLine="720"/>
+      <w:r>
         <w:rPr>
           <w:rFonts w:ascii="Arial" w:eastAsiaTheme="minorEastAsia" w:hAnsi="Arial" w:cs="Arial"/>
           <w:b/>
@@ -831,34 +789,13 @@
           <w:sz w:val="28"/>
           <w:szCs w:val="28"/>
         </w:rPr>
-      </w:pPr>
+        <w:t>DATA SET</w:t>
+      </w:r>
     </w:p>
     <w:p>
       <w:pPr>
         <w:pStyle w:val="ListParagraph"/>
         <w:spacing w:after="0"/>
-        <w:rPr>
-          <w:rFonts w:ascii="Arial" w:eastAsiaTheme="minorEastAsia" w:hAnsi="Arial" w:cs="Arial"/>
-          <w:sz w:val="24"/>
-          <w:szCs w:val="24"/>
-        </w:rPr>
-      </w:pPr>
-    </w:p>
-    <w:p>
-      <w:pPr>
-        <w:pStyle w:val="ListParagraph"/>
-        <w:spacing w:after="0"/>
-        <w:rPr>
-          <w:rFonts w:ascii="Arial" w:eastAsiaTheme="minorEastAsia" w:hAnsi="Arial" w:cs="Arial"/>
-          <w:sz w:val="24"/>
-          <w:szCs w:val="24"/>
-        </w:rPr>
-      </w:pPr>
-    </w:p>
-    <w:p>
-      <w:pPr>
-        <w:spacing w:after="0"/>
-        <w:ind w:firstLine="720"/>
         <w:rPr>
           <w:rFonts w:ascii="Arial" w:eastAsiaTheme="minorEastAsia" w:hAnsi="Arial" w:cs="Arial"/>
           <w:b/>
@@ -870,8 +807,393 @@
     </w:p>
     <w:p>
       <w:pPr>
-        <w:spacing w:after="0"/>
-        <w:ind w:firstLine="720"/>
+        <w:pStyle w:val="ListParagraph"/>
+        <w:spacing w:after="0"/>
+        <w:rPr>
+          <w:rFonts w:ascii="Arial" w:eastAsiaTheme="minorEastAsia" w:hAnsi="Arial" w:cs="Arial"/>
+          <w:sz w:val="24"/>
+          <w:szCs w:val="24"/>
+        </w:rPr>
+      </w:pPr>
+      <w:r>
+        <w:rPr>
+          <w:rFonts w:ascii="Arial" w:eastAsiaTheme="minorEastAsia" w:hAnsi="Arial" w:cs="Arial"/>
+          <w:sz w:val="24"/>
+          <w:szCs w:val="24"/>
+        </w:rPr>
+        <w:t>Data set for this project are open ended and the short description about it is as mentioned below:</w:t>
+      </w:r>
+    </w:p>
+    <w:p>
+      <w:pPr>
+        <w:pStyle w:val="ListParagraph"/>
+        <w:spacing w:after="0"/>
+        <w:rPr>
+          <w:rFonts w:ascii="Arial" w:eastAsiaTheme="minorEastAsia" w:hAnsi="Arial" w:cs="Arial"/>
+          <w:sz w:val="24"/>
+          <w:szCs w:val="24"/>
+        </w:rPr>
+      </w:pPr>
+    </w:p>
+    <w:p>
+      <w:pPr>
+        <w:pStyle w:val="ListParagraph"/>
+        <w:numPr>
+          <w:ilvl w:val="0"/>
+          <w:numId w:val="14"/>
+        </w:numPr>
+        <w:spacing w:after="0"/>
+        <w:rPr>
+          <w:rFonts w:ascii="Arial" w:eastAsiaTheme="minorEastAsia" w:hAnsi="Arial" w:cs="Arial"/>
+          <w:b/>
+          <w:bCs/>
+          <w:sz w:val="24"/>
+          <w:szCs w:val="24"/>
+        </w:rPr>
+      </w:pPr>
+      <w:r>
+        <w:rPr>
+          <w:rFonts w:ascii="Arial" w:eastAsiaTheme="minorEastAsia" w:hAnsi="Arial" w:cs="Arial"/>
+          <w:b/>
+          <w:bCs/>
+          <w:sz w:val="24"/>
+          <w:szCs w:val="24"/>
+        </w:rPr>
+        <w:t>Gross Domestic Product (</w:t>
+      </w:r>
+      <w:r>
+        <w:rPr>
+          <w:rFonts w:ascii="Arial" w:eastAsiaTheme="minorEastAsia" w:hAnsi="Arial" w:cs="Arial"/>
+          <w:b/>
+          <w:bCs/>
+          <w:sz w:val="24"/>
+          <w:szCs w:val="24"/>
+        </w:rPr>
+        <w:t>GDP</w:t>
+      </w:r>
+      <w:r>
+        <w:rPr>
+          <w:rFonts w:ascii="Arial" w:eastAsiaTheme="minorEastAsia" w:hAnsi="Arial" w:cs="Arial"/>
+          <w:b/>
+          <w:bCs/>
+          <w:sz w:val="24"/>
+          <w:szCs w:val="24"/>
+        </w:rPr>
+        <w:t>) at basic prices</w:t>
+      </w:r>
+      <w:r>
+        <w:rPr>
+          <w:rFonts w:ascii="Arial" w:eastAsiaTheme="minorEastAsia" w:hAnsi="Arial" w:cs="Arial"/>
+          <w:b/>
+          <w:bCs/>
+          <w:sz w:val="24"/>
+          <w:szCs w:val="24"/>
+        </w:rPr>
+        <w:t xml:space="preserve"> monthly: </w:t>
+      </w:r>
+      <w:r>
+        <w:rPr>
+          <w:rFonts w:ascii="Arial" w:eastAsiaTheme="minorEastAsia" w:hAnsi="Arial" w:cs="Arial"/>
+          <w:sz w:val="24"/>
+          <w:szCs w:val="24"/>
+        </w:rPr>
+        <w:t>This dataset is a comma separated file containing the information about the monthly GDP. This file contains data from 1997 and do have some missing values, thus will require data wrangling.</w:t>
+      </w:r>
+    </w:p>
+    <w:p>
+      <w:pPr>
+        <w:spacing w:after="0"/>
+        <w:rPr>
+          <w:rFonts w:ascii="Arial" w:eastAsiaTheme="minorEastAsia" w:hAnsi="Arial" w:cs="Arial"/>
+          <w:b/>
+          <w:bCs/>
+          <w:sz w:val="24"/>
+          <w:szCs w:val="24"/>
+        </w:rPr>
+      </w:pPr>
+    </w:p>
+    <w:p>
+      <w:pPr>
+        <w:pStyle w:val="ListParagraph"/>
+        <w:numPr>
+          <w:ilvl w:val="0"/>
+          <w:numId w:val="14"/>
+        </w:numPr>
+        <w:spacing w:after="0"/>
+        <w:rPr>
+          <w:rFonts w:ascii="Arial" w:eastAsiaTheme="minorEastAsia" w:hAnsi="Arial" w:cs="Arial"/>
+          <w:b/>
+          <w:bCs/>
+          <w:sz w:val="24"/>
+          <w:szCs w:val="24"/>
+        </w:rPr>
+      </w:pPr>
+      <w:r>
+        <w:rPr>
+          <w:rFonts w:ascii="Arial" w:eastAsiaTheme="minorEastAsia" w:hAnsi="Arial" w:cs="Arial"/>
+          <w:b/>
+          <w:bCs/>
+          <w:sz w:val="24"/>
+          <w:szCs w:val="24"/>
+        </w:rPr>
+        <w:t xml:space="preserve">Gross Domestic Product (GDP) at basic prices quarterly: </w:t>
+      </w:r>
+      <w:r>
+        <w:rPr>
+          <w:rFonts w:ascii="Arial" w:eastAsiaTheme="minorEastAsia" w:hAnsi="Arial" w:cs="Arial"/>
+          <w:sz w:val="24"/>
+          <w:szCs w:val="24"/>
+        </w:rPr>
+        <w:t>This dataset is comma separated file containing the information about the GDP quarterly. This file contains data from 1997 and do have some missing values, thus will require data wrangling.</w:t>
+      </w:r>
+    </w:p>
+    <w:p>
+      <w:pPr>
+        <w:pStyle w:val="ListParagraph"/>
+        <w:numPr>
+          <w:ilvl w:val="0"/>
+          <w:numId w:val="14"/>
+        </w:numPr>
+        <w:spacing w:after="0"/>
+        <w:rPr>
+          <w:rFonts w:ascii="Arial" w:eastAsiaTheme="minorEastAsia" w:hAnsi="Arial" w:cs="Arial"/>
+          <w:b/>
+          <w:bCs/>
+          <w:sz w:val="24"/>
+          <w:szCs w:val="24"/>
+        </w:rPr>
+      </w:pPr>
+      <w:r>
+        <w:rPr>
+          <w:rFonts w:ascii="Arial" w:eastAsiaTheme="minorEastAsia" w:hAnsi="Arial" w:cs="Arial"/>
+          <w:b/>
+          <w:bCs/>
+          <w:sz w:val="24"/>
+          <w:szCs w:val="24"/>
+        </w:rPr>
+        <w:lastRenderedPageBreak/>
+        <w:t xml:space="preserve">Retail trade sales by province and territory: </w:t>
+      </w:r>
+      <w:r>
+        <w:rPr>
+          <w:rFonts w:ascii="Arial" w:eastAsiaTheme="minorEastAsia" w:hAnsi="Arial" w:cs="Arial"/>
+          <w:sz w:val="24"/>
+          <w:szCs w:val="24"/>
+        </w:rPr>
+        <w:t>This dataset contains information about the retail sales as per the province and territory. This data file is also comma separated and will require data wrangling.</w:t>
+      </w:r>
+    </w:p>
+    <w:p>
+      <w:pPr>
+        <w:pStyle w:val="ListParagraph"/>
+        <w:spacing w:after="0"/>
+        <w:ind w:left="1440"/>
+        <w:rPr>
+          <w:rFonts w:ascii="Arial" w:eastAsiaTheme="minorEastAsia" w:hAnsi="Arial" w:cs="Arial"/>
+          <w:b/>
+          <w:bCs/>
+          <w:sz w:val="24"/>
+          <w:szCs w:val="24"/>
+        </w:rPr>
+      </w:pPr>
+    </w:p>
+    <w:p>
+      <w:pPr>
+        <w:pStyle w:val="ListParagraph"/>
+        <w:numPr>
+          <w:ilvl w:val="0"/>
+          <w:numId w:val="14"/>
+        </w:numPr>
+        <w:spacing w:after="0"/>
+        <w:rPr>
+          <w:rFonts w:ascii="Arial" w:eastAsiaTheme="minorEastAsia" w:hAnsi="Arial" w:cs="Arial"/>
+          <w:b/>
+          <w:bCs/>
+          <w:sz w:val="24"/>
+          <w:szCs w:val="24"/>
+        </w:rPr>
+      </w:pPr>
+      <w:r>
+        <w:rPr>
+          <w:rFonts w:ascii="Arial" w:eastAsiaTheme="minorEastAsia" w:hAnsi="Arial" w:cs="Arial"/>
+          <w:b/>
+          <w:bCs/>
+          <w:sz w:val="24"/>
+          <w:szCs w:val="24"/>
+        </w:rPr>
+        <w:t xml:space="preserve">Retail trade sales by industry: </w:t>
+      </w:r>
+      <w:r>
+        <w:rPr>
+          <w:rFonts w:ascii="Arial" w:eastAsiaTheme="minorEastAsia" w:hAnsi="Arial" w:cs="Arial"/>
+          <w:sz w:val="24"/>
+          <w:szCs w:val="24"/>
+        </w:rPr>
+        <w:t xml:space="preserve">This is a comma separated data set containing the information about the </w:t>
+      </w:r>
+      <w:r>
+        <w:rPr>
+          <w:rFonts w:ascii="Arial" w:eastAsiaTheme="minorEastAsia" w:hAnsi="Arial" w:cs="Arial"/>
+          <w:sz w:val="24"/>
+          <w:szCs w:val="24"/>
+        </w:rPr>
+        <w:t>retail sales trades as per the industry. Data wrangling is required in this dataset as well.</w:t>
+      </w:r>
+    </w:p>
+    <w:p>
+      <w:pPr>
+        <w:spacing w:after="0"/>
+        <w:rPr>
+          <w:rFonts w:ascii="Arial" w:eastAsiaTheme="minorEastAsia" w:hAnsi="Arial" w:cs="Arial"/>
+          <w:b/>
+          <w:bCs/>
+          <w:sz w:val="24"/>
+          <w:szCs w:val="24"/>
+        </w:rPr>
+      </w:pPr>
+    </w:p>
+    <w:p>
+      <w:pPr>
+        <w:pStyle w:val="ListParagraph"/>
+        <w:numPr>
+          <w:ilvl w:val="0"/>
+          <w:numId w:val="14"/>
+        </w:numPr>
+        <w:spacing w:after="0"/>
+        <w:rPr>
+          <w:rFonts w:ascii="Arial" w:eastAsiaTheme="minorEastAsia" w:hAnsi="Arial" w:cs="Arial"/>
+          <w:b/>
+          <w:bCs/>
+          <w:sz w:val="24"/>
+          <w:szCs w:val="24"/>
+        </w:rPr>
+      </w:pPr>
+      <w:r>
+        <w:rPr>
+          <w:rFonts w:ascii="Arial" w:eastAsiaTheme="minorEastAsia" w:hAnsi="Arial" w:cs="Arial"/>
+          <w:b/>
+          <w:bCs/>
+          <w:sz w:val="24"/>
+          <w:szCs w:val="24"/>
+        </w:rPr>
+        <w:t xml:space="preserve">Retail sales, price, and volume: </w:t>
+      </w:r>
+      <w:r>
+        <w:rPr>
+          <w:rFonts w:ascii="Arial" w:eastAsiaTheme="minorEastAsia" w:hAnsi="Arial" w:cs="Arial"/>
+          <w:sz w:val="24"/>
+          <w:szCs w:val="24"/>
+        </w:rPr>
+        <w:t xml:space="preserve">This is a comma separated data set containing monthly retail sales, </w:t>
+      </w:r>
+      <w:proofErr w:type="gramStart"/>
+      <w:r>
+        <w:rPr>
+          <w:rFonts w:ascii="Arial" w:eastAsiaTheme="minorEastAsia" w:hAnsi="Arial" w:cs="Arial"/>
+          <w:sz w:val="24"/>
+          <w:szCs w:val="24"/>
+        </w:rPr>
+        <w:t>price</w:t>
+      </w:r>
+      <w:proofErr w:type="gramEnd"/>
+      <w:r>
+        <w:rPr>
+          <w:rFonts w:ascii="Arial" w:eastAsiaTheme="minorEastAsia" w:hAnsi="Arial" w:cs="Arial"/>
+          <w:sz w:val="24"/>
+          <w:szCs w:val="24"/>
+        </w:rPr>
+        <w:t xml:space="preserve"> and volume data. This data set will need some data wrangling.</w:t>
+      </w:r>
+    </w:p>
+    <w:p>
+      <w:pPr>
+        <w:spacing w:after="0"/>
+        <w:rPr>
+          <w:rFonts w:ascii="Arial" w:eastAsiaTheme="minorEastAsia" w:hAnsi="Arial" w:cs="Arial"/>
+          <w:sz w:val="24"/>
+          <w:szCs w:val="24"/>
+        </w:rPr>
+      </w:pPr>
+      <w:r>
+        <w:rPr>
+          <w:rFonts w:ascii="Arial" w:eastAsiaTheme="minorEastAsia" w:hAnsi="Arial" w:cs="Arial"/>
+          <w:sz w:val="24"/>
+          <w:szCs w:val="24"/>
+        </w:rPr>
+        <w:t xml:space="preserve">     </w:t>
+      </w:r>
+    </w:p>
+    <w:p>
+      <w:pPr>
+        <w:pStyle w:val="ListParagraph"/>
+        <w:spacing w:after="0"/>
+        <w:rPr>
+          <w:rFonts w:ascii="Arial" w:eastAsiaTheme="minorEastAsia" w:hAnsi="Arial" w:cs="Arial"/>
+          <w:sz w:val="24"/>
+          <w:szCs w:val="24"/>
+        </w:rPr>
+      </w:pPr>
+      <w:r>
+        <w:rPr>
+          <w:rFonts w:ascii="Arial" w:eastAsiaTheme="minorEastAsia" w:hAnsi="Arial" w:cs="Arial"/>
+          <w:sz w:val="24"/>
+          <w:szCs w:val="24"/>
+        </w:rPr>
+        <w:t>Our focus will be on the data starting from 2004 as we have Google trends available from that period and this will provide us huge data for our nowcasting.</w:t>
+      </w:r>
+    </w:p>
+    <w:p>
+      <w:pPr>
+        <w:pStyle w:val="ListParagraph"/>
+        <w:spacing w:after="0"/>
+        <w:rPr>
+          <w:rFonts w:ascii="Arial" w:eastAsiaTheme="minorEastAsia" w:hAnsi="Arial" w:cs="Arial"/>
+          <w:sz w:val="24"/>
+          <w:szCs w:val="24"/>
+        </w:rPr>
+      </w:pPr>
+    </w:p>
+    <w:p>
+      <w:pPr>
+        <w:pStyle w:val="ListParagraph"/>
+        <w:spacing w:after="0"/>
+        <w:rPr>
+          <w:rFonts w:ascii="Arial" w:eastAsiaTheme="minorEastAsia" w:hAnsi="Arial" w:cs="Arial"/>
+          <w:sz w:val="24"/>
+          <w:szCs w:val="24"/>
+        </w:rPr>
+      </w:pPr>
+      <w:r>
+        <w:rPr>
+          <w:rFonts w:ascii="Arial" w:eastAsiaTheme="minorEastAsia" w:hAnsi="Arial" w:cs="Arial"/>
+          <w:sz w:val="24"/>
+          <w:szCs w:val="24"/>
+        </w:rPr>
+        <w:t xml:space="preserve">In addition to this, we will be accessing Google Trends website to get real time data for the macroeconomic </w:t>
+      </w:r>
+      <w:proofErr w:type="gramStart"/>
+      <w:r>
+        <w:rPr>
+          <w:rFonts w:ascii="Arial" w:eastAsiaTheme="minorEastAsia" w:hAnsi="Arial" w:cs="Arial"/>
+          <w:sz w:val="24"/>
+          <w:szCs w:val="24"/>
+        </w:rPr>
+        <w:t>indicators</w:t>
+      </w:r>
+      <w:proofErr w:type="gramEnd"/>
+      <w:r>
+        <w:rPr>
+          <w:rFonts w:ascii="Arial" w:eastAsiaTheme="minorEastAsia" w:hAnsi="Arial" w:cs="Arial"/>
+          <w:sz w:val="24"/>
+          <w:szCs w:val="24"/>
+        </w:rPr>
+        <w:t xml:space="preserve"> predictions.</w:t>
+      </w:r>
+    </w:p>
+    <w:p>
+      <w:pPr>
+        <w:pStyle w:val="ListParagraph"/>
+        <w:spacing w:after="0"/>
         <w:rPr>
           <w:rFonts w:ascii="Arial" w:eastAsiaTheme="minorEastAsia" w:hAnsi="Arial" w:cs="Arial"/>
           <w:b/>
@@ -883,8 +1205,8 @@
     </w:p>
     <w:p>
       <w:pPr>
-        <w:spacing w:after="0"/>
-        <w:ind w:firstLine="720"/>
+        <w:pStyle w:val="ListParagraph"/>
+        <w:spacing w:after="0"/>
         <w:rPr>
           <w:rFonts w:ascii="Arial" w:eastAsiaTheme="minorEastAsia" w:hAnsi="Arial" w:cs="Arial"/>
           <w:b/>
@@ -896,8 +1218,12 @@
     </w:p>
     <w:p>
       <w:pPr>
-        <w:spacing w:after="0"/>
-        <w:ind w:firstLine="720"/>
+        <w:pStyle w:val="ListParagraph"/>
+        <w:numPr>
+          <w:ilvl w:val="0"/>
+          <w:numId w:val="1"/>
+        </w:numPr>
+        <w:spacing w:after="0"/>
         <w:rPr>
           <w:rFonts w:ascii="Arial" w:eastAsiaTheme="minorEastAsia" w:hAnsi="Arial" w:cs="Arial"/>
           <w:b/>
@@ -906,11 +1232,7 @@
           <w:szCs w:val="28"/>
         </w:rPr>
       </w:pPr>
-    </w:p>
-    <w:p>
-      <w:pPr>
-        <w:spacing w:after="0"/>
-        <w:ind w:firstLine="720"/>
+      <w:r>
         <w:rPr>
           <w:rFonts w:ascii="Arial" w:eastAsiaTheme="minorEastAsia" w:hAnsi="Arial" w:cs="Arial"/>
           <w:b/>
@@ -918,12 +1240,134 @@
           <w:sz w:val="28"/>
           <w:szCs w:val="28"/>
         </w:rPr>
-      </w:pPr>
-    </w:p>
-    <w:p>
-      <w:pPr>
-        <w:spacing w:after="0"/>
-        <w:ind w:firstLine="720"/>
+        <w:t>METHODOLOGY</w:t>
+      </w:r>
+    </w:p>
+    <w:p>
+      <w:pPr>
+        <w:pStyle w:val="ListParagraph"/>
+        <w:spacing w:after="0"/>
+        <w:rPr>
+          <w:rFonts w:ascii="Arial" w:eastAsiaTheme="minorEastAsia" w:hAnsi="Arial" w:cs="Arial"/>
+          <w:sz w:val="24"/>
+          <w:szCs w:val="24"/>
+        </w:rPr>
+      </w:pPr>
+    </w:p>
+    <w:p>
+      <w:pPr>
+        <w:spacing w:after="0"/>
+        <w:rPr>
+          <w:rFonts w:ascii="Arial" w:eastAsiaTheme="minorEastAsia" w:hAnsi="Arial" w:cs="Arial"/>
+          <w:b/>
+          <w:bCs/>
+          <w:sz w:val="24"/>
+          <w:szCs w:val="24"/>
+        </w:rPr>
+      </w:pPr>
+    </w:p>
+    <w:p>
+      <w:pPr>
+        <w:pStyle w:val="ListParagraph"/>
+        <w:spacing w:after="0"/>
+        <w:rPr>
+          <w:rFonts w:ascii="Arial" w:eastAsiaTheme="minorEastAsia" w:hAnsi="Arial" w:cs="Arial"/>
+          <w:sz w:val="24"/>
+          <w:szCs w:val="24"/>
+        </w:rPr>
+      </w:pPr>
+    </w:p>
+    <w:p>
+      <w:pPr>
+        <w:spacing w:after="0"/>
+        <w:rPr>
+          <w:rFonts w:ascii="Arial" w:eastAsiaTheme="minorEastAsia" w:hAnsi="Arial" w:cs="Arial"/>
+          <w:sz w:val="24"/>
+          <w:szCs w:val="24"/>
+        </w:rPr>
+      </w:pPr>
+    </w:p>
+    <w:p>
+      <w:pPr>
+        <w:spacing w:after="0"/>
+        <w:rPr>
+          <w:rFonts w:ascii="Arial" w:eastAsiaTheme="minorEastAsia" w:hAnsi="Arial" w:cs="Arial"/>
+          <w:b/>
+          <w:bCs/>
+          <w:sz w:val="24"/>
+          <w:szCs w:val="24"/>
+        </w:rPr>
+      </w:pPr>
+    </w:p>
+    <w:p>
+      <w:pPr>
+        <w:spacing w:after="0"/>
+        <w:rPr>
+          <w:rFonts w:ascii="Arial" w:eastAsiaTheme="minorEastAsia" w:hAnsi="Arial" w:cs="Arial"/>
+          <w:sz w:val="24"/>
+          <w:szCs w:val="24"/>
+        </w:rPr>
+      </w:pPr>
+    </w:p>
+    <w:p>
+      <w:pPr>
+        <w:pStyle w:val="ListParagraph"/>
+        <w:spacing w:after="0"/>
+        <w:rPr>
+          <w:rFonts w:ascii="Arial" w:eastAsiaTheme="minorEastAsia" w:hAnsi="Arial" w:cs="Arial"/>
+          <w:sz w:val="24"/>
+          <w:szCs w:val="24"/>
+        </w:rPr>
+      </w:pPr>
+    </w:p>
+    <w:p>
+      <w:pPr>
+        <w:spacing w:after="0"/>
+        <w:rPr>
+          <w:rFonts w:ascii="Arial" w:eastAsiaTheme="minorEastAsia" w:hAnsi="Arial" w:cs="Arial"/>
+          <w:b/>
+          <w:bCs/>
+          <w:sz w:val="24"/>
+          <w:szCs w:val="24"/>
+        </w:rPr>
+      </w:pPr>
+    </w:p>
+    <w:p>
+      <w:pPr>
+        <w:pStyle w:val="ListParagraph"/>
+        <w:spacing w:after="0"/>
+        <w:rPr>
+          <w:rFonts w:ascii="Arial" w:eastAsiaTheme="minorEastAsia" w:hAnsi="Arial" w:cs="Arial"/>
+          <w:sz w:val="24"/>
+          <w:szCs w:val="24"/>
+        </w:rPr>
+      </w:pPr>
+    </w:p>
+    <w:p>
+      <w:pPr>
+        <w:spacing w:after="0"/>
+        <w:rPr>
+          <w:rFonts w:ascii="Arial" w:eastAsiaTheme="minorEastAsia" w:hAnsi="Arial" w:cs="Arial"/>
+          <w:sz w:val="24"/>
+          <w:szCs w:val="24"/>
+        </w:rPr>
+      </w:pPr>
+    </w:p>
+    <w:p>
+      <w:pPr>
+        <w:pStyle w:val="ListParagraph"/>
+        <w:spacing w:after="0"/>
+        <w:rPr>
+          <w:rFonts w:ascii="Arial" w:eastAsiaTheme="minorEastAsia" w:hAnsi="Arial" w:cs="Arial"/>
+          <w:sz w:val="24"/>
+          <w:szCs w:val="24"/>
+        </w:rPr>
+      </w:pPr>
+    </w:p>
+    <w:p>
+      <w:pPr>
+        <w:pStyle w:val="ListParagraph"/>
+        <w:spacing w:after="0"/>
         <w:rPr>
           <w:rFonts w:ascii="Arial" w:eastAsiaTheme="minorEastAsia" w:hAnsi="Arial" w:cs="Arial"/>
           <w:b/>
@@ -932,7 +1376,11 @@
           <w:szCs w:val="28"/>
         </w:rPr>
       </w:pPr>
-      <w:r>
+    </w:p>
+    <w:p>
+      <w:pPr>
+        <w:spacing w:after="0"/>
+        <w:ind w:firstLine="720"/>
         <w:rPr>
           <w:rFonts w:ascii="Arial" w:eastAsiaTheme="minorEastAsia" w:hAnsi="Arial" w:cs="Arial"/>
           <w:b/>
@@ -940,8 +1388,29 @@
           <w:sz w:val="28"/>
           <w:szCs w:val="28"/>
         </w:rPr>
-        <w:t>DATA SET:</w:t>
-      </w:r>
+      </w:pPr>
+    </w:p>
+    <w:p>
+      <w:pPr>
+        <w:pStyle w:val="ListParagraph"/>
+        <w:spacing w:after="0"/>
+        <w:rPr>
+          <w:rFonts w:ascii="Arial" w:eastAsiaTheme="minorEastAsia" w:hAnsi="Arial" w:cs="Arial"/>
+          <w:sz w:val="24"/>
+          <w:szCs w:val="24"/>
+        </w:rPr>
+      </w:pPr>
+    </w:p>
+    <w:p>
+      <w:pPr>
+        <w:pStyle w:val="ListParagraph"/>
+        <w:spacing w:after="0"/>
+        <w:rPr>
+          <w:rFonts w:ascii="Arial" w:eastAsiaTheme="minorEastAsia" w:hAnsi="Arial" w:cs="Arial"/>
+          <w:sz w:val="24"/>
+          <w:szCs w:val="24"/>
+        </w:rPr>
+      </w:pPr>
     </w:p>
     <w:p>
       <w:pPr>
@@ -994,7 +1463,11 @@
           <w:szCs w:val="28"/>
         </w:rPr>
       </w:pPr>
-      <w:r>
+    </w:p>
+    <w:p>
+      <w:pPr>
+        <w:spacing w:after="0"/>
+        <w:ind w:firstLine="720"/>
         <w:rPr>
           <w:rFonts w:ascii="Arial" w:eastAsiaTheme="minorEastAsia" w:hAnsi="Arial" w:cs="Arial"/>
           <w:b/>
@@ -1002,6 +1475,68 @@
           <w:sz w:val="28"/>
           <w:szCs w:val="28"/>
         </w:rPr>
+      </w:pPr>
+    </w:p>
+    <w:p>
+      <w:pPr>
+        <w:spacing w:after="0"/>
+        <w:ind w:firstLine="720"/>
+        <w:rPr>
+          <w:rFonts w:ascii="Arial" w:eastAsiaTheme="minorEastAsia" w:hAnsi="Arial" w:cs="Arial"/>
+          <w:b/>
+          <w:bCs/>
+          <w:sz w:val="28"/>
+          <w:szCs w:val="28"/>
+        </w:rPr>
+      </w:pPr>
+    </w:p>
+    <w:p>
+      <w:pPr>
+        <w:spacing w:after="0"/>
+        <w:ind w:firstLine="720"/>
+        <w:rPr>
+          <w:rFonts w:ascii="Arial" w:eastAsiaTheme="minorEastAsia" w:hAnsi="Arial" w:cs="Arial"/>
+          <w:b/>
+          <w:bCs/>
+          <w:sz w:val="28"/>
+          <w:szCs w:val="28"/>
+        </w:rPr>
+      </w:pPr>
+    </w:p>
+    <w:p>
+      <w:pPr>
+        <w:spacing w:after="0"/>
+        <w:ind w:firstLine="720"/>
+        <w:rPr>
+          <w:rFonts w:ascii="Arial" w:eastAsiaTheme="minorEastAsia" w:hAnsi="Arial" w:cs="Arial"/>
+          <w:b/>
+          <w:bCs/>
+          <w:sz w:val="28"/>
+          <w:szCs w:val="28"/>
+        </w:rPr>
+      </w:pPr>
+    </w:p>
+    <w:p>
+      <w:pPr>
+        <w:spacing w:after="0"/>
+        <w:ind w:firstLine="720"/>
+        <w:rPr>
+          <w:rFonts w:ascii="Arial" w:eastAsiaTheme="minorEastAsia" w:hAnsi="Arial" w:cs="Arial"/>
+          <w:b/>
+          <w:bCs/>
+          <w:sz w:val="28"/>
+          <w:szCs w:val="28"/>
+        </w:rPr>
+      </w:pPr>
+      <w:r>
+        <w:rPr>
+          <w:rFonts w:ascii="Arial" w:eastAsiaTheme="minorEastAsia" w:hAnsi="Arial" w:cs="Arial"/>
+          <w:b/>
+          <w:bCs/>
+          <w:sz w:val="28"/>
+          <w:szCs w:val="28"/>
+        </w:rPr>
+        <w:lastRenderedPageBreak/>
         <w:t>DELIVERABLES AND SCHEDULE/ TIMELINE:</w:t>
       </w:r>
     </w:p>
@@ -1077,6 +1612,264 @@
 <file path=word/numbering.xml><?xml version="1.0" encoding="utf-8"?>
 <w:numbering xmlns:wpc="http://schemas.microsoft.com/office/word/2010/wordprocessingCanvas" xmlns:cx="http://schemas.microsoft.com/office/drawing/2014/chartex" xmlns:cx1="http://schemas.microsoft.com/office/drawing/2015/9/8/chartex" xmlns:cx2="http://schemas.microsoft.com/office/drawing/2015/10/21/chartex" xmlns:cx3="http://schemas.microsoft.com/office/drawing/2016/5/9/chartex" xmlns:cx4="http://schemas.microsoft.com/office/drawing/2016/5/10/chartex" xmlns:cx5="http://schemas.microsoft.com/office/drawing/2016/5/11/chartex" xmlns:cx6="http://schemas.microsoft.com/office/drawing/2016/5/12/chartex" xmlns:cx7="http://schemas.microsoft.com/office/drawing/2016/5/13/chartex" xmlns:cx8="http://schemas.microsoft.com/office/drawing/2016/5/14/chartex" xmlns:mc="http://schemas.openxmlformats.org/markup-compatibility/2006" xmlns:aink="http://schemas.microsoft.com/office/drawing/2016/ink" xmlns:am3d="http://schemas.microsoft.com/office/drawing/2017/model3d" xmlns:o="urn:schemas-microsoft-com:office:office" xmlns:oel="http://schemas.microsoft.com/office/2019/extlst" xmlns:r="http://schemas.openxmlformats.org/officeDocument/2006/relationships" xmlns:m="http://schemas.openxmlformats.org/officeDocument/2006/math" xmlns:v="urn:schemas-microsoft-com:vml" xmlns:wp14="http://schemas.microsoft.com/office/word/2010/wordprocessingDrawing" xmlns:wp="http://schemas.openxmlformats.org/drawingml/2006/wordprocessingDrawing" xmlns:w10="urn:schemas-microsoft-com:office:word" xmlns:w="http://schemas.openxmlformats.org/wordprocessingml/2006/main" xmlns:w14="http://schemas.microsoft.com/office/word/2010/wordml" xmlns:w15="http://schemas.microsoft.com/office/word/2012/wordml" xmlns:w16cex="http://schemas.microsoft.com/office/word/2018/wordml/cex" xmlns:w16cid="http://schemas.microsoft.com/office/word/2016/wordml/cid" xmlns:w16="http://schemas.microsoft.com/office/word/2018/wordml" xmlns:w16sdtdh="http://schemas.microsoft.com/office/word/2020/wordml/sdtdatahash" xmlns:w16se="http://schemas.microsoft.com/office/word/2015/wordml/symex" xmlns:wpg="http://schemas.microsoft.com/office/word/2010/wordprocessingGroup" xmlns:wpi="http://schemas.microsoft.com/office/word/2010/wordprocessingInk" xmlns:wne="http://schemas.microsoft.com/office/word/2006/wordml" xmlns:wps="http://schemas.microsoft.com/office/word/2010/wordprocessingShape" mc:Ignorable="w14 w15 w16se w16cid w16 w16cex w16sdtdh wp14">
   <w:abstractNum w:abstractNumId="0" w15:restartNumberingAfterBreak="0">
+    <w:nsid w:val="01971A4E"/>
+    <w:multiLevelType w:val="hybridMultilevel"/>
+    <w:tmpl w:val="B406D9EE"/>
+    <w:lvl w:ilvl="0" w:tplc="0809001B">
+      <w:start w:val="1"/>
+      <w:numFmt w:val="lowerRoman"/>
+      <w:lvlText w:val="%1."/>
+      <w:lvlJc w:val="right"/>
+      <w:pPr>
+        <w:ind w:left="2160" w:hanging="360"/>
+      </w:pPr>
+    </w:lvl>
+    <w:lvl w:ilvl="1" w:tplc="08090019" w:tentative="1">
+      <w:start w:val="1"/>
+      <w:numFmt w:val="lowerLetter"/>
+      <w:lvlText w:val="%2."/>
+      <w:lvlJc w:val="left"/>
+      <w:pPr>
+        <w:ind w:left="2880" w:hanging="360"/>
+      </w:pPr>
+    </w:lvl>
+    <w:lvl w:ilvl="2" w:tplc="0809001B" w:tentative="1">
+      <w:start w:val="1"/>
+      <w:numFmt w:val="lowerRoman"/>
+      <w:lvlText w:val="%3."/>
+      <w:lvlJc w:val="right"/>
+      <w:pPr>
+        <w:ind w:left="3600" w:hanging="180"/>
+      </w:pPr>
+    </w:lvl>
+    <w:lvl w:ilvl="3" w:tplc="0809000F" w:tentative="1">
+      <w:start w:val="1"/>
+      <w:numFmt w:val="decimal"/>
+      <w:lvlText w:val="%4."/>
+      <w:lvlJc w:val="left"/>
+      <w:pPr>
+        <w:ind w:left="4320" w:hanging="360"/>
+      </w:pPr>
+    </w:lvl>
+    <w:lvl w:ilvl="4" w:tplc="08090019" w:tentative="1">
+      <w:start w:val="1"/>
+      <w:numFmt w:val="lowerLetter"/>
+      <w:lvlText w:val="%5."/>
+      <w:lvlJc w:val="left"/>
+      <w:pPr>
+        <w:ind w:left="5040" w:hanging="360"/>
+      </w:pPr>
+    </w:lvl>
+    <w:lvl w:ilvl="5" w:tplc="0809001B" w:tentative="1">
+      <w:start w:val="1"/>
+      <w:numFmt w:val="lowerRoman"/>
+      <w:lvlText w:val="%6."/>
+      <w:lvlJc w:val="right"/>
+      <w:pPr>
+        <w:ind w:left="5760" w:hanging="180"/>
+      </w:pPr>
+    </w:lvl>
+    <w:lvl w:ilvl="6" w:tplc="0809000F" w:tentative="1">
+      <w:start w:val="1"/>
+      <w:numFmt w:val="decimal"/>
+      <w:lvlText w:val="%7."/>
+      <w:lvlJc w:val="left"/>
+      <w:pPr>
+        <w:ind w:left="6480" w:hanging="360"/>
+      </w:pPr>
+    </w:lvl>
+    <w:lvl w:ilvl="7" w:tplc="08090019" w:tentative="1">
+      <w:start w:val="1"/>
+      <w:numFmt w:val="lowerLetter"/>
+      <w:lvlText w:val="%8."/>
+      <w:lvlJc w:val="left"/>
+      <w:pPr>
+        <w:ind w:left="7200" w:hanging="360"/>
+      </w:pPr>
+    </w:lvl>
+    <w:lvl w:ilvl="8" w:tplc="0809001B" w:tentative="1">
+      <w:start w:val="1"/>
+      <w:numFmt w:val="lowerRoman"/>
+      <w:lvlText w:val="%9."/>
+      <w:lvlJc w:val="right"/>
+      <w:pPr>
+        <w:ind w:left="7920" w:hanging="180"/>
+      </w:pPr>
+    </w:lvl>
+  </w:abstractNum>
+  <w:abstractNum w:abstractNumId="1" w15:restartNumberingAfterBreak="0">
+    <w:nsid w:val="06EA7F49"/>
+    <w:multiLevelType w:val="hybridMultilevel"/>
+    <w:tmpl w:val="AEA2296C"/>
+    <w:lvl w:ilvl="0" w:tplc="08090017">
+      <w:start w:val="1"/>
+      <w:numFmt w:val="lowerLetter"/>
+      <w:lvlText w:val="%1)"/>
+      <w:lvlJc w:val="left"/>
+      <w:pPr>
+        <w:ind w:left="1440" w:hanging="360"/>
+      </w:pPr>
+    </w:lvl>
+    <w:lvl w:ilvl="1" w:tplc="08090019" w:tentative="1">
+      <w:start w:val="1"/>
+      <w:numFmt w:val="lowerLetter"/>
+      <w:lvlText w:val="%2."/>
+      <w:lvlJc w:val="left"/>
+      <w:pPr>
+        <w:ind w:left="2160" w:hanging="360"/>
+      </w:pPr>
+    </w:lvl>
+    <w:lvl w:ilvl="2" w:tplc="0809001B" w:tentative="1">
+      <w:start w:val="1"/>
+      <w:numFmt w:val="lowerRoman"/>
+      <w:lvlText w:val="%3."/>
+      <w:lvlJc w:val="right"/>
+      <w:pPr>
+        <w:ind w:left="2880" w:hanging="180"/>
+      </w:pPr>
+    </w:lvl>
+    <w:lvl w:ilvl="3" w:tplc="0809000F" w:tentative="1">
+      <w:start w:val="1"/>
+      <w:numFmt w:val="decimal"/>
+      <w:lvlText w:val="%4."/>
+      <w:lvlJc w:val="left"/>
+      <w:pPr>
+        <w:ind w:left="3600" w:hanging="360"/>
+      </w:pPr>
+    </w:lvl>
+    <w:lvl w:ilvl="4" w:tplc="08090019" w:tentative="1">
+      <w:start w:val="1"/>
+      <w:numFmt w:val="lowerLetter"/>
+      <w:lvlText w:val="%5."/>
+      <w:lvlJc w:val="left"/>
+      <w:pPr>
+        <w:ind w:left="4320" w:hanging="360"/>
+      </w:pPr>
+    </w:lvl>
+    <w:lvl w:ilvl="5" w:tplc="0809001B" w:tentative="1">
+      <w:start w:val="1"/>
+      <w:numFmt w:val="lowerRoman"/>
+      <w:lvlText w:val="%6."/>
+      <w:lvlJc w:val="right"/>
+      <w:pPr>
+        <w:ind w:left="5040" w:hanging="180"/>
+      </w:pPr>
+    </w:lvl>
+    <w:lvl w:ilvl="6" w:tplc="0809000F" w:tentative="1">
+      <w:start w:val="1"/>
+      <w:numFmt w:val="decimal"/>
+      <w:lvlText w:val="%7."/>
+      <w:lvlJc w:val="left"/>
+      <w:pPr>
+        <w:ind w:left="5760" w:hanging="360"/>
+      </w:pPr>
+    </w:lvl>
+    <w:lvl w:ilvl="7" w:tplc="08090019" w:tentative="1">
+      <w:start w:val="1"/>
+      <w:numFmt w:val="lowerLetter"/>
+      <w:lvlText w:val="%8."/>
+      <w:lvlJc w:val="left"/>
+      <w:pPr>
+        <w:ind w:left="6480" w:hanging="360"/>
+      </w:pPr>
+    </w:lvl>
+    <w:lvl w:ilvl="8" w:tplc="0809001B" w:tentative="1">
+      <w:start w:val="1"/>
+      <w:numFmt w:val="lowerRoman"/>
+      <w:lvlText w:val="%9."/>
+      <w:lvlJc w:val="right"/>
+      <w:pPr>
+        <w:ind w:left="7200" w:hanging="180"/>
+      </w:pPr>
+    </w:lvl>
+  </w:abstractNum>
+  <w:abstractNum w:abstractNumId="2" w15:restartNumberingAfterBreak="0">
+    <w:nsid w:val="12E217AE"/>
+    <w:multiLevelType w:val="hybridMultilevel"/>
+    <w:tmpl w:val="5400E31A"/>
+    <w:lvl w:ilvl="0" w:tplc="08090017">
+      <w:start w:val="1"/>
+      <w:numFmt w:val="lowerLetter"/>
+      <w:lvlText w:val="%1)"/>
+      <w:lvlJc w:val="left"/>
+      <w:pPr>
+        <w:ind w:left="1440" w:hanging="360"/>
+      </w:pPr>
+    </w:lvl>
+    <w:lvl w:ilvl="1" w:tplc="08090019" w:tentative="1">
+      <w:start w:val="1"/>
+      <w:numFmt w:val="lowerLetter"/>
+      <w:lvlText w:val="%2."/>
+      <w:lvlJc w:val="left"/>
+      <w:pPr>
+        <w:ind w:left="2160" w:hanging="360"/>
+      </w:pPr>
+    </w:lvl>
+    <w:lvl w:ilvl="2" w:tplc="0809001B" w:tentative="1">
+      <w:start w:val="1"/>
+      <w:numFmt w:val="lowerRoman"/>
+      <w:lvlText w:val="%3."/>
+      <w:lvlJc w:val="right"/>
+      <w:pPr>
+        <w:ind w:left="2880" w:hanging="180"/>
+      </w:pPr>
+    </w:lvl>
+    <w:lvl w:ilvl="3" w:tplc="0809000F" w:tentative="1">
+      <w:start w:val="1"/>
+      <w:numFmt w:val="decimal"/>
+      <w:lvlText w:val="%4."/>
+      <w:lvlJc w:val="left"/>
+      <w:pPr>
+        <w:ind w:left="3600" w:hanging="360"/>
+      </w:pPr>
+    </w:lvl>
+    <w:lvl w:ilvl="4" w:tplc="08090019" w:tentative="1">
+      <w:start w:val="1"/>
+      <w:numFmt w:val="lowerLetter"/>
+      <w:lvlText w:val="%5."/>
+      <w:lvlJc w:val="left"/>
+      <w:pPr>
+        <w:ind w:left="4320" w:hanging="360"/>
+      </w:pPr>
+    </w:lvl>
+    <w:lvl w:ilvl="5" w:tplc="0809001B" w:tentative="1">
+      <w:start w:val="1"/>
+      <w:numFmt w:val="lowerRoman"/>
+      <w:lvlText w:val="%6."/>
+      <w:lvlJc w:val="right"/>
+      <w:pPr>
+        <w:ind w:left="5040" w:hanging="180"/>
+      </w:pPr>
+    </w:lvl>
+    <w:lvl w:ilvl="6" w:tplc="0809000F" w:tentative="1">
+      <w:start w:val="1"/>
+      <w:numFmt w:val="decimal"/>
+      <w:lvlText w:val="%7."/>
+      <w:lvlJc w:val="left"/>
+      <w:pPr>
+        <w:ind w:left="5760" w:hanging="360"/>
+      </w:pPr>
+    </w:lvl>
+    <w:lvl w:ilvl="7" w:tplc="08090019" w:tentative="1">
+      <w:start w:val="1"/>
+      <w:numFmt w:val="lowerLetter"/>
+      <w:lvlText w:val="%8."/>
+      <w:lvlJc w:val="left"/>
+      <w:pPr>
+        <w:ind w:left="6480" w:hanging="360"/>
+      </w:pPr>
+    </w:lvl>
+    <w:lvl w:ilvl="8" w:tplc="0809001B" w:tentative="1">
+      <w:start w:val="1"/>
+      <w:numFmt w:val="lowerRoman"/>
+      <w:lvlText w:val="%9."/>
+      <w:lvlJc w:val="right"/>
+      <w:pPr>
+        <w:ind w:left="7200" w:hanging="180"/>
+      </w:pPr>
+    </w:lvl>
+  </w:abstractNum>
+  <w:abstractNum w:abstractNumId="3" w15:restartNumberingAfterBreak="0">
     <w:nsid w:val="13A96386"/>
     <w:multiLevelType w:val="hybridMultilevel"/>
     <w:tmpl w:val="1196109C"/>
@@ -1165,7 +1958,93 @@
       </w:pPr>
     </w:lvl>
   </w:abstractNum>
-  <w:abstractNum w:abstractNumId="1" w15:restartNumberingAfterBreak="0">
+  <w:abstractNum w:abstractNumId="4" w15:restartNumberingAfterBreak="0">
+    <w:nsid w:val="25596EDB"/>
+    <w:multiLevelType w:val="hybridMultilevel"/>
+    <w:tmpl w:val="3DF08008"/>
+    <w:lvl w:ilvl="0" w:tplc="08090017">
+      <w:start w:val="1"/>
+      <w:numFmt w:val="lowerLetter"/>
+      <w:lvlText w:val="%1)"/>
+      <w:lvlJc w:val="left"/>
+      <w:pPr>
+        <w:ind w:left="1440" w:hanging="360"/>
+      </w:pPr>
+    </w:lvl>
+    <w:lvl w:ilvl="1" w:tplc="08090019" w:tentative="1">
+      <w:start w:val="1"/>
+      <w:numFmt w:val="lowerLetter"/>
+      <w:lvlText w:val="%2."/>
+      <w:lvlJc w:val="left"/>
+      <w:pPr>
+        <w:ind w:left="2160" w:hanging="360"/>
+      </w:pPr>
+    </w:lvl>
+    <w:lvl w:ilvl="2" w:tplc="0809001B" w:tentative="1">
+      <w:start w:val="1"/>
+      <w:numFmt w:val="lowerRoman"/>
+      <w:lvlText w:val="%3."/>
+      <w:lvlJc w:val="right"/>
+      <w:pPr>
+        <w:ind w:left="2880" w:hanging="180"/>
+      </w:pPr>
+    </w:lvl>
+    <w:lvl w:ilvl="3" w:tplc="0809000F" w:tentative="1">
+      <w:start w:val="1"/>
+      <w:numFmt w:val="decimal"/>
+      <w:lvlText w:val="%4."/>
+      <w:lvlJc w:val="left"/>
+      <w:pPr>
+        <w:ind w:left="3600" w:hanging="360"/>
+      </w:pPr>
+    </w:lvl>
+    <w:lvl w:ilvl="4" w:tplc="08090019" w:tentative="1">
+      <w:start w:val="1"/>
+      <w:numFmt w:val="lowerLetter"/>
+      <w:lvlText w:val="%5."/>
+      <w:lvlJc w:val="left"/>
+      <w:pPr>
+        <w:ind w:left="4320" w:hanging="360"/>
+      </w:pPr>
+    </w:lvl>
+    <w:lvl w:ilvl="5" w:tplc="0809001B" w:tentative="1">
+      <w:start w:val="1"/>
+      <w:numFmt w:val="lowerRoman"/>
+      <w:lvlText w:val="%6."/>
+      <w:lvlJc w:val="right"/>
+      <w:pPr>
+        <w:ind w:left="5040" w:hanging="180"/>
+      </w:pPr>
+    </w:lvl>
+    <w:lvl w:ilvl="6" w:tplc="0809000F" w:tentative="1">
+      <w:start w:val="1"/>
+      <w:numFmt w:val="decimal"/>
+      <w:lvlText w:val="%7."/>
+      <w:lvlJc w:val="left"/>
+      <w:pPr>
+        <w:ind w:left="5760" w:hanging="360"/>
+      </w:pPr>
+    </w:lvl>
+    <w:lvl w:ilvl="7" w:tplc="08090019" w:tentative="1">
+      <w:start w:val="1"/>
+      <w:numFmt w:val="lowerLetter"/>
+      <w:lvlText w:val="%8."/>
+      <w:lvlJc w:val="left"/>
+      <w:pPr>
+        <w:ind w:left="6480" w:hanging="360"/>
+      </w:pPr>
+    </w:lvl>
+    <w:lvl w:ilvl="8" w:tplc="0809001B" w:tentative="1">
+      <w:start w:val="1"/>
+      <w:numFmt w:val="lowerRoman"/>
+      <w:lvlText w:val="%9."/>
+      <w:lvlJc w:val="right"/>
+      <w:pPr>
+        <w:ind w:left="7200" w:hanging="180"/>
+      </w:pPr>
+    </w:lvl>
+  </w:abstractNum>
+  <w:abstractNum w:abstractNumId="5" w15:restartNumberingAfterBreak="0">
     <w:nsid w:val="2901437E"/>
     <w:multiLevelType w:val="multilevel"/>
     <w:tmpl w:val="0809001F"/>
@@ -1251,7 +2130,179 @@
       </w:pPr>
     </w:lvl>
   </w:abstractNum>
-  <w:abstractNum w:abstractNumId="2" w15:restartNumberingAfterBreak="0">
+  <w:abstractNum w:abstractNumId="6" w15:restartNumberingAfterBreak="0">
+    <w:nsid w:val="2BF47DA1"/>
+    <w:multiLevelType w:val="hybridMultilevel"/>
+    <w:tmpl w:val="C304EAE4"/>
+    <w:lvl w:ilvl="0" w:tplc="08090017">
+      <w:start w:val="1"/>
+      <w:numFmt w:val="lowerLetter"/>
+      <w:lvlText w:val="%1)"/>
+      <w:lvlJc w:val="left"/>
+      <w:pPr>
+        <w:ind w:left="1440" w:hanging="360"/>
+      </w:pPr>
+    </w:lvl>
+    <w:lvl w:ilvl="1" w:tplc="08090019" w:tentative="1">
+      <w:start w:val="1"/>
+      <w:numFmt w:val="lowerLetter"/>
+      <w:lvlText w:val="%2."/>
+      <w:lvlJc w:val="left"/>
+      <w:pPr>
+        <w:ind w:left="2160" w:hanging="360"/>
+      </w:pPr>
+    </w:lvl>
+    <w:lvl w:ilvl="2" w:tplc="0809001B" w:tentative="1">
+      <w:start w:val="1"/>
+      <w:numFmt w:val="lowerRoman"/>
+      <w:lvlText w:val="%3."/>
+      <w:lvlJc w:val="right"/>
+      <w:pPr>
+        <w:ind w:left="2880" w:hanging="180"/>
+      </w:pPr>
+    </w:lvl>
+    <w:lvl w:ilvl="3" w:tplc="0809000F" w:tentative="1">
+      <w:start w:val="1"/>
+      <w:numFmt w:val="decimal"/>
+      <w:lvlText w:val="%4."/>
+      <w:lvlJc w:val="left"/>
+      <w:pPr>
+        <w:ind w:left="3600" w:hanging="360"/>
+      </w:pPr>
+    </w:lvl>
+    <w:lvl w:ilvl="4" w:tplc="08090019" w:tentative="1">
+      <w:start w:val="1"/>
+      <w:numFmt w:val="lowerLetter"/>
+      <w:lvlText w:val="%5."/>
+      <w:lvlJc w:val="left"/>
+      <w:pPr>
+        <w:ind w:left="4320" w:hanging="360"/>
+      </w:pPr>
+    </w:lvl>
+    <w:lvl w:ilvl="5" w:tplc="0809001B" w:tentative="1">
+      <w:start w:val="1"/>
+      <w:numFmt w:val="lowerRoman"/>
+      <w:lvlText w:val="%6."/>
+      <w:lvlJc w:val="right"/>
+      <w:pPr>
+        <w:ind w:left="5040" w:hanging="180"/>
+      </w:pPr>
+    </w:lvl>
+    <w:lvl w:ilvl="6" w:tplc="0809000F" w:tentative="1">
+      <w:start w:val="1"/>
+      <w:numFmt w:val="decimal"/>
+      <w:lvlText w:val="%7."/>
+      <w:lvlJc w:val="left"/>
+      <w:pPr>
+        <w:ind w:left="5760" w:hanging="360"/>
+      </w:pPr>
+    </w:lvl>
+    <w:lvl w:ilvl="7" w:tplc="08090019" w:tentative="1">
+      <w:start w:val="1"/>
+      <w:numFmt w:val="lowerLetter"/>
+      <w:lvlText w:val="%8."/>
+      <w:lvlJc w:val="left"/>
+      <w:pPr>
+        <w:ind w:left="6480" w:hanging="360"/>
+      </w:pPr>
+    </w:lvl>
+    <w:lvl w:ilvl="8" w:tplc="0809001B" w:tentative="1">
+      <w:start w:val="1"/>
+      <w:numFmt w:val="lowerRoman"/>
+      <w:lvlText w:val="%9."/>
+      <w:lvlJc w:val="right"/>
+      <w:pPr>
+        <w:ind w:left="7200" w:hanging="180"/>
+      </w:pPr>
+    </w:lvl>
+  </w:abstractNum>
+  <w:abstractNum w:abstractNumId="7" w15:restartNumberingAfterBreak="0">
+    <w:nsid w:val="2CDA5C8E"/>
+    <w:multiLevelType w:val="hybridMultilevel"/>
+    <w:tmpl w:val="124C68E6"/>
+    <w:lvl w:ilvl="0" w:tplc="08090017">
+      <w:start w:val="1"/>
+      <w:numFmt w:val="lowerLetter"/>
+      <w:lvlText w:val="%1)"/>
+      <w:lvlJc w:val="left"/>
+      <w:pPr>
+        <w:ind w:left="1440" w:hanging="360"/>
+      </w:pPr>
+    </w:lvl>
+    <w:lvl w:ilvl="1" w:tplc="08090019" w:tentative="1">
+      <w:start w:val="1"/>
+      <w:numFmt w:val="lowerLetter"/>
+      <w:lvlText w:val="%2."/>
+      <w:lvlJc w:val="left"/>
+      <w:pPr>
+        <w:ind w:left="2160" w:hanging="360"/>
+      </w:pPr>
+    </w:lvl>
+    <w:lvl w:ilvl="2" w:tplc="0809001B" w:tentative="1">
+      <w:start w:val="1"/>
+      <w:numFmt w:val="lowerRoman"/>
+      <w:lvlText w:val="%3."/>
+      <w:lvlJc w:val="right"/>
+      <w:pPr>
+        <w:ind w:left="2880" w:hanging="180"/>
+      </w:pPr>
+    </w:lvl>
+    <w:lvl w:ilvl="3" w:tplc="0809000F" w:tentative="1">
+      <w:start w:val="1"/>
+      <w:numFmt w:val="decimal"/>
+      <w:lvlText w:val="%4."/>
+      <w:lvlJc w:val="left"/>
+      <w:pPr>
+        <w:ind w:left="3600" w:hanging="360"/>
+      </w:pPr>
+    </w:lvl>
+    <w:lvl w:ilvl="4" w:tplc="08090019" w:tentative="1">
+      <w:start w:val="1"/>
+      <w:numFmt w:val="lowerLetter"/>
+      <w:lvlText w:val="%5."/>
+      <w:lvlJc w:val="left"/>
+      <w:pPr>
+        <w:ind w:left="4320" w:hanging="360"/>
+      </w:pPr>
+    </w:lvl>
+    <w:lvl w:ilvl="5" w:tplc="0809001B" w:tentative="1">
+      <w:start w:val="1"/>
+      <w:numFmt w:val="lowerRoman"/>
+      <w:lvlText w:val="%6."/>
+      <w:lvlJc w:val="right"/>
+      <w:pPr>
+        <w:ind w:left="5040" w:hanging="180"/>
+      </w:pPr>
+    </w:lvl>
+    <w:lvl w:ilvl="6" w:tplc="0809000F" w:tentative="1">
+      <w:start w:val="1"/>
+      <w:numFmt w:val="decimal"/>
+      <w:lvlText w:val="%7."/>
+      <w:lvlJc w:val="left"/>
+      <w:pPr>
+        <w:ind w:left="5760" w:hanging="360"/>
+      </w:pPr>
+    </w:lvl>
+    <w:lvl w:ilvl="7" w:tplc="08090019" w:tentative="1">
+      <w:start w:val="1"/>
+      <w:numFmt w:val="lowerLetter"/>
+      <w:lvlText w:val="%8."/>
+      <w:lvlJc w:val="left"/>
+      <w:pPr>
+        <w:ind w:left="6480" w:hanging="360"/>
+      </w:pPr>
+    </w:lvl>
+    <w:lvl w:ilvl="8" w:tplc="0809001B" w:tentative="1">
+      <w:start w:val="1"/>
+      <w:numFmt w:val="lowerRoman"/>
+      <w:lvlText w:val="%9."/>
+      <w:lvlJc w:val="right"/>
+      <w:pPr>
+        <w:ind w:left="7200" w:hanging="180"/>
+      </w:pPr>
+    </w:lvl>
+  </w:abstractNum>
+  <w:abstractNum w:abstractNumId="8" w15:restartNumberingAfterBreak="0">
     <w:nsid w:val="315B3E96"/>
     <w:multiLevelType w:val="hybridMultilevel"/>
     <w:tmpl w:val="6074A968"/>
@@ -1364,7 +2415,120 @@
       </w:rPr>
     </w:lvl>
   </w:abstractNum>
-  <w:abstractNum w:abstractNumId="3" w15:restartNumberingAfterBreak="0">
+  <w:abstractNum w:abstractNumId="9" w15:restartNumberingAfterBreak="0">
+    <w:nsid w:val="3CB6551A"/>
+    <w:multiLevelType w:val="hybridMultilevel"/>
+    <w:tmpl w:val="01068BDE"/>
+    <w:lvl w:ilvl="0" w:tplc="08090001">
+      <w:start w:val="1"/>
+      <w:numFmt w:val="bullet"/>
+      <w:lvlText w:val=""/>
+      <w:lvlJc w:val="left"/>
+      <w:pPr>
+        <w:ind w:left="1440" w:hanging="360"/>
+      </w:pPr>
+      <w:rPr>
+        <w:rFonts w:ascii="Symbol" w:hAnsi="Symbol" w:hint="default"/>
+      </w:rPr>
+    </w:lvl>
+    <w:lvl w:ilvl="1" w:tplc="08090003" w:tentative="1">
+      <w:start w:val="1"/>
+      <w:numFmt w:val="bullet"/>
+      <w:lvlText w:val="o"/>
+      <w:lvlJc w:val="left"/>
+      <w:pPr>
+        <w:ind w:left="2160" w:hanging="360"/>
+      </w:pPr>
+      <w:rPr>
+        <w:rFonts w:ascii="Courier New" w:hAnsi="Courier New" w:cs="Courier New" w:hint="default"/>
+      </w:rPr>
+    </w:lvl>
+    <w:lvl w:ilvl="2" w:tplc="08090005" w:tentative="1">
+      <w:start w:val="1"/>
+      <w:numFmt w:val="bullet"/>
+      <w:lvlText w:val=""/>
+      <w:lvlJc w:val="left"/>
+      <w:pPr>
+        <w:ind w:left="2880" w:hanging="360"/>
+      </w:pPr>
+      <w:rPr>
+        <w:rFonts w:ascii="Wingdings" w:hAnsi="Wingdings" w:hint="default"/>
+      </w:rPr>
+    </w:lvl>
+    <w:lvl w:ilvl="3" w:tplc="08090001" w:tentative="1">
+      <w:start w:val="1"/>
+      <w:numFmt w:val="bullet"/>
+      <w:lvlText w:val=""/>
+      <w:lvlJc w:val="left"/>
+      <w:pPr>
+        <w:ind w:left="3600" w:hanging="360"/>
+      </w:pPr>
+      <w:rPr>
+        <w:rFonts w:ascii="Symbol" w:hAnsi="Symbol" w:hint="default"/>
+      </w:rPr>
+    </w:lvl>
+    <w:lvl w:ilvl="4" w:tplc="08090003" w:tentative="1">
+      <w:start w:val="1"/>
+      <w:numFmt w:val="bullet"/>
+      <w:lvlText w:val="o"/>
+      <w:lvlJc w:val="left"/>
+      <w:pPr>
+        <w:ind w:left="4320" w:hanging="360"/>
+      </w:pPr>
+      <w:rPr>
+        <w:rFonts w:ascii="Courier New" w:hAnsi="Courier New" w:cs="Courier New" w:hint="default"/>
+      </w:rPr>
+    </w:lvl>
+    <w:lvl w:ilvl="5" w:tplc="08090005" w:tentative="1">
+      <w:start w:val="1"/>
+      <w:numFmt w:val="bullet"/>
+      <w:lvlText w:val=""/>
+      <w:lvlJc w:val="left"/>
+      <w:pPr>
+        <w:ind w:left="5040" w:hanging="360"/>
+      </w:pPr>
+      <w:rPr>
+        <w:rFonts w:ascii="Wingdings" w:hAnsi="Wingdings" w:hint="default"/>
+      </w:rPr>
+    </w:lvl>
+    <w:lvl w:ilvl="6" w:tplc="08090001" w:tentative="1">
+      <w:start w:val="1"/>
+      <w:numFmt w:val="bullet"/>
+      <w:lvlText w:val=""/>
+      <w:lvlJc w:val="left"/>
+      <w:pPr>
+        <w:ind w:left="5760" w:hanging="360"/>
+      </w:pPr>
+      <w:rPr>
+        <w:rFonts w:ascii="Symbol" w:hAnsi="Symbol" w:hint="default"/>
+      </w:rPr>
+    </w:lvl>
+    <w:lvl w:ilvl="7" w:tplc="08090003" w:tentative="1">
+      <w:start w:val="1"/>
+      <w:numFmt w:val="bullet"/>
+      <w:lvlText w:val="o"/>
+      <w:lvlJc w:val="left"/>
+      <w:pPr>
+        <w:ind w:left="6480" w:hanging="360"/>
+      </w:pPr>
+      <w:rPr>
+        <w:rFonts w:ascii="Courier New" w:hAnsi="Courier New" w:cs="Courier New" w:hint="default"/>
+      </w:rPr>
+    </w:lvl>
+    <w:lvl w:ilvl="8" w:tplc="08090005" w:tentative="1">
+      <w:start w:val="1"/>
+      <w:numFmt w:val="bullet"/>
+      <w:lvlText w:val=""/>
+      <w:lvlJc w:val="left"/>
+      <w:pPr>
+        <w:ind w:left="7200" w:hanging="360"/>
+      </w:pPr>
+      <w:rPr>
+        <w:rFonts w:ascii="Wingdings" w:hAnsi="Wingdings" w:hint="default"/>
+      </w:rPr>
+    </w:lvl>
+  </w:abstractNum>
+  <w:abstractNum w:abstractNumId="10" w15:restartNumberingAfterBreak="0">
     <w:nsid w:val="3F8D47A1"/>
     <w:multiLevelType w:val="multilevel"/>
     <w:tmpl w:val="78FE326E"/>
@@ -1485,17 +2649,305 @@
       </w:rPr>
     </w:lvl>
   </w:abstractNum>
+  <w:abstractNum w:abstractNumId="11" w15:restartNumberingAfterBreak="0">
+    <w:nsid w:val="52AB43ED"/>
+    <w:multiLevelType w:val="hybridMultilevel"/>
+    <w:tmpl w:val="267E0C5A"/>
+    <w:lvl w:ilvl="0" w:tplc="08090017">
+      <w:start w:val="1"/>
+      <w:numFmt w:val="lowerLetter"/>
+      <w:lvlText w:val="%1)"/>
+      <w:lvlJc w:val="left"/>
+      <w:pPr>
+        <w:ind w:left="2160" w:hanging="360"/>
+      </w:pPr>
+    </w:lvl>
+    <w:lvl w:ilvl="1" w:tplc="08090019" w:tentative="1">
+      <w:start w:val="1"/>
+      <w:numFmt w:val="lowerLetter"/>
+      <w:lvlText w:val="%2."/>
+      <w:lvlJc w:val="left"/>
+      <w:pPr>
+        <w:ind w:left="2880" w:hanging="360"/>
+      </w:pPr>
+    </w:lvl>
+    <w:lvl w:ilvl="2" w:tplc="0809001B" w:tentative="1">
+      <w:start w:val="1"/>
+      <w:numFmt w:val="lowerRoman"/>
+      <w:lvlText w:val="%3."/>
+      <w:lvlJc w:val="right"/>
+      <w:pPr>
+        <w:ind w:left="3600" w:hanging="180"/>
+      </w:pPr>
+    </w:lvl>
+    <w:lvl w:ilvl="3" w:tplc="0809000F" w:tentative="1">
+      <w:start w:val="1"/>
+      <w:numFmt w:val="decimal"/>
+      <w:lvlText w:val="%4."/>
+      <w:lvlJc w:val="left"/>
+      <w:pPr>
+        <w:ind w:left="4320" w:hanging="360"/>
+      </w:pPr>
+    </w:lvl>
+    <w:lvl w:ilvl="4" w:tplc="08090019" w:tentative="1">
+      <w:start w:val="1"/>
+      <w:numFmt w:val="lowerLetter"/>
+      <w:lvlText w:val="%5."/>
+      <w:lvlJc w:val="left"/>
+      <w:pPr>
+        <w:ind w:left="5040" w:hanging="360"/>
+      </w:pPr>
+    </w:lvl>
+    <w:lvl w:ilvl="5" w:tplc="0809001B" w:tentative="1">
+      <w:start w:val="1"/>
+      <w:numFmt w:val="lowerRoman"/>
+      <w:lvlText w:val="%6."/>
+      <w:lvlJc w:val="right"/>
+      <w:pPr>
+        <w:ind w:left="5760" w:hanging="180"/>
+      </w:pPr>
+    </w:lvl>
+    <w:lvl w:ilvl="6" w:tplc="0809000F" w:tentative="1">
+      <w:start w:val="1"/>
+      <w:numFmt w:val="decimal"/>
+      <w:lvlText w:val="%7."/>
+      <w:lvlJc w:val="left"/>
+      <w:pPr>
+        <w:ind w:left="6480" w:hanging="360"/>
+      </w:pPr>
+    </w:lvl>
+    <w:lvl w:ilvl="7" w:tplc="08090019" w:tentative="1">
+      <w:start w:val="1"/>
+      <w:numFmt w:val="lowerLetter"/>
+      <w:lvlText w:val="%8."/>
+      <w:lvlJc w:val="left"/>
+      <w:pPr>
+        <w:ind w:left="7200" w:hanging="360"/>
+      </w:pPr>
+    </w:lvl>
+    <w:lvl w:ilvl="8" w:tplc="0809001B" w:tentative="1">
+      <w:start w:val="1"/>
+      <w:numFmt w:val="lowerRoman"/>
+      <w:lvlText w:val="%9."/>
+      <w:lvlJc w:val="right"/>
+      <w:pPr>
+        <w:ind w:left="7920" w:hanging="180"/>
+      </w:pPr>
+    </w:lvl>
+  </w:abstractNum>
+  <w:abstractNum w:abstractNumId="12" w15:restartNumberingAfterBreak="0">
+    <w:nsid w:val="62BD4246"/>
+    <w:multiLevelType w:val="hybridMultilevel"/>
+    <w:tmpl w:val="633C61C2"/>
+    <w:lvl w:ilvl="0" w:tplc="0809001B">
+      <w:start w:val="1"/>
+      <w:numFmt w:val="lowerRoman"/>
+      <w:lvlText w:val="%1."/>
+      <w:lvlJc w:val="right"/>
+      <w:pPr>
+        <w:ind w:left="1440" w:hanging="360"/>
+      </w:pPr>
+    </w:lvl>
+    <w:lvl w:ilvl="1" w:tplc="08090019" w:tentative="1">
+      <w:start w:val="1"/>
+      <w:numFmt w:val="lowerLetter"/>
+      <w:lvlText w:val="%2."/>
+      <w:lvlJc w:val="left"/>
+      <w:pPr>
+        <w:ind w:left="2160" w:hanging="360"/>
+      </w:pPr>
+    </w:lvl>
+    <w:lvl w:ilvl="2" w:tplc="0809001B" w:tentative="1">
+      <w:start w:val="1"/>
+      <w:numFmt w:val="lowerRoman"/>
+      <w:lvlText w:val="%3."/>
+      <w:lvlJc w:val="right"/>
+      <w:pPr>
+        <w:ind w:left="2880" w:hanging="180"/>
+      </w:pPr>
+    </w:lvl>
+    <w:lvl w:ilvl="3" w:tplc="0809000F" w:tentative="1">
+      <w:start w:val="1"/>
+      <w:numFmt w:val="decimal"/>
+      <w:lvlText w:val="%4."/>
+      <w:lvlJc w:val="left"/>
+      <w:pPr>
+        <w:ind w:left="3600" w:hanging="360"/>
+      </w:pPr>
+    </w:lvl>
+    <w:lvl w:ilvl="4" w:tplc="08090019" w:tentative="1">
+      <w:start w:val="1"/>
+      <w:numFmt w:val="lowerLetter"/>
+      <w:lvlText w:val="%5."/>
+      <w:lvlJc w:val="left"/>
+      <w:pPr>
+        <w:ind w:left="4320" w:hanging="360"/>
+      </w:pPr>
+    </w:lvl>
+    <w:lvl w:ilvl="5" w:tplc="0809001B" w:tentative="1">
+      <w:start w:val="1"/>
+      <w:numFmt w:val="lowerRoman"/>
+      <w:lvlText w:val="%6."/>
+      <w:lvlJc w:val="right"/>
+      <w:pPr>
+        <w:ind w:left="5040" w:hanging="180"/>
+      </w:pPr>
+    </w:lvl>
+    <w:lvl w:ilvl="6" w:tplc="0809000F" w:tentative="1">
+      <w:start w:val="1"/>
+      <w:numFmt w:val="decimal"/>
+      <w:lvlText w:val="%7."/>
+      <w:lvlJc w:val="left"/>
+      <w:pPr>
+        <w:ind w:left="5760" w:hanging="360"/>
+      </w:pPr>
+    </w:lvl>
+    <w:lvl w:ilvl="7" w:tplc="08090019" w:tentative="1">
+      <w:start w:val="1"/>
+      <w:numFmt w:val="lowerLetter"/>
+      <w:lvlText w:val="%8."/>
+      <w:lvlJc w:val="left"/>
+      <w:pPr>
+        <w:ind w:left="6480" w:hanging="360"/>
+      </w:pPr>
+    </w:lvl>
+    <w:lvl w:ilvl="8" w:tplc="0809001B" w:tentative="1">
+      <w:start w:val="1"/>
+      <w:numFmt w:val="lowerRoman"/>
+      <w:lvlText w:val="%9."/>
+      <w:lvlJc w:val="right"/>
+      <w:pPr>
+        <w:ind w:left="7200" w:hanging="180"/>
+      </w:pPr>
+    </w:lvl>
+  </w:abstractNum>
+  <w:abstractNum w:abstractNumId="13" w15:restartNumberingAfterBreak="0">
+    <w:nsid w:val="66116C5F"/>
+    <w:multiLevelType w:val="hybridMultilevel"/>
+    <w:tmpl w:val="9B1E6DAE"/>
+    <w:lvl w:ilvl="0" w:tplc="08090017">
+      <w:start w:val="1"/>
+      <w:numFmt w:val="lowerLetter"/>
+      <w:lvlText w:val="%1)"/>
+      <w:lvlJc w:val="left"/>
+      <w:pPr>
+        <w:ind w:left="2160" w:hanging="360"/>
+      </w:pPr>
+    </w:lvl>
+    <w:lvl w:ilvl="1" w:tplc="08090019" w:tentative="1">
+      <w:start w:val="1"/>
+      <w:numFmt w:val="lowerLetter"/>
+      <w:lvlText w:val="%2."/>
+      <w:lvlJc w:val="left"/>
+      <w:pPr>
+        <w:ind w:left="2880" w:hanging="360"/>
+      </w:pPr>
+    </w:lvl>
+    <w:lvl w:ilvl="2" w:tplc="0809001B" w:tentative="1">
+      <w:start w:val="1"/>
+      <w:numFmt w:val="lowerRoman"/>
+      <w:lvlText w:val="%3."/>
+      <w:lvlJc w:val="right"/>
+      <w:pPr>
+        <w:ind w:left="3600" w:hanging="180"/>
+      </w:pPr>
+    </w:lvl>
+    <w:lvl w:ilvl="3" w:tplc="0809000F" w:tentative="1">
+      <w:start w:val="1"/>
+      <w:numFmt w:val="decimal"/>
+      <w:lvlText w:val="%4."/>
+      <w:lvlJc w:val="left"/>
+      <w:pPr>
+        <w:ind w:left="4320" w:hanging="360"/>
+      </w:pPr>
+    </w:lvl>
+    <w:lvl w:ilvl="4" w:tplc="08090019" w:tentative="1">
+      <w:start w:val="1"/>
+      <w:numFmt w:val="lowerLetter"/>
+      <w:lvlText w:val="%5."/>
+      <w:lvlJc w:val="left"/>
+      <w:pPr>
+        <w:ind w:left="5040" w:hanging="360"/>
+      </w:pPr>
+    </w:lvl>
+    <w:lvl w:ilvl="5" w:tplc="0809001B" w:tentative="1">
+      <w:start w:val="1"/>
+      <w:numFmt w:val="lowerRoman"/>
+      <w:lvlText w:val="%6."/>
+      <w:lvlJc w:val="right"/>
+      <w:pPr>
+        <w:ind w:left="5760" w:hanging="180"/>
+      </w:pPr>
+    </w:lvl>
+    <w:lvl w:ilvl="6" w:tplc="0809000F" w:tentative="1">
+      <w:start w:val="1"/>
+      <w:numFmt w:val="decimal"/>
+      <w:lvlText w:val="%7."/>
+      <w:lvlJc w:val="left"/>
+      <w:pPr>
+        <w:ind w:left="6480" w:hanging="360"/>
+      </w:pPr>
+    </w:lvl>
+    <w:lvl w:ilvl="7" w:tplc="08090019" w:tentative="1">
+      <w:start w:val="1"/>
+      <w:numFmt w:val="lowerLetter"/>
+      <w:lvlText w:val="%8."/>
+      <w:lvlJc w:val="left"/>
+      <w:pPr>
+        <w:ind w:left="7200" w:hanging="360"/>
+      </w:pPr>
+    </w:lvl>
+    <w:lvl w:ilvl="8" w:tplc="0809001B" w:tentative="1">
+      <w:start w:val="1"/>
+      <w:numFmt w:val="lowerRoman"/>
+      <w:lvlText w:val="%9."/>
+      <w:lvlJc w:val="right"/>
+      <w:pPr>
+        <w:ind w:left="7920" w:hanging="180"/>
+      </w:pPr>
+    </w:lvl>
+  </w:abstractNum>
   <w:num w:numId="1" w16cid:durableId="23408649">
+    <w:abstractNumId w:val="10"/>
+  </w:num>
+  <w:num w:numId="2" w16cid:durableId="1571816294">
     <w:abstractNumId w:val="3"/>
   </w:num>
-  <w:num w:numId="2" w16cid:durableId="1571816294">
+  <w:num w:numId="3" w16cid:durableId="56513649">
+    <w:abstractNumId w:val="5"/>
+  </w:num>
+  <w:num w:numId="4" w16cid:durableId="2145000547">
+    <w:abstractNumId w:val="8"/>
+  </w:num>
+  <w:num w:numId="5" w16cid:durableId="1364358923">
+    <w:abstractNumId w:val="6"/>
+  </w:num>
+  <w:num w:numId="6" w16cid:durableId="17699415">
+    <w:abstractNumId w:val="11"/>
+  </w:num>
+  <w:num w:numId="7" w16cid:durableId="1427846404">
+    <w:abstractNumId w:val="2"/>
+  </w:num>
+  <w:num w:numId="8" w16cid:durableId="452528918">
+    <w:abstractNumId w:val="1"/>
+  </w:num>
+  <w:num w:numId="9" w16cid:durableId="1301231558">
+    <w:abstractNumId w:val="13"/>
+  </w:num>
+  <w:num w:numId="10" w16cid:durableId="1272394579">
+    <w:abstractNumId w:val="4"/>
+  </w:num>
+  <w:num w:numId="11" w16cid:durableId="1755397688">
+    <w:abstractNumId w:val="7"/>
+  </w:num>
+  <w:num w:numId="12" w16cid:durableId="1770739555">
+    <w:abstractNumId w:val="9"/>
+  </w:num>
+  <w:num w:numId="13" w16cid:durableId="1621834985">
     <w:abstractNumId w:val="0"/>
   </w:num>
-  <w:num w:numId="3" w16cid:durableId="56513649">
-    <w:abstractNumId w:val="1"/>
-  </w:num>
-  <w:num w:numId="4" w16cid:durableId="2145000547">
-    <w:abstractNumId w:val="2"/>
+  <w:num w:numId="14" w16cid:durableId="520702249">
+    <w:abstractNumId w:val="12"/>
   </w:num>
 </w:numbering>
 </file>

</xml_diff>

<commit_message>
Adding front page to the proposal
</commit_message>
<xml_diff>
--- a/docs/proposal/Assessing_Google_Trends_Data_Proposal.docx
+++ b/docs/proposal/Assessing_Google_Trends_Data_Proposal.docx
@@ -19,11 +19,167 @@
           <w:rFonts w:ascii="Arial" w:eastAsiaTheme="minorEastAsia" w:hAnsi="Arial" w:cs="Arial"/>
           <w:b/>
           <w:bCs/>
+          <w:noProof/>
           <w:sz w:val="48"/>
           <w:szCs w:val="48"/>
         </w:rPr>
-        <w:t>Assessing Google Trends Data</w:t>
-      </w:r>
+        <w:drawing>
+          <wp:inline distT="0" distB="0" distL="0" distR="0" wp14:anchorId="5A82F597" wp14:editId="6D14922C">
+            <wp:extent cx="2133600" cy="1219200"/>
+            <wp:effectExtent l="0" t="0" r="0" b="0"/>
+            <wp:docPr id="2" name="Picture 2" descr="Text&#10;&#10;Description automatically generated"/>
+            <wp:cNvGraphicFramePr>
+              <a:graphicFrameLocks xmlns:a="http://schemas.openxmlformats.org/drawingml/2006/main" noChangeAspect="1"/>
+            </wp:cNvGraphicFramePr>
+            <a:graphic xmlns:a="http://schemas.openxmlformats.org/drawingml/2006/main">
+              <a:graphicData uri="http://schemas.openxmlformats.org/drawingml/2006/picture">
+                <pic:pic xmlns:pic="http://schemas.openxmlformats.org/drawingml/2006/picture">
+                  <pic:nvPicPr>
+                    <pic:cNvPr id="2" name="Picture 2" descr="Text&#10;&#10;Description automatically generated"/>
+                    <pic:cNvPicPr/>
+                  </pic:nvPicPr>
+                  <pic:blipFill>
+                    <a:blip r:embed="rId5" cstate="print">
+                      <a:extLst>
+                        <a:ext uri="{28A0092B-C50C-407E-A947-70E740481C1C}">
+                          <a14:useLocalDpi xmlns:a14="http://schemas.microsoft.com/office/drawing/2010/main" val="0"/>
+                        </a:ext>
+                      </a:extLst>
+                    </a:blip>
+                    <a:stretch>
+                      <a:fillRect/>
+                    </a:stretch>
+                  </pic:blipFill>
+                  <pic:spPr>
+                    <a:xfrm>
+                      <a:off x="0" y="0"/>
+                      <a:ext cx="2156537" cy="1232307"/>
+                    </a:xfrm>
+                    <a:prstGeom prst="rect">
+                      <a:avLst/>
+                    </a:prstGeom>
+                  </pic:spPr>
+                </pic:pic>
+              </a:graphicData>
+            </a:graphic>
+          </wp:inline>
+        </w:drawing>
+      </w:r>
+      <w:r>
+        <w:rPr>
+          <w:rFonts w:ascii="Arial" w:eastAsiaTheme="minorEastAsia" w:hAnsi="Arial" w:cs="Arial"/>
+          <w:b/>
+          <w:bCs/>
+          <w:noProof/>
+          <w:sz w:val="48"/>
+          <w:szCs w:val="48"/>
+        </w:rPr>
+        <w:drawing>
+          <wp:inline distT="0" distB="0" distL="0" distR="0" wp14:anchorId="5B3B90A9" wp14:editId="17297A9D">
+            <wp:extent cx="2133600" cy="1219200"/>
+            <wp:effectExtent l="0" t="0" r="0" b="0"/>
+            <wp:docPr id="1" name="Picture 1" descr="A picture containing schematic&#10;&#10;Description automatically generated"/>
+            <wp:cNvGraphicFramePr>
+              <a:graphicFrameLocks xmlns:a="http://schemas.openxmlformats.org/drawingml/2006/main" noChangeAspect="1"/>
+            </wp:cNvGraphicFramePr>
+            <a:graphic xmlns:a="http://schemas.openxmlformats.org/drawingml/2006/main">
+              <a:graphicData uri="http://schemas.openxmlformats.org/drawingml/2006/picture">
+                <pic:pic xmlns:pic="http://schemas.openxmlformats.org/drawingml/2006/picture">
+                  <pic:nvPicPr>
+                    <pic:cNvPr id="1" name="Picture 1" descr="A picture containing schematic&#10;&#10;Description automatically generated"/>
+                    <pic:cNvPicPr/>
+                  </pic:nvPicPr>
+                  <pic:blipFill>
+                    <a:blip r:embed="rId6" cstate="print">
+                      <a:extLst>
+                        <a:ext uri="{28A0092B-C50C-407E-A947-70E740481C1C}">
+                          <a14:useLocalDpi xmlns:a14="http://schemas.microsoft.com/office/drawing/2010/main" val="0"/>
+                        </a:ext>
+                      </a:extLst>
+                    </a:blip>
+                    <a:stretch>
+                      <a:fillRect/>
+                    </a:stretch>
+                  </pic:blipFill>
+                  <pic:spPr>
+                    <a:xfrm>
+                      <a:off x="0" y="0"/>
+                      <a:ext cx="2133600" cy="1219200"/>
+                    </a:xfrm>
+                    <a:prstGeom prst="rect">
+                      <a:avLst/>
+                    </a:prstGeom>
+                  </pic:spPr>
+                </pic:pic>
+              </a:graphicData>
+            </a:graphic>
+          </wp:inline>
+        </w:drawing>
+      </w:r>
+    </w:p>
+    <w:p>
+      <w:pPr>
+        <w:spacing w:after="0"/>
+        <w:ind w:firstLine="720"/>
+        <w:rPr>
+          <w:rFonts w:ascii="Arial" w:eastAsiaTheme="minorEastAsia" w:hAnsi="Arial" w:cs="Arial"/>
+          <w:b/>
+          <w:bCs/>
+          <w:sz w:val="48"/>
+          <w:szCs w:val="48"/>
+        </w:rPr>
+      </w:pPr>
+    </w:p>
+    <w:p>
+      <w:pPr>
+        <w:spacing w:after="0"/>
+        <w:ind w:firstLine="720"/>
+        <w:jc w:val="center"/>
+        <w:rPr>
+          <w:rFonts w:ascii="Arial" w:eastAsiaTheme="minorEastAsia" w:hAnsi="Arial" w:cs="Arial"/>
+          <w:b/>
+          <w:bCs/>
+          <w:sz w:val="48"/>
+          <w:szCs w:val="48"/>
+        </w:rPr>
+      </w:pPr>
+      <w:r>
+        <w:rPr>
+          <w:rFonts w:ascii="Arial" w:eastAsiaTheme="minorEastAsia" w:hAnsi="Arial" w:cs="Arial"/>
+          <w:b/>
+          <w:bCs/>
+          <w:sz w:val="48"/>
+          <w:szCs w:val="48"/>
+        </w:rPr>
+        <w:t>Nowcasting Macroeconomic   Indicators using Google Trends</w:t>
+      </w:r>
+    </w:p>
+    <w:p>
+      <w:pPr>
+        <w:spacing w:after="0"/>
+        <w:ind w:firstLine="720"/>
+        <w:rPr>
+          <w:rFonts w:ascii="Arial" w:eastAsiaTheme="minorEastAsia" w:hAnsi="Arial" w:cs="Arial"/>
+          <w:b/>
+          <w:bCs/>
+          <w:sz w:val="48"/>
+          <w:szCs w:val="48"/>
+        </w:rPr>
+      </w:pPr>
+    </w:p>
+    <w:p>
+      <w:pPr>
+        <w:spacing w:after="0"/>
+        <w:ind w:firstLine="720"/>
+        <w:jc w:val="center"/>
+        <w:rPr>
+          <w:rFonts w:ascii="Arial" w:eastAsiaTheme="minorEastAsia" w:hAnsi="Arial" w:cs="Arial"/>
+          <w:b/>
+          <w:bCs/>
+          <w:sz w:val="48"/>
+          <w:szCs w:val="48"/>
+        </w:rPr>
+      </w:pPr>
     </w:p>
     <w:p>
       <w:pPr>
@@ -335,7 +491,6 @@
           <w:sz w:val="28"/>
           <w:szCs w:val="28"/>
         </w:rPr>
-        <w:lastRenderedPageBreak/>
         <w:t>INTRODUCTION</w:t>
       </w:r>
     </w:p>
@@ -733,7 +888,7 @@
         </w:rPr>
         <w:t xml:space="preserve">website: </w:t>
       </w:r>
-      <w:hyperlink r:id="rId5" w:history="1">
+      <w:hyperlink r:id="rId7" w:history="1">
         <w:r>
           <w:rPr>
             <w:rStyle w:val="Hyperlink"/>
@@ -820,6 +975,7 @@
           <w:sz w:val="24"/>
           <w:szCs w:val="24"/>
         </w:rPr>
+        <w:lastRenderedPageBreak/>
         <w:t xml:space="preserve">Data set for this project are open ended and the short description about </w:t>
       </w:r>
       <w:r>
@@ -986,7 +1142,6 @@
           <w:sz w:val="24"/>
           <w:szCs w:val="24"/>
         </w:rPr>
-        <w:lastRenderedPageBreak/>
         <w:t xml:space="preserve">Retail trade sales by province and territory: </w:t>
       </w:r>
       <w:r>
@@ -1383,7 +1538,16 @@
           <w:sz w:val="24"/>
           <w:szCs w:val="24"/>
         </w:rPr>
-        <w:t>The dataset that we have mentioned above for the GDP contains the information about Canada and is a complete data starting from the year 1997. Also, it has some missing values. We will be cleaning the data in such a way that we have information starting from 2004 and will replace the missing values with the desired values.</w:t>
+        <w:t xml:space="preserve">The dataset that we have mentioned above for the GDP contains the information about Canada and is a complete data starting from the year 1997. Also, it has some missing values. We will be cleaning the data in </w:t>
+      </w:r>
+      <w:r>
+        <w:rPr>
+          <w:rFonts w:ascii="Arial" w:eastAsiaTheme="minorEastAsia" w:hAnsi="Arial" w:cs="Arial"/>
+          <w:sz w:val="24"/>
+          <w:szCs w:val="24"/>
+        </w:rPr>
+        <w:lastRenderedPageBreak/>
+        <w:t>such a way that we have information starting from 2004 and will replace the missing values with the desired values.</w:t>
       </w:r>
     </w:p>
     <w:p>
@@ -1523,16 +1687,7 @@
           <w:sz w:val="24"/>
           <w:szCs w:val="24"/>
         </w:rPr>
-        <w:t xml:space="preserve">The data set is a time series data and will require the nowcasting using the real time data from google trends. We will be searching for keywords from the Google Trends and will be </w:t>
-      </w:r>
-      <w:r>
-        <w:rPr>
-          <w:rFonts w:ascii="Arial" w:eastAsiaTheme="minorEastAsia" w:hAnsi="Arial" w:cs="Arial"/>
-          <w:sz w:val="24"/>
-          <w:szCs w:val="24"/>
-        </w:rPr>
-        <w:lastRenderedPageBreak/>
-        <w:t>using them as the predictors in predicting the macroeconomic indicators.</w:t>
+        <w:t>The data set is a time series data and will require the nowcasting using the real time data from google trends. We will be searching for keywords from the Google Trends and will be using them as the predictors in predicting the macroeconomic indicators.</w:t>
       </w:r>
     </w:p>
     <w:p>
@@ -2022,6 +2177,7 @@
           <w:sz w:val="24"/>
           <w:szCs w:val="24"/>
         </w:rPr>
+        <w:lastRenderedPageBreak/>
         <w:t>VISUALISATIONS</w:t>
       </w:r>
     </w:p>
@@ -2220,7 +2376,6 @@
           <w:sz w:val="24"/>
           <w:szCs w:val="24"/>
         </w:rPr>
-        <w:lastRenderedPageBreak/>
         <w:t>FINAL PRESENTATIONS</w:t>
       </w:r>
     </w:p>

</xml_diff>

<commit_message>
Added changes to the proposal document
</commit_message>
<xml_diff>
--- a/docs/proposal/Assessing_Google_Trends_Data_Proposal.docx
+++ b/docs/proposal/Assessing_Google_Trends_Data_Proposal.docx
@@ -27,7 +27,7 @@
             <v:stroke joinstyle="miter"/>
             <v:path gradientshapeok="t" o:connecttype="rect"/>
           </v:shapetype>
-          <v:shape id="Text Box 8" o:spid="_x0000_s1029" type="#_x0000_t202" style="position:absolute;left:0;text-align:left;margin-left:322.9pt;margin-top:4.95pt;width:159.7pt;height:91pt;z-index:251659264;visibility:visible;mso-wrap-style:square;mso-width-percent:0;mso-height-percent:0;mso-wrap-distance-left:9pt;mso-wrap-distance-top:0;mso-wrap-distance-right:9pt;mso-wrap-distance-bottom:0;mso-position-horizontal:absolute;mso-position-horizontal-relative:text;mso-position-vertical:absolute;mso-position-vertical-relative:text;mso-width-percent:0;mso-height-percent:0;mso-width-relative:page;mso-height-relative:margin;v-text-anchor:top" o:gfxdata="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" filled="f" stroked="f" strokeweight=".5pt">
+          <v:shape id="Text Box 8" o:spid="_x0000_s1029" type="#_x0000_t202" alt="" style="position:absolute;left:0;text-align:left;margin-left:322.9pt;margin-top:4.95pt;width:159.7pt;height:91pt;z-index:251659264;visibility:visible;mso-wrap-style:square;mso-wrap-edited:f;mso-width-percent:0;mso-height-percent:0;mso-wrap-distance-left:9pt;mso-wrap-distance-top:0;mso-wrap-distance-right:9pt;mso-wrap-distance-bottom:0;mso-position-horizontal:absolute;mso-position-horizontal-relative:text;mso-position-vertical:absolute;mso-position-vertical-relative:text;mso-width-percent:0;mso-height-percent:0;mso-width-relative:page;mso-height-relative:margin;v-text-anchor:top" filled="f" stroked="f" strokeweight=".5pt">
             <v:textbox>
               <w:txbxContent>
                 <w:p>
@@ -217,7 +217,7 @@
           <w:noProof/>
         </w:rPr>
         <w:pict w14:anchorId="1F3F5445">
-          <v:shape id="Text Box 7" o:spid="_x0000_s1028" type="#_x0000_t202" style="position:absolute;left:0;text-align:left;margin-left:135.45pt;margin-top:11.7pt;width:187.5pt;height:125.45pt;z-index:251660288;visibility:visible;mso-wrap-style:square;mso-width-percent:0;mso-height-percent:0;mso-wrap-distance-left:9pt;mso-wrap-distance-top:0;mso-wrap-distance-right:9pt;mso-wrap-distance-bottom:0;mso-position-horizontal:absolute;mso-position-horizontal-relative:text;mso-position-vertical:absolute;mso-position-vertical-relative:text;mso-width-percent:0;mso-height-percent:0;mso-width-relative:page;mso-height-relative:page;v-text-anchor:top" o:gfxdata="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" filled="f" stroked="f" strokeweight=".5pt">
+          <v:shape id="Text Box 7" o:spid="_x0000_s1028" type="#_x0000_t202" alt="" style="position:absolute;left:0;text-align:left;margin-left:135.45pt;margin-top:11.7pt;width:187.5pt;height:125.45pt;z-index:251660288;visibility:visible;mso-wrap-style:square;mso-wrap-edited:f;mso-width-percent:0;mso-height-percent:0;mso-wrap-distance-left:9pt;mso-wrap-distance-top:0;mso-wrap-distance-right:9pt;mso-wrap-distance-bottom:0;mso-position-horizontal:absolute;mso-position-horizontal-relative:text;mso-position-vertical:absolute;mso-position-vertical-relative:text;mso-width-percent:0;mso-height-percent:0;mso-width-relative:page;mso-height-relative:page;v-text-anchor:top" filled="f" stroked="f" strokeweight=".5pt">
             <v:textbox>
               <w:txbxContent>
                 <w:p>
@@ -501,7 +501,7 @@
         <w:rPr>
           <w:noProof/>
         </w:rPr>
-        <w:pict w14:anchorId="02AC1C48">
+        <w:pict w14:anchorId="38C91A83">
           <v:shape id="Text Box 5" o:spid="_x0000_s1027" type="#_x0000_t202" style="position:absolute;margin-left:-32pt;margin-top:20.05pt;width:235pt;height:154.75pt;z-index:251662336;visibility:visible;mso-wrap-style:square;mso-width-percent:0;mso-height-percent:0;mso-wrap-distance-left:9pt;mso-wrap-distance-top:0;mso-wrap-distance-right:9pt;mso-wrap-distance-bottom:0;mso-position-horizontal:absolute;mso-position-horizontal-relative:text;mso-position-vertical:absolute;mso-position-vertical-relative:text;mso-width-percent:0;mso-height-percent:0;mso-width-relative:page;mso-height-relative:page;v-text-anchor:top" o:gfxdata="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" filled="f" stroked="f" strokeweight=".5pt">
             <v:textbox>
               <w:txbxContent>
@@ -695,7 +695,7 @@
         <w:rPr>
           <w:noProof/>
         </w:rPr>
-        <w:pict w14:anchorId="181BAC40">
+        <w:pict w14:anchorId="530AF142">
           <v:shape id="Text Box 4" o:spid="_x0000_s1026" type="#_x0000_t202" style="position:absolute;margin-left:269pt;margin-top:14.05pt;width:224pt;height:155pt;z-index:251661312;visibility:visible;mso-wrap-style:square;mso-width-percent:0;mso-height-percent:0;mso-wrap-distance-left:9pt;mso-wrap-distance-top:0;mso-wrap-distance-right:9pt;mso-wrap-distance-bottom:0;mso-position-horizontal:absolute;mso-position-horizontal-relative:text;mso-position-vertical:absolute;mso-position-vertical-relative:text;mso-width-percent:0;mso-height-percent:0;mso-width-relative:page;mso-height-relative:margin;v-text-anchor:top" o:gfxdata="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" filled="f" stroked="f" strokeweight=".5pt">
             <v:textbox>
               <w:txbxContent>
@@ -775,8 +775,20 @@
                       <w:sz w:val="24"/>
                       <w:szCs w:val="24"/>
                     </w:rPr>
-                    <w:t>Marina Smailes</w:t>
+                    <w:t xml:space="preserve">Marina </w:t>
                   </w:r>
+                  <w:proofErr w:type="spellStart"/>
+                  <w:r>
+                    <w:rPr>
+                      <w:rFonts w:ascii="Arial" w:eastAsiaTheme="minorEastAsia" w:hAnsi="Arial" w:cs="Arial"/>
+                      <w:b/>
+                      <w:bCs/>
+                      <w:sz w:val="24"/>
+                      <w:szCs w:val="24"/>
+                    </w:rPr>
+                    <w:t>Smailes</w:t>
+                  </w:r>
+                  <w:proofErr w:type="spellEnd"/>
                 </w:p>
                 <w:p>
                   <w:pPr>
@@ -844,8 +856,20 @@
                       <w:sz w:val="24"/>
                       <w:szCs w:val="24"/>
                     </w:rPr>
-                    <w:t>Irene Vrbik</w:t>
+                    <w:t xml:space="preserve">Irene </w:t>
                   </w:r>
+                  <w:proofErr w:type="spellStart"/>
+                  <w:r>
+                    <w:rPr>
+                      <w:rFonts w:ascii="Arial" w:eastAsiaTheme="minorEastAsia" w:hAnsi="Arial" w:cs="Arial"/>
+                      <w:b/>
+                      <w:bCs/>
+                      <w:sz w:val="24"/>
+                      <w:szCs w:val="24"/>
+                    </w:rPr>
+                    <w:t>Vrbik</w:t>
+                  </w:r>
+                  <w:proofErr w:type="spellEnd"/>
                 </w:p>
                 <w:p>
                   <w:pPr>
@@ -867,8 +891,20 @@
                       <w:sz w:val="24"/>
                       <w:szCs w:val="24"/>
                     </w:rPr>
-                    <w:t>Firas Moosvi</w:t>
+                    <w:t xml:space="preserve">Firas </w:t>
                   </w:r>
+                  <w:proofErr w:type="spellStart"/>
+                  <w:r>
+                    <w:rPr>
+                      <w:rFonts w:ascii="Arial" w:eastAsiaTheme="minorEastAsia" w:hAnsi="Arial" w:cs="Arial"/>
+                      <w:b/>
+                      <w:bCs/>
+                      <w:sz w:val="24"/>
+                      <w:szCs w:val="24"/>
+                    </w:rPr>
+                    <w:t>Moosvi</w:t>
+                  </w:r>
+                  <w:proofErr w:type="spellEnd"/>
                 </w:p>
                 <w:p>
                   <w:pPr>
@@ -1242,15 +1278,43 @@
           <w:sz w:val="24"/>
           <w:szCs w:val="24"/>
         </w:rPr>
-        <w:t xml:space="preserve">Many researchers have used Google trends for nowcasting the economic activity. Google Trends provide information of business cycles and economic activities in economy and the salient features of these business cycles can be captured with few unknown factors using dynamic factor analysis models [2]. These models are applicable to high-dimensional data and can reduce the dimensionality of economic systems. DFM became the mainstream tool for nowcasting GDP growth over the time. Later on, new techniques emerged, and researchers have started to use machine learning algorithms for nowcasting economic factors. </w:t>
-      </w:r>
+        <w:t xml:space="preserve">Many researchers have used Google trends for nowcasting the economic activity. Google Trends provide information of business cycles and economic activities in economy and the salient features of these business cycles can be captured with few unknown factors using dynamic factor analysis models [2]. These models are applicable to high-dimensional data and can reduce the dimensionality of economic systems. DFM became the mainstream tool for nowcasting GDP growth over the time. </w:t>
+      </w:r>
+      <w:proofErr w:type="gramStart"/>
+      <w:r>
+        <w:rPr>
+          <w:rFonts w:ascii="Arial" w:eastAsiaTheme="minorEastAsia" w:hAnsi="Arial" w:cs="Arial"/>
+          <w:sz w:val="24"/>
+          <w:szCs w:val="24"/>
+        </w:rPr>
+        <w:t>Later on</w:t>
+      </w:r>
+      <w:proofErr w:type="gramEnd"/>
+      <w:r>
+        <w:rPr>
+          <w:rFonts w:ascii="Arial" w:eastAsiaTheme="minorEastAsia" w:hAnsi="Arial" w:cs="Arial"/>
+          <w:sz w:val="24"/>
+          <w:szCs w:val="24"/>
+        </w:rPr>
+        <w:t xml:space="preserve">, new techniques emerged, and researchers have started to use machine learning algorithms for nowcasting economic factors. </w:t>
+      </w:r>
+      <w:proofErr w:type="spellStart"/>
       <w:r>
         <w:rPr>
           <w:rFonts w:ascii="Arial" w:hAnsi="Arial" w:cs="Arial"/>
           <w:sz w:val="24"/>
           <w:szCs w:val="24"/>
         </w:rPr>
-        <w:t xml:space="preserve">Woloszko [3] proposed a weekly tracker to estimate GDP in 46 </w:t>
+        <w:t>Woloszko</w:t>
+      </w:r>
+      <w:proofErr w:type="spellEnd"/>
+      <w:r>
+        <w:rPr>
+          <w:rFonts w:ascii="Arial" w:hAnsi="Arial" w:cs="Arial"/>
+          <w:sz w:val="24"/>
+          <w:szCs w:val="24"/>
+        </w:rPr>
+        <w:t xml:space="preserve"> [3] proposed a weekly tracker to estimate GDP in 46 </w:t>
       </w:r>
       <w:r>
         <w:rPr>
@@ -1486,7 +1550,23 @@
           <w:sz w:val="24"/>
           <w:szCs w:val="24"/>
         </w:rPr>
-        <w:t xml:space="preserve">The aim of the project is to develop a meth to predict macroeconomic indicators such as </w:t>
+        <w:t>The aim of the project is to develop a meth</w:t>
+      </w:r>
+      <w:r>
+        <w:rPr>
+          <w:rFonts w:ascii="Arial" w:eastAsiaTheme="minorEastAsia" w:hAnsi="Arial" w:cs="Arial"/>
+          <w:sz w:val="24"/>
+          <w:szCs w:val="24"/>
+        </w:rPr>
+        <w:t xml:space="preserve">odology </w:t>
+      </w:r>
+      <w:r>
+        <w:rPr>
+          <w:rFonts w:ascii="Arial" w:eastAsiaTheme="minorEastAsia" w:hAnsi="Arial" w:cs="Arial"/>
+          <w:sz w:val="24"/>
+          <w:szCs w:val="24"/>
+        </w:rPr>
+        <w:t xml:space="preserve">to predict macroeconomic indicators such as </w:t>
       </w:r>
       <w:r>
         <w:rPr>
@@ -2863,7 +2943,34 @@
           <w:sz w:val="24"/>
           <w:szCs w:val="24"/>
         </w:rPr>
-        <w:t xml:space="preserve">Moreover, the data are time series and needs check for cycling patterns, seasonality and volatility. The time series may need transformations in order </w:t>
+        <w:t xml:space="preserve">Moreover, the data are time series and needs check for cycling patterns, </w:t>
+      </w:r>
+      <w:proofErr w:type="gramStart"/>
+      <w:r>
+        <w:rPr>
+          <w:rFonts w:ascii="Arial" w:eastAsiaTheme="minorEastAsia" w:hAnsi="Arial" w:cs="Arial"/>
+          <w:sz w:val="24"/>
+          <w:szCs w:val="24"/>
+        </w:rPr>
+        <w:t>seasonality</w:t>
+      </w:r>
+      <w:proofErr w:type="gramEnd"/>
+      <w:r>
+        <w:rPr>
+          <w:rFonts w:ascii="Arial" w:eastAsiaTheme="minorEastAsia" w:hAnsi="Arial" w:cs="Arial"/>
+          <w:sz w:val="24"/>
+          <w:szCs w:val="24"/>
+        </w:rPr>
+        <w:t xml:space="preserve"> and volatility. The time series may need transformations </w:t>
+      </w:r>
+      <w:proofErr w:type="gramStart"/>
+      <w:r>
+        <w:rPr>
+          <w:rFonts w:ascii="Arial" w:eastAsiaTheme="minorEastAsia" w:hAnsi="Arial" w:cs="Arial"/>
+          <w:sz w:val="24"/>
+          <w:szCs w:val="24"/>
+        </w:rPr>
+        <w:t xml:space="preserve">in order </w:t>
       </w:r>
       <w:r>
         <w:rPr>
@@ -2872,7 +2979,16 @@
           <w:szCs w:val="24"/>
         </w:rPr>
         <w:lastRenderedPageBreak/>
-        <w:t xml:space="preserve">to get stationary time series that can be further used for model fitting. In addition to that, Google Trends data are also time series data and </w:t>
+        <w:t>to</w:t>
+      </w:r>
+      <w:proofErr w:type="gramEnd"/>
+      <w:r>
+        <w:rPr>
+          <w:rFonts w:ascii="Arial" w:eastAsiaTheme="minorEastAsia" w:hAnsi="Arial" w:cs="Arial"/>
+          <w:sz w:val="24"/>
+          <w:szCs w:val="24"/>
+        </w:rPr>
+        <w:t xml:space="preserve"> get stationary time series that can be further used for model fitting. In addition to that, Google Trends data are also time series data and </w:t>
       </w:r>
       <w:r>
         <w:rPr>
@@ -3003,15 +3119,33 @@
           <w:sz w:val="24"/>
           <w:szCs w:val="24"/>
         </w:rPr>
-        <w:t xml:space="preserve">The volume of real time keyword queries </w:t>
-      </w:r>
-      <w:r>
-        <w:rPr>
-          <w:rFonts w:ascii="Arial" w:eastAsiaTheme="minorEastAsia" w:hAnsi="Arial" w:cs="Arial"/>
-          <w:sz w:val="24"/>
-          <w:szCs w:val="24"/>
-        </w:rPr>
-        <w:t xml:space="preserve"> from the Google Trends will be </w:t>
+        <w:t xml:space="preserve">The volume of real time keyword </w:t>
+      </w:r>
+      <w:proofErr w:type="gramStart"/>
+      <w:r>
+        <w:rPr>
+          <w:rFonts w:ascii="Arial" w:eastAsiaTheme="minorEastAsia" w:hAnsi="Arial" w:cs="Arial"/>
+          <w:sz w:val="24"/>
+          <w:szCs w:val="24"/>
+        </w:rPr>
+        <w:t xml:space="preserve">queries </w:t>
+      </w:r>
+      <w:r>
+        <w:rPr>
+          <w:rFonts w:ascii="Arial" w:eastAsiaTheme="minorEastAsia" w:hAnsi="Arial" w:cs="Arial"/>
+          <w:sz w:val="24"/>
+          <w:szCs w:val="24"/>
+        </w:rPr>
+        <w:t xml:space="preserve"> from</w:t>
+      </w:r>
+      <w:proofErr w:type="gramEnd"/>
+      <w:r>
+        <w:rPr>
+          <w:rFonts w:ascii="Arial" w:eastAsiaTheme="minorEastAsia" w:hAnsi="Arial" w:cs="Arial"/>
+          <w:sz w:val="24"/>
+          <w:szCs w:val="24"/>
+        </w:rPr>
+        <w:t xml:space="preserve"> the Google Trends will be </w:t>
       </w:r>
       <w:r>
         <w:rPr>
@@ -3409,29 +3543,7 @@
           <w:sz w:val="28"/>
           <w:szCs w:val="28"/>
         </w:rPr>
-        <w:t xml:space="preserve">and </w:t>
-      </w:r>
-      <w:r>
-        <w:rPr>
-          <w:rFonts w:ascii="Arial" w:eastAsiaTheme="minorEastAsia" w:hAnsi="Arial" w:cs="Arial"/>
-          <w:b/>
-          <w:bCs/>
-          <w:color w:val="4472C4" w:themeColor="accent1"/>
-          <w:sz w:val="28"/>
-          <w:szCs w:val="28"/>
-        </w:rPr>
-        <w:t xml:space="preserve"> </w:t>
-      </w:r>
-      <w:r>
-        <w:rPr>
-          <w:rFonts w:ascii="Arial" w:eastAsiaTheme="minorEastAsia" w:hAnsi="Arial" w:cs="Arial"/>
-          <w:b/>
-          <w:bCs/>
-          <w:color w:val="4472C4" w:themeColor="accent1"/>
-          <w:sz w:val="28"/>
-          <w:szCs w:val="28"/>
-        </w:rPr>
-        <w:t>timeline</w:t>
+        <w:t>and timeline</w:t>
       </w:r>
     </w:p>
     <w:p>
@@ -6401,7 +6513,7 @@
           <w:sz w:val="24"/>
           <w:szCs w:val="24"/>
         </w:rPr>
-        <w:t>This project will provide us the timely information on macroeconomic  indicators that would be helpful for policy making</w:t>
+        <w:t>This project will provide us the timely information on macroeconomic indicators that would be helpful for policy making</w:t>
       </w:r>
       <w:r>
         <w:rPr>
@@ -6425,7 +6537,23 @@
           <w:sz w:val="24"/>
           <w:szCs w:val="24"/>
         </w:rPr>
-        <w:t xml:space="preserve">real time data of Google Trends will be used to nowcast GDP, retail trade sales, retail e-commerce sales. The visualisation tool will help to observe the macroeconomic factors of different industries and this would be user friendly and interactive. </w:t>
+        <w:t xml:space="preserve">real time data of Google Trends will be used to nowcast GDP, retail trade sales, retail e-commerce sales. The visualisation tool will help to observe the macroeconomic factors of different </w:t>
+      </w:r>
+      <w:r>
+        <w:rPr>
+          <w:rFonts w:ascii="Arial" w:eastAsiaTheme="minorEastAsia" w:hAnsi="Arial" w:cs="Arial"/>
+          <w:sz w:val="24"/>
+          <w:szCs w:val="24"/>
+        </w:rPr>
+        <w:t>industries,</w:t>
+      </w:r>
+      <w:r>
+        <w:rPr>
+          <w:rFonts w:ascii="Arial" w:eastAsiaTheme="minorEastAsia" w:hAnsi="Arial" w:cs="Arial"/>
+          <w:sz w:val="24"/>
+          <w:szCs w:val="24"/>
+        </w:rPr>
+        <w:t xml:space="preserve"> and this would be user friendly and interactive. </w:t>
       </w:r>
     </w:p>
     <w:p>
@@ -6604,7 +6732,25 @@
           <w:sz w:val="24"/>
           <w:szCs w:val="24"/>
         </w:rPr>
-        <w:t>[3] Woloszko, N. (2020). Tracking activity in real time with Google Trends, OECD Economics Department Working Papers, No. 1634, OECD Publishing, Paris.</w:t>
+        <w:t xml:space="preserve">[3] </w:t>
+      </w:r>
+      <w:proofErr w:type="spellStart"/>
+      <w:r>
+        <w:rPr>
+          <w:rFonts w:ascii="Arial" w:hAnsi="Arial" w:cs="Arial"/>
+          <w:sz w:val="24"/>
+          <w:szCs w:val="24"/>
+        </w:rPr>
+        <w:t>Woloszko</w:t>
+      </w:r>
+      <w:proofErr w:type="spellEnd"/>
+      <w:r>
+        <w:rPr>
+          <w:rFonts w:ascii="Arial" w:hAnsi="Arial" w:cs="Arial"/>
+          <w:sz w:val="24"/>
+          <w:szCs w:val="24"/>
+        </w:rPr>
+        <w:t>, N. (2020). Tracking activity in real time with Google Trends, OECD Economics Department Working Papers, No. 1634, OECD Publishing, Paris.</w:t>
       </w:r>
     </w:p>
     <w:p>
@@ -6635,7 +6781,73 @@
           <w:szCs w:val="24"/>
           <w:shd w:val="clear" w:color="auto" w:fill="FFFFFF"/>
         </w:rPr>
-        <w:t>Dauphin, M.J.F., Dybczak, M.K., Maneely, M., Sanjani, M.T., Suphaphiphat, M.N., Wang, Y. and Zhang, H., 2022. </w:t>
+        <w:t xml:space="preserve">Dauphin, M.J.F., </w:t>
+      </w:r>
+      <w:proofErr w:type="spellStart"/>
+      <w:r>
+        <w:rPr>
+          <w:rFonts w:ascii="Arial" w:hAnsi="Arial" w:cs="Arial"/>
+          <w:color w:val="222222"/>
+          <w:sz w:val="24"/>
+          <w:szCs w:val="24"/>
+          <w:shd w:val="clear" w:color="auto" w:fill="FFFFFF"/>
+        </w:rPr>
+        <w:t>Dybczak</w:t>
+      </w:r>
+      <w:proofErr w:type="spellEnd"/>
+      <w:r>
+        <w:rPr>
+          <w:rFonts w:ascii="Arial" w:hAnsi="Arial" w:cs="Arial"/>
+          <w:color w:val="222222"/>
+          <w:sz w:val="24"/>
+          <w:szCs w:val="24"/>
+          <w:shd w:val="clear" w:color="auto" w:fill="FFFFFF"/>
+        </w:rPr>
+        <w:t xml:space="preserve">, M.K., Maneely, M., </w:t>
+      </w:r>
+      <w:proofErr w:type="spellStart"/>
+      <w:r>
+        <w:rPr>
+          <w:rFonts w:ascii="Arial" w:hAnsi="Arial" w:cs="Arial"/>
+          <w:color w:val="222222"/>
+          <w:sz w:val="24"/>
+          <w:szCs w:val="24"/>
+          <w:shd w:val="clear" w:color="auto" w:fill="FFFFFF"/>
+        </w:rPr>
+        <w:t>Sanjani</w:t>
+      </w:r>
+      <w:proofErr w:type="spellEnd"/>
+      <w:r>
+        <w:rPr>
+          <w:rFonts w:ascii="Arial" w:hAnsi="Arial" w:cs="Arial"/>
+          <w:color w:val="222222"/>
+          <w:sz w:val="24"/>
+          <w:szCs w:val="24"/>
+          <w:shd w:val="clear" w:color="auto" w:fill="FFFFFF"/>
+        </w:rPr>
+        <w:t xml:space="preserve">, M.T., </w:t>
+      </w:r>
+      <w:proofErr w:type="spellStart"/>
+      <w:r>
+        <w:rPr>
+          <w:rFonts w:ascii="Arial" w:hAnsi="Arial" w:cs="Arial"/>
+          <w:color w:val="222222"/>
+          <w:sz w:val="24"/>
+          <w:szCs w:val="24"/>
+          <w:shd w:val="clear" w:color="auto" w:fill="FFFFFF"/>
+        </w:rPr>
+        <w:t>Suphaphiphat</w:t>
+      </w:r>
+      <w:proofErr w:type="spellEnd"/>
+      <w:r>
+        <w:rPr>
+          <w:rFonts w:ascii="Arial" w:hAnsi="Arial" w:cs="Arial"/>
+          <w:color w:val="222222"/>
+          <w:sz w:val="24"/>
+          <w:szCs w:val="24"/>
+          <w:shd w:val="clear" w:color="auto" w:fill="FFFFFF"/>
+        </w:rPr>
+        <w:t>, M.N., Wang, Y. and Zhang, H., 2022. </w:t>
       </w:r>
       <w:r>
         <w:rPr>
@@ -6665,18 +6877,66 @@
         <w:spacing w:after="0"/>
         <w:jc w:val="both"/>
         <w:rPr>
-          <w:lang w:val="en-US"/>
-        </w:rPr>
-      </w:pPr>
-      <w:r>
-        <w:rPr>
           <w:rFonts w:ascii="Arial" w:hAnsi="Arial" w:cs="Arial"/>
           <w:color w:val="222222"/>
           <w:sz w:val="24"/>
           <w:szCs w:val="24"/>
           <w:shd w:val="clear" w:color="auto" w:fill="FFFFFF"/>
         </w:rPr>
-        <w:t>[5] Richardson, A., van Florenstein Mulder, T. and Vehbi, T., 2021. Nowcasting GDP using machine-learning algorithms: A real-time assessment. </w:t>
+      </w:pPr>
+      <w:r>
+        <w:rPr>
+          <w:rFonts w:ascii="Arial" w:hAnsi="Arial" w:cs="Arial"/>
+          <w:color w:val="222222"/>
+          <w:sz w:val="24"/>
+          <w:szCs w:val="24"/>
+          <w:shd w:val="clear" w:color="auto" w:fill="FFFFFF"/>
+        </w:rPr>
+        <w:t xml:space="preserve">[5] Richardson, A., van </w:t>
+      </w:r>
+      <w:proofErr w:type="spellStart"/>
+      <w:r>
+        <w:rPr>
+          <w:rFonts w:ascii="Arial" w:hAnsi="Arial" w:cs="Arial"/>
+          <w:color w:val="222222"/>
+          <w:sz w:val="24"/>
+          <w:szCs w:val="24"/>
+          <w:shd w:val="clear" w:color="auto" w:fill="FFFFFF"/>
+        </w:rPr>
+        <w:t>Florenstein</w:t>
+      </w:r>
+      <w:proofErr w:type="spellEnd"/>
+      <w:r>
+        <w:rPr>
+          <w:rFonts w:ascii="Arial" w:hAnsi="Arial" w:cs="Arial"/>
+          <w:color w:val="222222"/>
+          <w:sz w:val="24"/>
+          <w:szCs w:val="24"/>
+          <w:shd w:val="clear" w:color="auto" w:fill="FFFFFF"/>
+        </w:rPr>
+        <w:t xml:space="preserve"> Mulder, T. and </w:t>
+      </w:r>
+      <w:proofErr w:type="spellStart"/>
+      <w:r>
+        <w:rPr>
+          <w:rFonts w:ascii="Arial" w:hAnsi="Arial" w:cs="Arial"/>
+          <w:color w:val="222222"/>
+          <w:sz w:val="24"/>
+          <w:szCs w:val="24"/>
+          <w:shd w:val="clear" w:color="auto" w:fill="FFFFFF"/>
+        </w:rPr>
+        <w:t>Vehbi</w:t>
+      </w:r>
+      <w:proofErr w:type="spellEnd"/>
+      <w:r>
+        <w:rPr>
+          <w:rFonts w:ascii="Arial" w:hAnsi="Arial" w:cs="Arial"/>
+          <w:color w:val="222222"/>
+          <w:sz w:val="24"/>
+          <w:szCs w:val="24"/>
+          <w:shd w:val="clear" w:color="auto" w:fill="FFFFFF"/>
+        </w:rPr>
+        <w:t>, T., 2021. Nowcasting GDP using machine-learning algorithms: A real-time assessment. </w:t>
       </w:r>
       <w:r>
         <w:rPr>
@@ -6723,9 +6983,19 @@
         <w:t>(2), pp.941-948.</w:t>
       </w:r>
     </w:p>
+    <w:p>
+      <w:pPr>
+        <w:spacing w:after="0"/>
+        <w:jc w:val="both"/>
+        <w:rPr>
+          <w:lang w:val="en-US"/>
+        </w:rPr>
+      </w:pPr>
+    </w:p>
     <w:sectPr>
       <w:headerReference w:type="default" r:id="rId18"/>
       <w:footerReference w:type="default" r:id="rId19"/>
+      <w:footerReference w:type="first" r:id="rId20"/>
       <w:pgSz w:w="11906" w:h="16838"/>
       <w:pgMar w:top="1440" w:right="1440" w:bottom="1440" w:left="1440" w:header="708" w:footer="708" w:gutter="0"/>
       <w:cols w:space="708"/>
@@ -6810,6 +7080,79 @@
     <w:pPr>
       <w:pStyle w:val="Footer"/>
     </w:pPr>
+  </w:p>
+</w:ftr>
+</file>
+
+<file path=word/footer2.xml><?xml version="1.0" encoding="utf-8"?>
+<w:ftr xmlns:wpc="http://schemas.microsoft.com/office/word/2010/wordprocessingCanvas" xmlns:cx="http://schemas.microsoft.com/office/drawing/2014/chartex" xmlns:cx1="http://schemas.microsoft.com/office/drawing/2015/9/8/chartex" xmlns:cx2="http://schemas.microsoft.com/office/drawing/2015/10/21/chartex" xmlns:cx3="http://schemas.microsoft.com/office/drawing/2016/5/9/chartex" xmlns:cx4="http://schemas.microsoft.com/office/drawing/2016/5/10/chartex" xmlns:cx5="http://schemas.microsoft.com/office/drawing/2016/5/11/chartex" xmlns:cx6="http://schemas.microsoft.com/office/drawing/2016/5/12/chartex" xmlns:cx7="http://schemas.microsoft.com/office/drawing/2016/5/13/chartex" xmlns:cx8="http://schemas.microsoft.com/office/drawing/2016/5/14/chartex" xmlns:mc="http://schemas.openxmlformats.org/markup-compatibility/2006" xmlns:aink="http://schemas.microsoft.com/office/drawing/2016/ink" xmlns:am3d="http://schemas.microsoft.com/office/drawing/2017/model3d" xmlns:o="urn:schemas-microsoft-com:office:office" xmlns:oel="http://schemas.microsoft.com/office/2019/extlst" xmlns:r="http://schemas.openxmlformats.org/officeDocument/2006/relationships" xmlns:m="http://schemas.openxmlformats.org/officeDocument/2006/math" xmlns:v="urn:schemas-microsoft-com:vml" xmlns:wp14="http://schemas.microsoft.com/office/word/2010/wordprocessingDrawing" xmlns:wp="http://schemas.openxmlformats.org/drawingml/2006/wordprocessingDrawing" xmlns:w10="urn:schemas-microsoft-com:office:word" xmlns:w="http://schemas.openxmlformats.org/wordprocessingml/2006/main" xmlns:w14="http://schemas.microsoft.com/office/word/2010/wordml" xmlns:w15="http://schemas.microsoft.com/office/word/2012/wordml" xmlns:w16cex="http://schemas.microsoft.com/office/word/2018/wordml/cex" xmlns:w16cid="http://schemas.microsoft.com/office/word/2016/wordml/cid" xmlns:w16="http://schemas.microsoft.com/office/word/2018/wordml" xmlns:w16sdtdh="http://schemas.microsoft.com/office/word/2020/wordml/sdtdatahash" xmlns:w16se="http://schemas.microsoft.com/office/word/2015/wordml/symex" xmlns:wpg="http://schemas.microsoft.com/office/word/2010/wordprocessingGroup" xmlns:wpi="http://schemas.microsoft.com/office/word/2010/wordprocessingInk" xmlns:wne="http://schemas.microsoft.com/office/word/2006/wordml" xmlns:wps="http://schemas.microsoft.com/office/word/2010/wordprocessingShape" mc:Ignorable="w14 w15 w16se w16cid w16 w16cex w16sdtdh wp14">
+  <w:p>
+    <w:pPr>
+      <w:pStyle w:val="Footer"/>
+      <w:jc w:val="center"/>
+      <w:rPr>
+        <w:sz w:val="18"/>
+        <w:szCs w:val="18"/>
+        <w:lang w:val="en-US"/>
+      </w:rPr>
+    </w:pPr>
+    <w:r>
+      <w:rPr>
+        <w:sz w:val="18"/>
+        <w:szCs w:val="18"/>
+        <w:lang w:val="en-US"/>
+      </w:rPr>
+      <w:t xml:space="preserve">Image Sources: </w:t>
+    </w:r>
+    <w:hyperlink r:id="rId1" w:history="1">
+      <w:r>
+        <w:rPr>
+          <w:rStyle w:val="Hyperlink"/>
+          <w:sz w:val="18"/>
+          <w:szCs w:val="18"/>
+          <w:lang w:val="en-US"/>
+        </w:rPr>
+        <w:t>UBC Logo</w:t>
+      </w:r>
+    </w:hyperlink>
+    <w:r>
+      <w:rPr>
+        <w:sz w:val="18"/>
+        <w:szCs w:val="18"/>
+        <w:lang w:val="en-US"/>
+      </w:rPr>
+      <w:t xml:space="preserve">, </w:t>
+    </w:r>
+    <w:hyperlink r:id="rId2" w:history="1">
+      <w:r>
+        <w:rPr>
+          <w:rStyle w:val="Hyperlink"/>
+          <w:sz w:val="18"/>
+          <w:szCs w:val="18"/>
+          <w:lang w:val="en-US"/>
+        </w:rPr>
+        <w:t>Statistics Canada Logo</w:t>
+      </w:r>
+    </w:hyperlink>
+    <w:r>
+      <w:rPr>
+        <w:sz w:val="18"/>
+        <w:szCs w:val="18"/>
+        <w:lang w:val="en-US"/>
+      </w:rPr>
+      <w:t xml:space="preserve">, </w:t>
+    </w:r>
+    <w:hyperlink r:id="rId3" w:history="1">
+      <w:r>
+        <w:rPr>
+          <w:rStyle w:val="Hyperlink"/>
+          <w:sz w:val="18"/>
+          <w:szCs w:val="18"/>
+          <w:lang w:val="en-US"/>
+        </w:rPr>
+        <w:t>Google Trends</w:t>
+      </w:r>
+    </w:hyperlink>
   </w:p>
 </w:ftr>
 </file>
@@ -8715,6 +9058,119 @@
     </w:lvl>
   </w:abstractNum>
   <w:abstractNum w:abstractNumId="19" w15:restartNumberingAfterBreak="0">
+    <w:nsid w:val="38B537F5"/>
+    <w:multiLevelType w:val="hybridMultilevel"/>
+    <w:tmpl w:val="0726B39C"/>
+    <w:lvl w:ilvl="0" w:tplc="08090001">
+      <w:start w:val="1"/>
+      <w:numFmt w:val="bullet"/>
+      <w:lvlText w:val=""/>
+      <w:lvlJc w:val="left"/>
+      <w:pPr>
+        <w:ind w:left="1440" w:hanging="360"/>
+      </w:pPr>
+      <w:rPr>
+        <w:rFonts w:ascii="Symbol" w:hAnsi="Symbol" w:hint="default"/>
+      </w:rPr>
+    </w:lvl>
+    <w:lvl w:ilvl="1" w:tplc="08090003" w:tentative="1">
+      <w:start w:val="1"/>
+      <w:numFmt w:val="bullet"/>
+      <w:lvlText w:val="o"/>
+      <w:lvlJc w:val="left"/>
+      <w:pPr>
+        <w:ind w:left="2160" w:hanging="360"/>
+      </w:pPr>
+      <w:rPr>
+        <w:rFonts w:ascii="Courier New" w:hAnsi="Courier New" w:cs="Courier New" w:hint="default"/>
+      </w:rPr>
+    </w:lvl>
+    <w:lvl w:ilvl="2" w:tplc="08090005" w:tentative="1">
+      <w:start w:val="1"/>
+      <w:numFmt w:val="bullet"/>
+      <w:lvlText w:val=""/>
+      <w:lvlJc w:val="left"/>
+      <w:pPr>
+        <w:ind w:left="2880" w:hanging="360"/>
+      </w:pPr>
+      <w:rPr>
+        <w:rFonts w:ascii="Wingdings" w:hAnsi="Wingdings" w:hint="default"/>
+      </w:rPr>
+    </w:lvl>
+    <w:lvl w:ilvl="3" w:tplc="08090001" w:tentative="1">
+      <w:start w:val="1"/>
+      <w:numFmt w:val="bullet"/>
+      <w:lvlText w:val=""/>
+      <w:lvlJc w:val="left"/>
+      <w:pPr>
+        <w:ind w:left="3600" w:hanging="360"/>
+      </w:pPr>
+      <w:rPr>
+        <w:rFonts w:ascii="Symbol" w:hAnsi="Symbol" w:hint="default"/>
+      </w:rPr>
+    </w:lvl>
+    <w:lvl w:ilvl="4" w:tplc="08090003" w:tentative="1">
+      <w:start w:val="1"/>
+      <w:numFmt w:val="bullet"/>
+      <w:lvlText w:val="o"/>
+      <w:lvlJc w:val="left"/>
+      <w:pPr>
+        <w:ind w:left="4320" w:hanging="360"/>
+      </w:pPr>
+      <w:rPr>
+        <w:rFonts w:ascii="Courier New" w:hAnsi="Courier New" w:cs="Courier New" w:hint="default"/>
+      </w:rPr>
+    </w:lvl>
+    <w:lvl w:ilvl="5" w:tplc="08090005" w:tentative="1">
+      <w:start w:val="1"/>
+      <w:numFmt w:val="bullet"/>
+      <w:lvlText w:val=""/>
+      <w:lvlJc w:val="left"/>
+      <w:pPr>
+        <w:ind w:left="5040" w:hanging="360"/>
+      </w:pPr>
+      <w:rPr>
+        <w:rFonts w:ascii="Wingdings" w:hAnsi="Wingdings" w:hint="default"/>
+      </w:rPr>
+    </w:lvl>
+    <w:lvl w:ilvl="6" w:tplc="08090001" w:tentative="1">
+      <w:start w:val="1"/>
+      <w:numFmt w:val="bullet"/>
+      <w:lvlText w:val=""/>
+      <w:lvlJc w:val="left"/>
+      <w:pPr>
+        <w:ind w:left="5760" w:hanging="360"/>
+      </w:pPr>
+      <w:rPr>
+        <w:rFonts w:ascii="Symbol" w:hAnsi="Symbol" w:hint="default"/>
+      </w:rPr>
+    </w:lvl>
+    <w:lvl w:ilvl="7" w:tplc="08090003" w:tentative="1">
+      <w:start w:val="1"/>
+      <w:numFmt w:val="bullet"/>
+      <w:lvlText w:val="o"/>
+      <w:lvlJc w:val="left"/>
+      <w:pPr>
+        <w:ind w:left="6480" w:hanging="360"/>
+      </w:pPr>
+      <w:rPr>
+        <w:rFonts w:ascii="Courier New" w:hAnsi="Courier New" w:cs="Courier New" w:hint="default"/>
+      </w:rPr>
+    </w:lvl>
+    <w:lvl w:ilvl="8" w:tplc="08090005" w:tentative="1">
+      <w:start w:val="1"/>
+      <w:numFmt w:val="bullet"/>
+      <w:lvlText w:val=""/>
+      <w:lvlJc w:val="left"/>
+      <w:pPr>
+        <w:ind w:left="7200" w:hanging="360"/>
+      </w:pPr>
+      <w:rPr>
+        <w:rFonts w:ascii="Wingdings" w:hAnsi="Wingdings" w:hint="default"/>
+      </w:rPr>
+    </w:lvl>
+  </w:abstractNum>
+  <w:abstractNum w:abstractNumId="20" w15:restartNumberingAfterBreak="0">
     <w:nsid w:val="3CB6551A"/>
     <w:multiLevelType w:val="hybridMultilevel"/>
     <w:tmpl w:val="01068BDE"/>
@@ -8827,7 +9283,7 @@
       </w:rPr>
     </w:lvl>
   </w:abstractNum>
-  <w:abstractNum w:abstractNumId="20" w15:restartNumberingAfterBreak="0">
+  <w:abstractNum w:abstractNumId="21" w15:restartNumberingAfterBreak="0">
     <w:nsid w:val="3F8D47A1"/>
     <w:multiLevelType w:val="multilevel"/>
     <w:tmpl w:val="78FE326E"/>
@@ -8948,7 +9404,7 @@
       </w:rPr>
     </w:lvl>
   </w:abstractNum>
-  <w:abstractNum w:abstractNumId="21" w15:restartNumberingAfterBreak="0">
+  <w:abstractNum w:abstractNumId="22" w15:restartNumberingAfterBreak="0">
     <w:nsid w:val="424E7DA5"/>
     <w:multiLevelType w:val="hybridMultilevel"/>
     <w:tmpl w:val="0838A9AA"/>
@@ -9039,7 +9495,7 @@
       </w:pPr>
     </w:lvl>
   </w:abstractNum>
-  <w:abstractNum w:abstractNumId="22" w15:restartNumberingAfterBreak="0">
+  <w:abstractNum w:abstractNumId="23" w15:restartNumberingAfterBreak="0">
     <w:nsid w:val="4BB34FC9"/>
     <w:multiLevelType w:val="hybridMultilevel"/>
     <w:tmpl w:val="186093AC"/>
@@ -9125,7 +9581,7 @@
       </w:pPr>
     </w:lvl>
   </w:abstractNum>
-  <w:abstractNum w:abstractNumId="23" w15:restartNumberingAfterBreak="0">
+  <w:abstractNum w:abstractNumId="24" w15:restartNumberingAfterBreak="0">
     <w:nsid w:val="4E705976"/>
     <w:multiLevelType w:val="hybridMultilevel"/>
     <w:tmpl w:val="B2B8E04C"/>
@@ -9238,7 +9694,7 @@
       </w:rPr>
     </w:lvl>
   </w:abstractNum>
-  <w:abstractNum w:abstractNumId="24" w15:restartNumberingAfterBreak="0">
+  <w:abstractNum w:abstractNumId="25" w15:restartNumberingAfterBreak="0">
     <w:nsid w:val="52AB43ED"/>
     <w:multiLevelType w:val="hybridMultilevel"/>
     <w:tmpl w:val="267E0C5A"/>
@@ -9324,7 +9780,7 @@
       </w:pPr>
     </w:lvl>
   </w:abstractNum>
-  <w:abstractNum w:abstractNumId="25" w15:restartNumberingAfterBreak="0">
+  <w:abstractNum w:abstractNumId="26" w15:restartNumberingAfterBreak="0">
     <w:nsid w:val="55835672"/>
     <w:multiLevelType w:val="hybridMultilevel"/>
     <w:tmpl w:val="3C9C8CAC"/>
@@ -9437,7 +9893,7 @@
       </w:rPr>
     </w:lvl>
   </w:abstractNum>
-  <w:abstractNum w:abstractNumId="26" w15:restartNumberingAfterBreak="0">
+  <w:abstractNum w:abstractNumId="27" w15:restartNumberingAfterBreak="0">
     <w:nsid w:val="5657043A"/>
     <w:multiLevelType w:val="hybridMultilevel"/>
     <w:tmpl w:val="C05406C8"/>
@@ -9550,7 +10006,120 @@
       </w:rPr>
     </w:lvl>
   </w:abstractNum>
-  <w:abstractNum w:abstractNumId="27" w15:restartNumberingAfterBreak="0">
+  <w:abstractNum w:abstractNumId="28" w15:restartNumberingAfterBreak="0">
+    <w:nsid w:val="56E2603B"/>
+    <w:multiLevelType w:val="hybridMultilevel"/>
+    <w:tmpl w:val="05503DFE"/>
+    <w:lvl w:ilvl="0" w:tplc="08090001">
+      <w:start w:val="1"/>
+      <w:numFmt w:val="bullet"/>
+      <w:lvlText w:val=""/>
+      <w:lvlJc w:val="left"/>
+      <w:pPr>
+        <w:ind w:left="720" w:hanging="360"/>
+      </w:pPr>
+      <w:rPr>
+        <w:rFonts w:ascii="Symbol" w:hAnsi="Symbol" w:hint="default"/>
+      </w:rPr>
+    </w:lvl>
+    <w:lvl w:ilvl="1" w:tplc="08090003" w:tentative="1">
+      <w:start w:val="1"/>
+      <w:numFmt w:val="bullet"/>
+      <w:lvlText w:val="o"/>
+      <w:lvlJc w:val="left"/>
+      <w:pPr>
+        <w:ind w:left="1440" w:hanging="360"/>
+      </w:pPr>
+      <w:rPr>
+        <w:rFonts w:ascii="Courier New" w:hAnsi="Courier New" w:cs="Courier New" w:hint="default"/>
+      </w:rPr>
+    </w:lvl>
+    <w:lvl w:ilvl="2" w:tplc="08090005" w:tentative="1">
+      <w:start w:val="1"/>
+      <w:numFmt w:val="bullet"/>
+      <w:lvlText w:val=""/>
+      <w:lvlJc w:val="left"/>
+      <w:pPr>
+        <w:ind w:left="2160" w:hanging="360"/>
+      </w:pPr>
+      <w:rPr>
+        <w:rFonts w:ascii="Wingdings" w:hAnsi="Wingdings" w:hint="default"/>
+      </w:rPr>
+    </w:lvl>
+    <w:lvl w:ilvl="3" w:tplc="08090001" w:tentative="1">
+      <w:start w:val="1"/>
+      <w:numFmt w:val="bullet"/>
+      <w:lvlText w:val=""/>
+      <w:lvlJc w:val="left"/>
+      <w:pPr>
+        <w:ind w:left="2880" w:hanging="360"/>
+      </w:pPr>
+      <w:rPr>
+        <w:rFonts w:ascii="Symbol" w:hAnsi="Symbol" w:hint="default"/>
+      </w:rPr>
+    </w:lvl>
+    <w:lvl w:ilvl="4" w:tplc="08090003" w:tentative="1">
+      <w:start w:val="1"/>
+      <w:numFmt w:val="bullet"/>
+      <w:lvlText w:val="o"/>
+      <w:lvlJc w:val="left"/>
+      <w:pPr>
+        <w:ind w:left="3600" w:hanging="360"/>
+      </w:pPr>
+      <w:rPr>
+        <w:rFonts w:ascii="Courier New" w:hAnsi="Courier New" w:cs="Courier New" w:hint="default"/>
+      </w:rPr>
+    </w:lvl>
+    <w:lvl w:ilvl="5" w:tplc="08090005" w:tentative="1">
+      <w:start w:val="1"/>
+      <w:numFmt w:val="bullet"/>
+      <w:lvlText w:val=""/>
+      <w:lvlJc w:val="left"/>
+      <w:pPr>
+        <w:ind w:left="4320" w:hanging="360"/>
+      </w:pPr>
+      <w:rPr>
+        <w:rFonts w:ascii="Wingdings" w:hAnsi="Wingdings" w:hint="default"/>
+      </w:rPr>
+    </w:lvl>
+    <w:lvl w:ilvl="6" w:tplc="08090001" w:tentative="1">
+      <w:start w:val="1"/>
+      <w:numFmt w:val="bullet"/>
+      <w:lvlText w:val=""/>
+      <w:lvlJc w:val="left"/>
+      <w:pPr>
+        <w:ind w:left="5040" w:hanging="360"/>
+      </w:pPr>
+      <w:rPr>
+        <w:rFonts w:ascii="Symbol" w:hAnsi="Symbol" w:hint="default"/>
+      </w:rPr>
+    </w:lvl>
+    <w:lvl w:ilvl="7" w:tplc="08090003" w:tentative="1">
+      <w:start w:val="1"/>
+      <w:numFmt w:val="bullet"/>
+      <w:lvlText w:val="o"/>
+      <w:lvlJc w:val="left"/>
+      <w:pPr>
+        <w:ind w:left="5760" w:hanging="360"/>
+      </w:pPr>
+      <w:rPr>
+        <w:rFonts w:ascii="Courier New" w:hAnsi="Courier New" w:cs="Courier New" w:hint="default"/>
+      </w:rPr>
+    </w:lvl>
+    <w:lvl w:ilvl="8" w:tplc="08090005" w:tentative="1">
+      <w:start w:val="1"/>
+      <w:numFmt w:val="bullet"/>
+      <w:lvlText w:val=""/>
+      <w:lvlJc w:val="left"/>
+      <w:pPr>
+        <w:ind w:left="6480" w:hanging="360"/>
+      </w:pPr>
+      <w:rPr>
+        <w:rFonts w:ascii="Wingdings" w:hAnsi="Wingdings" w:hint="default"/>
+      </w:rPr>
+    </w:lvl>
+  </w:abstractNum>
+  <w:abstractNum w:abstractNumId="29" w15:restartNumberingAfterBreak="0">
     <w:nsid w:val="62BD4246"/>
     <w:multiLevelType w:val="hybridMultilevel"/>
     <w:tmpl w:val="633C61C2"/>
@@ -9636,7 +10205,7 @@
       </w:pPr>
     </w:lvl>
   </w:abstractNum>
-  <w:abstractNum w:abstractNumId="28" w15:restartNumberingAfterBreak="0">
+  <w:abstractNum w:abstractNumId="30" w15:restartNumberingAfterBreak="0">
     <w:nsid w:val="66116C5F"/>
     <w:multiLevelType w:val="hybridMultilevel"/>
     <w:tmpl w:val="9B1E6DAE"/>
@@ -9722,7 +10291,7 @@
       </w:pPr>
     </w:lvl>
   </w:abstractNum>
-  <w:abstractNum w:abstractNumId="29" w15:restartNumberingAfterBreak="0">
+  <w:abstractNum w:abstractNumId="31" w15:restartNumberingAfterBreak="0">
     <w:nsid w:val="66D00724"/>
     <w:multiLevelType w:val="hybridMultilevel"/>
     <w:tmpl w:val="25C68DAA"/>
@@ -9835,7 +10404,120 @@
       </w:rPr>
     </w:lvl>
   </w:abstractNum>
-  <w:abstractNum w:abstractNumId="30" w15:restartNumberingAfterBreak="0">
+  <w:abstractNum w:abstractNumId="32" w15:restartNumberingAfterBreak="0">
+    <w:nsid w:val="68F67869"/>
+    <w:multiLevelType w:val="hybridMultilevel"/>
+    <w:tmpl w:val="E87442A4"/>
+    <w:lvl w:ilvl="0" w:tplc="08090001">
+      <w:start w:val="1"/>
+      <w:numFmt w:val="bullet"/>
+      <w:lvlText w:val=""/>
+      <w:lvlJc w:val="left"/>
+      <w:pPr>
+        <w:ind w:left="1080" w:hanging="360"/>
+      </w:pPr>
+      <w:rPr>
+        <w:rFonts w:ascii="Symbol" w:hAnsi="Symbol" w:hint="default"/>
+      </w:rPr>
+    </w:lvl>
+    <w:lvl w:ilvl="1" w:tplc="08090003" w:tentative="1">
+      <w:start w:val="1"/>
+      <w:numFmt w:val="bullet"/>
+      <w:lvlText w:val="o"/>
+      <w:lvlJc w:val="left"/>
+      <w:pPr>
+        <w:ind w:left="1800" w:hanging="360"/>
+      </w:pPr>
+      <w:rPr>
+        <w:rFonts w:ascii="Courier New" w:hAnsi="Courier New" w:cs="Courier New" w:hint="default"/>
+      </w:rPr>
+    </w:lvl>
+    <w:lvl w:ilvl="2" w:tplc="08090005" w:tentative="1">
+      <w:start w:val="1"/>
+      <w:numFmt w:val="bullet"/>
+      <w:lvlText w:val=""/>
+      <w:lvlJc w:val="left"/>
+      <w:pPr>
+        <w:ind w:left="2520" w:hanging="360"/>
+      </w:pPr>
+      <w:rPr>
+        <w:rFonts w:ascii="Wingdings" w:hAnsi="Wingdings" w:hint="default"/>
+      </w:rPr>
+    </w:lvl>
+    <w:lvl w:ilvl="3" w:tplc="08090001" w:tentative="1">
+      <w:start w:val="1"/>
+      <w:numFmt w:val="bullet"/>
+      <w:lvlText w:val=""/>
+      <w:lvlJc w:val="left"/>
+      <w:pPr>
+        <w:ind w:left="3240" w:hanging="360"/>
+      </w:pPr>
+      <w:rPr>
+        <w:rFonts w:ascii="Symbol" w:hAnsi="Symbol" w:hint="default"/>
+      </w:rPr>
+    </w:lvl>
+    <w:lvl w:ilvl="4" w:tplc="08090003" w:tentative="1">
+      <w:start w:val="1"/>
+      <w:numFmt w:val="bullet"/>
+      <w:lvlText w:val="o"/>
+      <w:lvlJc w:val="left"/>
+      <w:pPr>
+        <w:ind w:left="3960" w:hanging="360"/>
+      </w:pPr>
+      <w:rPr>
+        <w:rFonts w:ascii="Courier New" w:hAnsi="Courier New" w:cs="Courier New" w:hint="default"/>
+      </w:rPr>
+    </w:lvl>
+    <w:lvl w:ilvl="5" w:tplc="08090005" w:tentative="1">
+      <w:start w:val="1"/>
+      <w:numFmt w:val="bullet"/>
+      <w:lvlText w:val=""/>
+      <w:lvlJc w:val="left"/>
+      <w:pPr>
+        <w:ind w:left="4680" w:hanging="360"/>
+      </w:pPr>
+      <w:rPr>
+        <w:rFonts w:ascii="Wingdings" w:hAnsi="Wingdings" w:hint="default"/>
+      </w:rPr>
+    </w:lvl>
+    <w:lvl w:ilvl="6" w:tplc="08090001" w:tentative="1">
+      <w:start w:val="1"/>
+      <w:numFmt w:val="bullet"/>
+      <w:lvlText w:val=""/>
+      <w:lvlJc w:val="left"/>
+      <w:pPr>
+        <w:ind w:left="5400" w:hanging="360"/>
+      </w:pPr>
+      <w:rPr>
+        <w:rFonts w:ascii="Symbol" w:hAnsi="Symbol" w:hint="default"/>
+      </w:rPr>
+    </w:lvl>
+    <w:lvl w:ilvl="7" w:tplc="08090003" w:tentative="1">
+      <w:start w:val="1"/>
+      <w:numFmt w:val="bullet"/>
+      <w:lvlText w:val="o"/>
+      <w:lvlJc w:val="left"/>
+      <w:pPr>
+        <w:ind w:left="6120" w:hanging="360"/>
+      </w:pPr>
+      <w:rPr>
+        <w:rFonts w:ascii="Courier New" w:hAnsi="Courier New" w:cs="Courier New" w:hint="default"/>
+      </w:rPr>
+    </w:lvl>
+    <w:lvl w:ilvl="8" w:tplc="08090005" w:tentative="1">
+      <w:start w:val="1"/>
+      <w:numFmt w:val="bullet"/>
+      <w:lvlText w:val=""/>
+      <w:lvlJc w:val="left"/>
+      <w:pPr>
+        <w:ind w:left="6840" w:hanging="360"/>
+      </w:pPr>
+      <w:rPr>
+        <w:rFonts w:ascii="Wingdings" w:hAnsi="Wingdings" w:hint="default"/>
+      </w:rPr>
+    </w:lvl>
+  </w:abstractNum>
+  <w:abstractNum w:abstractNumId="33" w15:restartNumberingAfterBreak="0">
     <w:nsid w:val="7D3D59A8"/>
     <w:multiLevelType w:val="hybridMultilevel"/>
     <w:tmpl w:val="ABD22632"/>
@@ -9949,7 +10631,7 @@
     </w:lvl>
   </w:abstractNum>
   <w:num w:numId="1" w16cid:durableId="1742748467">
-    <w:abstractNumId w:val="20"/>
+    <w:abstractNumId w:val="21"/>
   </w:num>
   <w:num w:numId="2" w16cid:durableId="39211794">
     <w:abstractNumId w:val="11"/>
@@ -9964,7 +10646,7 @@
     <w:abstractNumId w:val="16"/>
   </w:num>
   <w:num w:numId="6" w16cid:durableId="1667049963">
-    <w:abstractNumId w:val="24"/>
+    <w:abstractNumId w:val="25"/>
   </w:num>
   <w:num w:numId="7" w16cid:durableId="515073263">
     <w:abstractNumId w:val="10"/>
@@ -9973,7 +10655,7 @@
     <w:abstractNumId w:val="5"/>
   </w:num>
   <w:num w:numId="9" w16cid:durableId="620496598">
-    <w:abstractNumId w:val="28"/>
+    <w:abstractNumId w:val="30"/>
   </w:num>
   <w:num w:numId="10" w16cid:durableId="857037036">
     <w:abstractNumId w:val="13"/>
@@ -9982,22 +10664,22 @@
     <w:abstractNumId w:val="17"/>
   </w:num>
   <w:num w:numId="12" w16cid:durableId="181630119">
-    <w:abstractNumId w:val="19"/>
+    <w:abstractNumId w:val="20"/>
   </w:num>
   <w:num w:numId="13" w16cid:durableId="949552867">
     <w:abstractNumId w:val="1"/>
   </w:num>
   <w:num w:numId="14" w16cid:durableId="179972418">
-    <w:abstractNumId w:val="27"/>
+    <w:abstractNumId w:val="29"/>
   </w:num>
   <w:num w:numId="15" w16cid:durableId="729228677">
     <w:abstractNumId w:val="9"/>
   </w:num>
   <w:num w:numId="16" w16cid:durableId="20056885">
-    <w:abstractNumId w:val="22"/>
+    <w:abstractNumId w:val="23"/>
   </w:num>
   <w:num w:numId="17" w16cid:durableId="1698431509">
-    <w:abstractNumId w:val="25"/>
+    <w:abstractNumId w:val="26"/>
   </w:num>
   <w:num w:numId="18" w16cid:durableId="1537620502">
     <w:abstractNumId w:val="0"/>
@@ -10009,7 +10691,7 @@
     <w:abstractNumId w:val="2"/>
   </w:num>
   <w:num w:numId="21" w16cid:durableId="1992519632">
-    <w:abstractNumId w:val="21"/>
+    <w:abstractNumId w:val="22"/>
   </w:num>
   <w:num w:numId="22" w16cid:durableId="1776553822">
     <w:abstractNumId w:val="15"/>
@@ -10024,22 +10706,31 @@
     <w:abstractNumId w:val="4"/>
   </w:num>
   <w:num w:numId="26" w16cid:durableId="1567181667">
-    <w:abstractNumId w:val="29"/>
+    <w:abstractNumId w:val="31"/>
   </w:num>
   <w:num w:numId="27" w16cid:durableId="1389306883">
-    <w:abstractNumId w:val="23"/>
+    <w:abstractNumId w:val="24"/>
   </w:num>
   <w:num w:numId="28" w16cid:durableId="183176168">
     <w:abstractNumId w:val="3"/>
   </w:num>
   <w:num w:numId="29" w16cid:durableId="1027634340">
-    <w:abstractNumId w:val="30"/>
+    <w:abstractNumId w:val="33"/>
   </w:num>
   <w:num w:numId="30" w16cid:durableId="1185482477">
-    <w:abstractNumId w:val="26"/>
+    <w:abstractNumId w:val="27"/>
   </w:num>
   <w:num w:numId="31" w16cid:durableId="350229402">
     <w:abstractNumId w:val="12"/>
+  </w:num>
+  <w:num w:numId="32" w16cid:durableId="1436098753">
+    <w:abstractNumId w:val="28"/>
+  </w:num>
+  <w:num w:numId="33" w16cid:durableId="817378311">
+    <w:abstractNumId w:val="19"/>
+  </w:num>
+  <w:num w:numId="34" w16cid:durableId="1458180296">
+    <w:abstractNumId w:val="32"/>
   </w:num>
 </w:numbering>
 </file>

</xml_diff>

<commit_message>
added folder to place keywords data
</commit_message>
<xml_diff>
--- a/docs/proposal/Assessing_Google_Trends_Data_Proposal.docx
+++ b/docs/proposal/Assessing_Google_Trends_Data_Proposal.docx
@@ -1,6 +1,6 @@
 
 <file path=word/document.xml><?xml version="1.0" encoding="utf-8"?>
-<w:document xmlns:ve="http://schemas.openxmlformats.org/markup-compatibility/2006" xmlns:o="urn:schemas-microsoft-com:office:office" xmlns:r="http://schemas.openxmlformats.org/officeDocument/2006/relationships" xmlns:m="http://schemas.openxmlformats.org/officeDocument/2006/math" xmlns:v="urn:schemas-microsoft-com:vml" xmlns:wp="http://schemas.openxmlformats.org/drawingml/2006/wordprocessingDrawing" xmlns:w10="urn:schemas-microsoft-com:office:word" xmlns:w="http://schemas.openxmlformats.org/wordprocessingml/2006/main" xmlns:wne="http://schemas.microsoft.com/office/word/2006/wordml">
+<w:document xmlns:wpc="http://schemas.microsoft.com/office/word/2010/wordprocessingCanvas" xmlns:cx="http://schemas.microsoft.com/office/drawing/2014/chartex" xmlns:cx1="http://schemas.microsoft.com/office/drawing/2015/9/8/chartex" xmlns:cx2="http://schemas.microsoft.com/office/drawing/2015/10/21/chartex" xmlns:cx3="http://schemas.microsoft.com/office/drawing/2016/5/9/chartex" xmlns:cx4="http://schemas.microsoft.com/office/drawing/2016/5/10/chartex" xmlns:cx5="http://schemas.microsoft.com/office/drawing/2016/5/11/chartex" xmlns:cx6="http://schemas.microsoft.com/office/drawing/2016/5/12/chartex" xmlns:cx7="http://schemas.microsoft.com/office/drawing/2016/5/13/chartex" xmlns:cx8="http://schemas.microsoft.com/office/drawing/2016/5/14/chartex" xmlns:mc="http://schemas.openxmlformats.org/markup-compatibility/2006" xmlns:aink="http://schemas.microsoft.com/office/drawing/2016/ink" xmlns:am3d="http://schemas.microsoft.com/office/drawing/2017/model3d" xmlns:o="urn:schemas-microsoft-com:office:office" xmlns:oel="http://schemas.microsoft.com/office/2019/extlst" xmlns:r="http://schemas.openxmlformats.org/officeDocument/2006/relationships" xmlns:m="http://schemas.openxmlformats.org/officeDocument/2006/math" xmlns:v="urn:schemas-microsoft-com:vml" xmlns:wp14="http://schemas.microsoft.com/office/word/2010/wordprocessingDrawing" xmlns:wp="http://schemas.openxmlformats.org/drawingml/2006/wordprocessingDrawing" xmlns:w10="urn:schemas-microsoft-com:office:word" xmlns:w="http://schemas.openxmlformats.org/wordprocessingml/2006/main" xmlns:w14="http://schemas.microsoft.com/office/word/2010/wordml" xmlns:w15="http://schemas.microsoft.com/office/word/2012/wordml" xmlns:w16cex="http://schemas.microsoft.com/office/word/2018/wordml/cex" xmlns:w16cid="http://schemas.microsoft.com/office/word/2016/wordml/cid" xmlns:w16="http://schemas.microsoft.com/office/word/2018/wordml" xmlns:w16sdtdh="http://schemas.microsoft.com/office/word/2020/wordml/sdtdatahash" xmlns:w16se="http://schemas.microsoft.com/office/word/2015/wordml/symex" xmlns:wpg="http://schemas.microsoft.com/office/word/2010/wordprocessingGroup" xmlns:wpi="http://schemas.microsoft.com/office/word/2010/wordprocessingInk" xmlns:wne="http://schemas.microsoft.com/office/word/2006/wordml" xmlns:wps="http://schemas.microsoft.com/office/word/2010/wordprocessingShape" mc:Ignorable="w14 w15 w16se w16cid w16 w16cex w16sdtdh wp14">
   <w:body>
     <w:p>
       <w:pPr>
@@ -22,7 +22,7 @@
         <w:rPr>
           <w:noProof/>
         </w:rPr>
-        <w:pict>
+        <w:pict w14:anchorId="25ECC0D9">
           <v:shapetype id="_x0000_t202" coordsize="21600,21600" o:spt="202" path="m,l,21600r21600,l21600,xe">
             <v:stroke joinstyle="miter"/>
             <v:path gradientshapeok="t" o:connecttype="rect"/>
@@ -42,7 +42,7 @@
                       <w:lang w:val="en-IN" w:eastAsia="en-IN"/>
                     </w:rPr>
                     <w:drawing>
-                      <wp:inline distT="0" distB="0" distL="0" distR="0">
+                      <wp:inline distT="0" distB="0" distL="0" distR="0" wp14:anchorId="29DA51FB" wp14:editId="3787C0A8">
                         <wp:extent cx="1952106" cy="1115490"/>
                         <wp:effectExtent l="0" t="0" r="3810" b="2540"/>
                         <wp:docPr id="1" name="Picture 1" descr="A picture containing schematic&#10;&#10;Description automatically generated"/>
@@ -60,7 +60,7 @@
                                 <a:blip r:embed="rId7" cstate="print">
                                   <a:extLst>
                                     <a:ext uri="{28A0092B-C50C-407E-A947-70E740481C1C}">
-                                      <a14:useLocalDpi xmlns:a14="http://schemas.microsoft.com/office/drawing/2010/main" xmlns:wps="http://schemas.microsoft.com/office/word/2010/wordprocessingShape" xmlns:wpi="http://schemas.microsoft.com/office/word/2010/wordprocessingInk" xmlns:wpg="http://schemas.microsoft.com/office/word/2010/wordprocessingGroup" xmlns:w16se="http://schemas.microsoft.com/office/word/2015/wordml/symex" xmlns:w16sdtdh="http://schemas.microsoft.com/office/word/2020/wordml/sdtdatahash" xmlns:w16="http://schemas.microsoft.com/office/word/2018/wordml" xmlns:w16cid="http://schemas.microsoft.com/office/word/2016/wordml/cid" xmlns:w16cex="http://schemas.microsoft.com/office/word/2018/wordml/cex" xmlns:w15="http://schemas.microsoft.com/office/word/2012/wordml" xmlns:w14="http://schemas.microsoft.com/office/word/2010/wordml" xmlns:w="http://schemas.openxmlformats.org/wordprocessingml/2006/main" xmlns:w10="urn:schemas-microsoft-com:office:word" xmlns:wp14="http://schemas.microsoft.com/office/word/2010/wordprocessingDrawing" xmlns:v="urn:schemas-microsoft-com:vml" xmlns:oel="http://schemas.microsoft.com/office/2019/extlst" xmlns:o="urn:schemas-microsoft-com:office:office" xmlns:am3d="http://schemas.microsoft.com/office/drawing/2017/model3d" xmlns:aink="http://schemas.microsoft.com/office/drawing/2016/ink" xmlns:mc="http://schemas.openxmlformats.org/markup-compatibility/2006" xmlns:cx8="http://schemas.microsoft.com/office/drawing/2016/5/14/chartex" xmlns:cx7="http://schemas.microsoft.com/office/drawing/2016/5/13/chartex" xmlns:cx6="http://schemas.microsoft.com/office/drawing/2016/5/12/chartex" xmlns:cx5="http://schemas.microsoft.com/office/drawing/2016/5/11/chartex" xmlns:cx4="http://schemas.microsoft.com/office/drawing/2016/5/10/chartex" xmlns:cx3="http://schemas.microsoft.com/office/drawing/2016/5/9/chartex" xmlns:cx2="http://schemas.microsoft.com/office/drawing/2015/10/21/chartex" xmlns:cx1="http://schemas.microsoft.com/office/drawing/2015/9/8/chartex" xmlns:cx="http://schemas.microsoft.com/office/drawing/2014/chartex" xmlns:wpc="http://schemas.microsoft.com/office/word/2010/wordprocessingCanvas" xmlns="" val="0"/>
+                                      <a14:useLocalDpi xmlns:a14="http://schemas.microsoft.com/office/drawing/2010/main" val="0"/>
                                     </a:ext>
                                   </a:extLst>
                                 </a:blip>
@@ -100,7 +100,7 @@
           <w:lang w:val="en-IN" w:eastAsia="en-IN"/>
         </w:rPr>
         <w:drawing>
-          <wp:inline distT="0" distB="0" distL="0" distR="0">
+          <wp:inline distT="0" distB="0" distL="0" distR="0" wp14:anchorId="06AEFAEF" wp14:editId="01DD5BD9">
             <wp:extent cx="2249786" cy="1285592"/>
             <wp:effectExtent l="0" t="0" r="0" b="0"/>
             <wp:docPr id="2" name="Picture 2" descr="Text&#10;&#10;Description automatically generated"/>
@@ -118,7 +118,7 @@
                     <a:blip r:embed="rId8" cstate="print">
                       <a:extLst>
                         <a:ext uri="{28A0092B-C50C-407E-A947-70E740481C1C}">
-                          <a14:useLocalDpi xmlns:a14="http://schemas.microsoft.com/office/drawing/2010/main" xmlns:wps="http://schemas.microsoft.com/office/word/2010/wordprocessingShape" xmlns:wpi="http://schemas.microsoft.com/office/word/2010/wordprocessingInk" xmlns:wpg="http://schemas.microsoft.com/office/word/2010/wordprocessingGroup" xmlns:w16se="http://schemas.microsoft.com/office/word/2015/wordml/symex" xmlns:w16sdtdh="http://schemas.microsoft.com/office/word/2020/wordml/sdtdatahash" xmlns:w16="http://schemas.microsoft.com/office/word/2018/wordml" xmlns:w16cid="http://schemas.microsoft.com/office/word/2016/wordml/cid" xmlns:w16cex="http://schemas.microsoft.com/office/word/2018/wordml/cex" xmlns:w15="http://schemas.microsoft.com/office/word/2012/wordml" xmlns:w14="http://schemas.microsoft.com/office/word/2010/wordml" xmlns:w="http://schemas.openxmlformats.org/wordprocessingml/2006/main" xmlns:w10="urn:schemas-microsoft-com:office:word" xmlns:wp14="http://schemas.microsoft.com/office/word/2010/wordprocessingDrawing" xmlns:v="urn:schemas-microsoft-com:vml" xmlns:oel="http://schemas.microsoft.com/office/2019/extlst" xmlns:o="urn:schemas-microsoft-com:office:office" xmlns:am3d="http://schemas.microsoft.com/office/drawing/2017/model3d" xmlns:aink="http://schemas.microsoft.com/office/drawing/2016/ink" xmlns:mc="http://schemas.openxmlformats.org/markup-compatibility/2006" xmlns:cx8="http://schemas.microsoft.com/office/drawing/2016/5/14/chartex" xmlns:cx7="http://schemas.microsoft.com/office/drawing/2016/5/13/chartex" xmlns:cx6="http://schemas.microsoft.com/office/drawing/2016/5/12/chartex" xmlns:cx5="http://schemas.microsoft.com/office/drawing/2016/5/11/chartex" xmlns:cx4="http://schemas.microsoft.com/office/drawing/2016/5/10/chartex" xmlns:cx3="http://schemas.microsoft.com/office/drawing/2016/5/9/chartex" xmlns:cx2="http://schemas.microsoft.com/office/drawing/2015/10/21/chartex" xmlns:cx1="http://schemas.microsoft.com/office/drawing/2015/9/8/chartex" xmlns:cx="http://schemas.microsoft.com/office/drawing/2014/chartex" xmlns:wpc="http://schemas.microsoft.com/office/word/2010/wordprocessingCanvas" xmlns="" val="0"/>
+                          <a14:useLocalDpi xmlns:a14="http://schemas.microsoft.com/office/drawing/2010/main" val="0"/>
                         </a:ext>
                       </a:extLst>
                     </a:blip>
@@ -206,7 +206,7 @@
         <w:rPr>
           <w:noProof/>
         </w:rPr>
-        <w:pict>
+        <w:pict w14:anchorId="24195014">
           <v:shape id="Text Box 7" o:spid="_x0000_s1028" type="#_x0000_t202" alt="" style="position:absolute;left:0;text-align:left;margin-left:135.45pt;margin-top:11.7pt;width:187.5pt;height:125.45pt;z-index:251660288;visibility:visible;mso-wrap-edited:f" filled="f" stroked="f" strokeweight=".5pt">
             <v:textbox>
               <w:txbxContent>
@@ -222,7 +222,7 @@
                       <w:lang w:val="en-IN" w:eastAsia="en-IN"/>
                     </w:rPr>
                     <w:drawing>
-                      <wp:inline distT="0" distB="0" distL="0" distR="0">
+                      <wp:inline distT="0" distB="0" distL="0" distR="0" wp14:anchorId="6DF6C8E4" wp14:editId="2F85C731">
                         <wp:extent cx="2098675" cy="1955800"/>
                         <wp:effectExtent l="0" t="0" r="0" b="0"/>
                         <wp:docPr id="6" name="Picture 6" descr="Icon&#10;&#10;Description automatically generated"/>
@@ -240,7 +240,7 @@
                                 <a:blip r:embed="rId9">
                                   <a:extLst>
                                     <a:ext uri="{28A0092B-C50C-407E-A947-70E740481C1C}">
-                                      <a14:useLocalDpi xmlns:a14="http://schemas.microsoft.com/office/drawing/2010/main" xmlns:wps="http://schemas.microsoft.com/office/word/2010/wordprocessingShape" xmlns:wpi="http://schemas.microsoft.com/office/word/2010/wordprocessingInk" xmlns:wpg="http://schemas.microsoft.com/office/word/2010/wordprocessingGroup" xmlns:w16se="http://schemas.microsoft.com/office/word/2015/wordml/symex" xmlns:w16sdtdh="http://schemas.microsoft.com/office/word/2020/wordml/sdtdatahash" xmlns:w16="http://schemas.microsoft.com/office/word/2018/wordml" xmlns:w16cid="http://schemas.microsoft.com/office/word/2016/wordml/cid" xmlns:w16cex="http://schemas.microsoft.com/office/word/2018/wordml/cex" xmlns:w15="http://schemas.microsoft.com/office/word/2012/wordml" xmlns:w14="http://schemas.microsoft.com/office/word/2010/wordml" xmlns:w="http://schemas.openxmlformats.org/wordprocessingml/2006/main" xmlns:w10="urn:schemas-microsoft-com:office:word" xmlns:wp14="http://schemas.microsoft.com/office/word/2010/wordprocessingDrawing" xmlns:v="urn:schemas-microsoft-com:vml" xmlns:oel="http://schemas.microsoft.com/office/2019/extlst" xmlns:o="urn:schemas-microsoft-com:office:office" xmlns:am3d="http://schemas.microsoft.com/office/drawing/2017/model3d" xmlns:aink="http://schemas.microsoft.com/office/drawing/2016/ink" xmlns:mc="http://schemas.openxmlformats.org/markup-compatibility/2006" xmlns:cx8="http://schemas.microsoft.com/office/drawing/2016/5/14/chartex" xmlns:cx7="http://schemas.microsoft.com/office/drawing/2016/5/13/chartex" xmlns:cx6="http://schemas.microsoft.com/office/drawing/2016/5/12/chartex" xmlns:cx5="http://schemas.microsoft.com/office/drawing/2016/5/11/chartex" xmlns:cx4="http://schemas.microsoft.com/office/drawing/2016/5/10/chartex" xmlns:cx3="http://schemas.microsoft.com/office/drawing/2016/5/9/chartex" xmlns:cx2="http://schemas.microsoft.com/office/drawing/2015/10/21/chartex" xmlns:cx1="http://schemas.microsoft.com/office/drawing/2015/9/8/chartex" xmlns:cx="http://schemas.microsoft.com/office/drawing/2014/chartex" xmlns:wpc="http://schemas.microsoft.com/office/word/2010/wordprocessingCanvas" xmlns="" val="0"/>
+                                      <a14:useLocalDpi xmlns:a14="http://schemas.microsoft.com/office/drawing/2010/main" val="0"/>
                                     </a:ext>
                                   </a:extLst>
                                 </a:blip>
@@ -492,7 +492,7 @@
         <w:rPr>
           <w:noProof/>
         </w:rPr>
-        <w:pict>
+        <w:pict w14:anchorId="7A21C43D">
           <v:shape id="Text Box 5" o:spid="_x0000_s1027" type="#_x0000_t202" style="position:absolute;margin-left:-32pt;margin-top:20.05pt;width:235pt;height:154.75pt;z-index:251662336;visibility:visible" o:gfxdata="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" filled="f" stroked="f" strokeweight=".5pt">
             <v:textbox>
               <w:txbxContent>
@@ -676,7 +676,7 @@
         <w:rPr>
           <w:noProof/>
         </w:rPr>
-        <w:pict>
+        <w:pict w14:anchorId="7C72591C">
           <v:shape id="Text Box 4" o:spid="_x0000_s1026" type="#_x0000_t202" style="position:absolute;margin-left:269pt;margin-top:14.05pt;width:224pt;height:155pt;z-index:251661312;visibility:visible;mso-height-relative:margin" o:gfxdata="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" filled="f" stroked="f" strokeweight=".5pt">
             <v:textbox>
               <w:txbxContent>
@@ -756,8 +756,20 @@
                       <w:sz w:val="24"/>
                       <w:szCs w:val="24"/>
                     </w:rPr>
-                    <w:t>Marina Smailes</w:t>
+                    <w:t xml:space="preserve">Marina </w:t>
                   </w:r>
+                  <w:proofErr w:type="spellStart"/>
+                  <w:r>
+                    <w:rPr>
+                      <w:rFonts w:ascii="Arial" w:eastAsiaTheme="minorEastAsia" w:hAnsi="Arial" w:cs="Arial"/>
+                      <w:b/>
+                      <w:bCs/>
+                      <w:sz w:val="24"/>
+                      <w:szCs w:val="24"/>
+                    </w:rPr>
+                    <w:t>Smailes</w:t>
+                  </w:r>
+                  <w:proofErr w:type="spellEnd"/>
                 </w:p>
                 <w:p>
                   <w:pPr>
@@ -825,8 +837,20 @@
                       <w:sz w:val="24"/>
                       <w:szCs w:val="24"/>
                     </w:rPr>
-                    <w:t>Irene Vrbik</w:t>
+                    <w:t xml:space="preserve">Irene </w:t>
                   </w:r>
+                  <w:proofErr w:type="spellStart"/>
+                  <w:r>
+                    <w:rPr>
+                      <w:rFonts w:ascii="Arial" w:eastAsiaTheme="minorEastAsia" w:hAnsi="Arial" w:cs="Arial"/>
+                      <w:b/>
+                      <w:bCs/>
+                      <w:sz w:val="24"/>
+                      <w:szCs w:val="24"/>
+                    </w:rPr>
+                    <w:t>Vrbik</w:t>
+                  </w:r>
+                  <w:proofErr w:type="spellEnd"/>
                 </w:p>
                 <w:p>
                   <w:pPr>
@@ -848,8 +872,20 @@
                       <w:sz w:val="24"/>
                       <w:szCs w:val="24"/>
                     </w:rPr>
-                    <w:t>Firas Moosvi</w:t>
+                    <w:t xml:space="preserve">Firas </w:t>
                   </w:r>
+                  <w:proofErr w:type="spellStart"/>
+                  <w:r>
+                    <w:rPr>
+                      <w:rFonts w:ascii="Arial" w:eastAsiaTheme="minorEastAsia" w:hAnsi="Arial" w:cs="Arial"/>
+                      <w:b/>
+                      <w:bCs/>
+                      <w:sz w:val="24"/>
+                      <w:szCs w:val="24"/>
+                    </w:rPr>
+                    <w:t>Moosvi</w:t>
+                  </w:r>
+                  <w:proofErr w:type="spellEnd"/>
                 </w:p>
                 <w:p>
                   <w:pPr>
@@ -1252,13 +1288,23 @@
         </w:rPr>
         <w:t xml:space="preserve">his approach </w:t>
       </w:r>
-      <w:r>
-        <w:rPr>
-          <w:rFonts w:ascii="Arial" w:eastAsiaTheme="minorEastAsia" w:hAnsi="Arial" w:cs="Arial"/>
-          <w:sz w:val="24"/>
-          <w:szCs w:val="24"/>
-        </w:rPr>
-        <w:t xml:space="preserve">hasrecently gained the </w:t>
+      <w:proofErr w:type="spellStart"/>
+      <w:r>
+        <w:rPr>
+          <w:rFonts w:ascii="Arial" w:eastAsiaTheme="minorEastAsia" w:hAnsi="Arial" w:cs="Arial"/>
+          <w:sz w:val="24"/>
+          <w:szCs w:val="24"/>
+        </w:rPr>
+        <w:t>hasrecently</w:t>
+      </w:r>
+      <w:proofErr w:type="spellEnd"/>
+      <w:r>
+        <w:rPr>
+          <w:rFonts w:ascii="Arial" w:eastAsiaTheme="minorEastAsia" w:hAnsi="Arial" w:cs="Arial"/>
+          <w:sz w:val="24"/>
+          <w:szCs w:val="24"/>
+        </w:rPr>
+        <w:t xml:space="preserve"> gained the </w:t>
       </w:r>
       <w:r>
         <w:rPr>
@@ -1351,15 +1397,43 @@
           <w:sz w:val="24"/>
           <w:szCs w:val="24"/>
         </w:rPr>
-        <w:t xml:space="preserve"> became the mainstream tool for nowcasting GDP growth over the time. Later on, new techniques emerged, and researchers have started to use machine learning algorithms for nowcasting economic factors. </w:t>
-      </w:r>
+        <w:t xml:space="preserve"> became the mainstream tool for nowcasting GDP growth over the time. </w:t>
+      </w:r>
+      <w:proofErr w:type="gramStart"/>
+      <w:r>
+        <w:rPr>
+          <w:rFonts w:ascii="Arial" w:eastAsiaTheme="minorEastAsia" w:hAnsi="Arial" w:cs="Arial"/>
+          <w:sz w:val="24"/>
+          <w:szCs w:val="24"/>
+        </w:rPr>
+        <w:t>Later on</w:t>
+      </w:r>
+      <w:proofErr w:type="gramEnd"/>
+      <w:r>
+        <w:rPr>
+          <w:rFonts w:ascii="Arial" w:eastAsiaTheme="minorEastAsia" w:hAnsi="Arial" w:cs="Arial"/>
+          <w:sz w:val="24"/>
+          <w:szCs w:val="24"/>
+        </w:rPr>
+        <w:t xml:space="preserve">, new techniques emerged, and researchers have started to use machine learning algorithms for nowcasting economic factors. </w:t>
+      </w:r>
+      <w:proofErr w:type="spellStart"/>
       <w:r>
         <w:rPr>
           <w:rFonts w:ascii="Arial" w:hAnsi="Arial" w:cs="Arial"/>
           <w:sz w:val="24"/>
           <w:szCs w:val="24"/>
         </w:rPr>
-        <w:t xml:space="preserve">Woloszko [3] proposed a weekly tracker to estimate GDP in 46 </w:t>
+        <w:t>Woloszko</w:t>
+      </w:r>
+      <w:proofErr w:type="spellEnd"/>
+      <w:r>
+        <w:rPr>
+          <w:rFonts w:ascii="Arial" w:hAnsi="Arial" w:cs="Arial"/>
+          <w:sz w:val="24"/>
+          <w:szCs w:val="24"/>
+        </w:rPr>
+        <w:t xml:space="preserve"> [3] proposed a weekly tracker to estimate GDP in 46 </w:t>
       </w:r>
       <w:r>
         <w:rPr>
@@ -1474,8 +1548,9 @@
           <w:szCs w:val="24"/>
           <w:shd w:val="clear" w:color="auto" w:fill="FFFFFF"/>
         </w:rPr>
-        <w:t xml:space="preserve"> models for their study. The aforementioned studies indicate that traditional econometrics models and machine learning models both can be used for the nowcasting economic </w:t>
-      </w:r>
+        <w:t xml:space="preserve"> models for their study. The </w:t>
+      </w:r>
+      <w:proofErr w:type="gramStart"/>
       <w:r>
         <w:rPr>
           <w:rFonts w:ascii="Arial" w:hAnsi="Arial" w:cs="Arial"/>
@@ -1484,8 +1559,9 @@
           <w:szCs w:val="24"/>
           <w:shd w:val="clear" w:color="auto" w:fill="FFFFFF"/>
         </w:rPr>
-        <w:t>factors,</w:t>
-      </w:r>
+        <w:t>aforementioned studies</w:t>
+      </w:r>
+      <w:proofErr w:type="gramEnd"/>
       <w:r>
         <w:rPr>
           <w:rFonts w:ascii="Arial" w:hAnsi="Arial" w:cs="Arial"/>
@@ -1494,7 +1570,39 @@
           <w:szCs w:val="24"/>
           <w:shd w:val="clear" w:color="auto" w:fill="FFFFFF"/>
         </w:rPr>
-        <w:t xml:space="preserve">but the </w:t>
+        <w:t xml:space="preserve"> indicate that traditional econometrics models and machine learning models both can be used for the nowcasting economic </w:t>
+      </w:r>
+      <w:proofErr w:type="spellStart"/>
+      <w:r>
+        <w:rPr>
+          <w:rFonts w:ascii="Arial" w:hAnsi="Arial" w:cs="Arial"/>
+          <w:color w:val="222222"/>
+          <w:sz w:val="24"/>
+          <w:szCs w:val="24"/>
+          <w:shd w:val="clear" w:color="auto" w:fill="FFFFFF"/>
+        </w:rPr>
+        <w:t>factors,</w:t>
+      </w:r>
+      <w:r>
+        <w:rPr>
+          <w:rFonts w:ascii="Arial" w:hAnsi="Arial" w:cs="Arial"/>
+          <w:color w:val="222222"/>
+          <w:sz w:val="24"/>
+          <w:szCs w:val="24"/>
+          <w:shd w:val="clear" w:color="auto" w:fill="FFFFFF"/>
+        </w:rPr>
+        <w:t>but</w:t>
+      </w:r>
+      <w:proofErr w:type="spellEnd"/>
+      <w:r>
+        <w:rPr>
+          <w:rFonts w:ascii="Arial" w:hAnsi="Arial" w:cs="Arial"/>
+          <w:color w:val="222222"/>
+          <w:sz w:val="24"/>
+          <w:szCs w:val="24"/>
+          <w:shd w:val="clear" w:color="auto" w:fill="FFFFFF"/>
+        </w:rPr>
+        <w:t xml:space="preserve"> the </w:t>
       </w:r>
       <w:r>
         <w:rPr>
@@ -2495,8 +2603,18 @@
           <w:sz w:val="24"/>
           <w:szCs w:val="24"/>
         </w:rPr>
-        <w:t>ile contains data from 1997 and also</w:t>
-      </w:r>
+        <w:t xml:space="preserve">ile contains data from 1997 </w:t>
+      </w:r>
+      <w:proofErr w:type="gramStart"/>
+      <w:r>
+        <w:rPr>
+          <w:rFonts w:ascii="Arial" w:eastAsiaTheme="minorEastAsia" w:hAnsi="Arial" w:cs="Arial"/>
+          <w:sz w:val="24"/>
+          <w:szCs w:val="24"/>
+        </w:rPr>
+        <w:t>and also</w:t>
+      </w:r>
+      <w:proofErr w:type="gramEnd"/>
       <w:r>
         <w:rPr>
           <w:rFonts w:ascii="Arial" w:eastAsiaTheme="minorEastAsia" w:hAnsi="Arial" w:cs="Arial"/>
@@ -2858,6 +2976,14 @@
           <w:sz w:val="24"/>
           <w:szCs w:val="24"/>
         </w:rPr>
+        <w:t xml:space="preserve"> </w:t>
+      </w:r>
+      <w:r>
+        <w:rPr>
+          <w:rFonts w:ascii="Arial" w:eastAsiaTheme="minorEastAsia" w:hAnsi="Arial" w:cs="Arial"/>
+          <w:sz w:val="24"/>
+          <w:szCs w:val="24"/>
+        </w:rPr>
         <w:t xml:space="preserve">Different keywords, categories and subcategories will be used to extract Google Trends predictors such as </w:t>
       </w:r>
       <w:r>
@@ -3193,7 +3319,7 @@
           <w:lang w:val="en-IN" w:eastAsia="en-IN"/>
         </w:rPr>
         <w:drawing>
-          <wp:inline distT="0" distB="0" distL="0" distR="0">
+          <wp:inline distT="0" distB="0" distL="0" distR="0" wp14:anchorId="49D1783D" wp14:editId="03FE99C0">
             <wp:extent cx="5844914" cy="1350818"/>
             <wp:effectExtent l="19050" t="0" r="3436" b="0"/>
             <wp:docPr id="3" name="Picture 3" descr="Diagram&#10;&#10;Description automatically generated"/>
@@ -3213,7 +3339,7 @@
                     <a:blip r:embed="rId21">
                       <a:extLst>
                         <a:ext uri="{28A0092B-C50C-407E-A947-70E740481C1C}">
-                          <a14:useLocalDpi xmlns:a14="http://schemas.microsoft.com/office/drawing/2010/main" xmlns:wps="http://schemas.microsoft.com/office/word/2010/wordprocessingShape" xmlns:wpi="http://schemas.microsoft.com/office/word/2010/wordprocessingInk" xmlns:wpg="http://schemas.microsoft.com/office/word/2010/wordprocessingGroup" xmlns:w16se="http://schemas.microsoft.com/office/word/2015/wordml/symex" xmlns:w16sdtdh="http://schemas.microsoft.com/office/word/2020/wordml/sdtdatahash" xmlns:w16="http://schemas.microsoft.com/office/word/2018/wordml" xmlns:w16cid="http://schemas.microsoft.com/office/word/2016/wordml/cid" xmlns:w16cex="http://schemas.microsoft.com/office/word/2018/wordml/cex" xmlns:w15="http://schemas.microsoft.com/office/word/2012/wordml" xmlns:w14="http://schemas.microsoft.com/office/word/2010/wordml" xmlns:w="http://schemas.openxmlformats.org/wordprocessingml/2006/main" xmlns:w10="urn:schemas-microsoft-com:office:word" xmlns:wp14="http://schemas.microsoft.com/office/word/2010/wordprocessingDrawing" xmlns:v="urn:schemas-microsoft-com:vml" xmlns:oel="http://schemas.microsoft.com/office/2019/extlst" xmlns:o="urn:schemas-microsoft-com:office:office" xmlns:am3d="http://schemas.microsoft.com/office/drawing/2017/model3d" xmlns:aink="http://schemas.microsoft.com/office/drawing/2016/ink" xmlns:mc="http://schemas.openxmlformats.org/markup-compatibility/2006" xmlns:cx8="http://schemas.microsoft.com/office/drawing/2016/5/14/chartex" xmlns:cx7="http://schemas.microsoft.com/office/drawing/2016/5/13/chartex" xmlns:cx6="http://schemas.microsoft.com/office/drawing/2016/5/12/chartex" xmlns:cx5="http://schemas.microsoft.com/office/drawing/2016/5/11/chartex" xmlns:cx4="http://schemas.microsoft.com/office/drawing/2016/5/10/chartex" xmlns:cx3="http://schemas.microsoft.com/office/drawing/2016/5/9/chartex" xmlns:cx2="http://schemas.microsoft.com/office/drawing/2015/10/21/chartex" xmlns:cx1="http://schemas.microsoft.com/office/drawing/2015/9/8/chartex" xmlns:cx="http://schemas.microsoft.com/office/drawing/2014/chartex" xmlns:wpc="http://schemas.microsoft.com/office/word/2010/wordprocessingCanvas" xmlns="" val="0"/>
+                          <a14:useLocalDpi xmlns:a14="http://schemas.microsoft.com/office/drawing/2010/main" val="0"/>
                         </a:ext>
                       </a:extLst>
                     </a:blip>
@@ -3428,7 +3554,43 @@
           <w:sz w:val="24"/>
           <w:szCs w:val="24"/>
         </w:rPr>
-        <w:t xml:space="preserve"> check for cycling patterns, seasonality and volatility. The time series may need transformations in order to get stationary time series that can be further used for model fitting. In addition to that, Google Trends data are also time series data and </w:t>
+        <w:t xml:space="preserve"> check for cycling patterns, </w:t>
+      </w:r>
+      <w:proofErr w:type="gramStart"/>
+      <w:r>
+        <w:rPr>
+          <w:rFonts w:ascii="Arial" w:eastAsiaTheme="minorEastAsia" w:hAnsi="Arial" w:cs="Arial"/>
+          <w:sz w:val="24"/>
+          <w:szCs w:val="24"/>
+        </w:rPr>
+        <w:t>seasonality</w:t>
+      </w:r>
+      <w:proofErr w:type="gramEnd"/>
+      <w:r>
+        <w:rPr>
+          <w:rFonts w:ascii="Arial" w:eastAsiaTheme="minorEastAsia" w:hAnsi="Arial" w:cs="Arial"/>
+          <w:sz w:val="24"/>
+          <w:szCs w:val="24"/>
+        </w:rPr>
+        <w:t xml:space="preserve"> and volatility. The time series may need transformations </w:t>
+      </w:r>
+      <w:proofErr w:type="gramStart"/>
+      <w:r>
+        <w:rPr>
+          <w:rFonts w:ascii="Arial" w:eastAsiaTheme="minorEastAsia" w:hAnsi="Arial" w:cs="Arial"/>
+          <w:sz w:val="24"/>
+          <w:szCs w:val="24"/>
+        </w:rPr>
+        <w:t>in order to</w:t>
+      </w:r>
+      <w:proofErr w:type="gramEnd"/>
+      <w:r>
+        <w:rPr>
+          <w:rFonts w:ascii="Arial" w:eastAsiaTheme="minorEastAsia" w:hAnsi="Arial" w:cs="Arial"/>
+          <w:sz w:val="24"/>
+          <w:szCs w:val="24"/>
+        </w:rPr>
+        <w:t xml:space="preserve"> get stationary time series that can be further used for model fitting. In addition to that, Google Trends data are also time series data and </w:t>
       </w:r>
       <w:r>
         <w:rPr>
@@ -4455,7 +4617,7 @@
         <w:tblStyle w:val="TableGrid1"/>
         <w:tblW w:w="9680" w:type="dxa"/>
         <w:tblInd w:w="-176" w:type="dxa"/>
-        <w:tblLook w:val="04A0"/>
+        <w:tblLook w:val="04A0" w:firstRow="1" w:lastRow="0" w:firstColumn="1" w:lastColumn="0" w:noHBand="0" w:noVBand="1"/>
       </w:tblPr>
       <w:tblGrid>
         <w:gridCol w:w="2383"/>
@@ -5906,6 +6068,7 @@
         </w:rPr>
         <w:t xml:space="preserve">Week </w:t>
       </w:r>
+      <w:proofErr w:type="gramStart"/>
       <w:r>
         <w:rPr>
           <w:rFonts w:ascii="Arial" w:eastAsia="Times New Roman" w:hAnsi="Arial" w:cs="Arial"/>
@@ -5938,7 +6101,18 @@
           <w:szCs w:val="24"/>
           <w:lang w:val="en-IN"/>
         </w:rPr>
-        <w:t>Data Preparation</w:t>
+        <w:t>Data</w:t>
+      </w:r>
+      <w:proofErr w:type="gramEnd"/>
+      <w:r>
+        <w:rPr>
+          <w:rFonts w:ascii="Arial" w:eastAsia="Calibri" w:hAnsi="Arial" w:cs="Arial"/>
+          <w:b/>
+          <w:sz w:val="24"/>
+          <w:szCs w:val="24"/>
+          <w:lang w:val="en-IN"/>
+        </w:rPr>
+        <w:t xml:space="preserve"> Preparation</w:t>
       </w:r>
       <w:r>
         <w:rPr>
@@ -6893,7 +7067,25 @@
           <w:sz w:val="24"/>
           <w:szCs w:val="24"/>
         </w:rPr>
-        <w:t xml:space="preserve"> Canada data would be distributed amongst all the members as per the size and work required in every file. The phase of modelling would be distributed amongst the team individuals. Every member will independently perform the allocated modelling techniques. However, later on the results would be combined and presented. </w:t>
+        <w:t xml:space="preserve"> Canada data would be distributed amongst all the members as per the size and work required in every file. The phase of modelling would be distributed amongst the team individuals. Every member will independently perform the allocated modelling techniques. However, </w:t>
+      </w:r>
+      <w:proofErr w:type="gramStart"/>
+      <w:r>
+        <w:rPr>
+          <w:rFonts w:ascii="Arial" w:eastAsiaTheme="minorEastAsia" w:hAnsi="Arial" w:cs="Arial"/>
+          <w:sz w:val="24"/>
+          <w:szCs w:val="24"/>
+        </w:rPr>
+        <w:t>later on</w:t>
+      </w:r>
+      <w:proofErr w:type="gramEnd"/>
+      <w:r>
+        <w:rPr>
+          <w:rFonts w:ascii="Arial" w:eastAsiaTheme="minorEastAsia" w:hAnsi="Arial" w:cs="Arial"/>
+          <w:sz w:val="24"/>
+          <w:szCs w:val="24"/>
+        </w:rPr>
+        <w:t xml:space="preserve"> the results would be combined and presented. </w:t>
       </w:r>
     </w:p>
     <w:p>
@@ -7185,7 +7377,25 @@
           <w:szCs w:val="24"/>
         </w:rPr>
         <w:lastRenderedPageBreak/>
-        <w:t>[3] Woloszko, N. (2020). Tracking activity in real time with Google Trends, OECD Economics Department Working Papers, No. 1634, OECD Publishing, Paris.</w:t>
+        <w:t xml:space="preserve">[3] </w:t>
+      </w:r>
+      <w:proofErr w:type="spellStart"/>
+      <w:r>
+        <w:rPr>
+          <w:rFonts w:ascii="Arial" w:hAnsi="Arial" w:cs="Arial"/>
+          <w:sz w:val="24"/>
+          <w:szCs w:val="24"/>
+        </w:rPr>
+        <w:t>Woloszko</w:t>
+      </w:r>
+      <w:proofErr w:type="spellEnd"/>
+      <w:r>
+        <w:rPr>
+          <w:rFonts w:ascii="Arial" w:hAnsi="Arial" w:cs="Arial"/>
+          <w:sz w:val="24"/>
+          <w:szCs w:val="24"/>
+        </w:rPr>
+        <w:t>, N. (2020). Tracking activity in real time with Google Trends, OECD Economics Department Working Papers, No. 1634, OECD Publishing, Paris.</w:t>
       </w:r>
     </w:p>
     <w:p>
@@ -7216,7 +7426,73 @@
           <w:szCs w:val="24"/>
           <w:shd w:val="clear" w:color="auto" w:fill="FFFFFF"/>
         </w:rPr>
-        <w:t>Dauphin, M.J.F., Dybczak, M.K., Maneely, M., Sanjani, M.T., Suphaphiphat, M.N., Wang, Y. and Zhang, H., 2022. </w:t>
+        <w:t xml:space="preserve">Dauphin, M.J.F., </w:t>
+      </w:r>
+      <w:proofErr w:type="spellStart"/>
+      <w:r>
+        <w:rPr>
+          <w:rFonts w:ascii="Arial" w:hAnsi="Arial" w:cs="Arial"/>
+          <w:color w:val="222222"/>
+          <w:sz w:val="24"/>
+          <w:szCs w:val="24"/>
+          <w:shd w:val="clear" w:color="auto" w:fill="FFFFFF"/>
+        </w:rPr>
+        <w:t>Dybczak</w:t>
+      </w:r>
+      <w:proofErr w:type="spellEnd"/>
+      <w:r>
+        <w:rPr>
+          <w:rFonts w:ascii="Arial" w:hAnsi="Arial" w:cs="Arial"/>
+          <w:color w:val="222222"/>
+          <w:sz w:val="24"/>
+          <w:szCs w:val="24"/>
+          <w:shd w:val="clear" w:color="auto" w:fill="FFFFFF"/>
+        </w:rPr>
+        <w:t xml:space="preserve">, M.K., Maneely, M., </w:t>
+      </w:r>
+      <w:proofErr w:type="spellStart"/>
+      <w:r>
+        <w:rPr>
+          <w:rFonts w:ascii="Arial" w:hAnsi="Arial" w:cs="Arial"/>
+          <w:color w:val="222222"/>
+          <w:sz w:val="24"/>
+          <w:szCs w:val="24"/>
+          <w:shd w:val="clear" w:color="auto" w:fill="FFFFFF"/>
+        </w:rPr>
+        <w:t>Sanjani</w:t>
+      </w:r>
+      <w:proofErr w:type="spellEnd"/>
+      <w:r>
+        <w:rPr>
+          <w:rFonts w:ascii="Arial" w:hAnsi="Arial" w:cs="Arial"/>
+          <w:color w:val="222222"/>
+          <w:sz w:val="24"/>
+          <w:szCs w:val="24"/>
+          <w:shd w:val="clear" w:color="auto" w:fill="FFFFFF"/>
+        </w:rPr>
+        <w:t xml:space="preserve">, M.T., </w:t>
+      </w:r>
+      <w:proofErr w:type="spellStart"/>
+      <w:r>
+        <w:rPr>
+          <w:rFonts w:ascii="Arial" w:hAnsi="Arial" w:cs="Arial"/>
+          <w:color w:val="222222"/>
+          <w:sz w:val="24"/>
+          <w:szCs w:val="24"/>
+          <w:shd w:val="clear" w:color="auto" w:fill="FFFFFF"/>
+        </w:rPr>
+        <w:t>Suphaphiphat</w:t>
+      </w:r>
+      <w:proofErr w:type="spellEnd"/>
+      <w:r>
+        <w:rPr>
+          <w:rFonts w:ascii="Arial" w:hAnsi="Arial" w:cs="Arial"/>
+          <w:color w:val="222222"/>
+          <w:sz w:val="24"/>
+          <w:szCs w:val="24"/>
+          <w:shd w:val="clear" w:color="auto" w:fill="FFFFFF"/>
+        </w:rPr>
+        <w:t>, M.N., Wang, Y. and Zhang, H., 2022. </w:t>
       </w:r>
       <w:r>
         <w:rPr>
@@ -7261,7 +7537,51 @@
           <w:szCs w:val="24"/>
           <w:shd w:val="clear" w:color="auto" w:fill="FFFFFF"/>
         </w:rPr>
-        <w:t>[5] Richardson, A., van Florenstein Mulder, T. and Vehbi, T., 2021. Nowcasting GDP using machine-learning algorithms: A real-time assessment. </w:t>
+        <w:t xml:space="preserve">[5] Richardson, A., van </w:t>
+      </w:r>
+      <w:proofErr w:type="spellStart"/>
+      <w:r>
+        <w:rPr>
+          <w:rFonts w:ascii="Arial" w:hAnsi="Arial" w:cs="Arial"/>
+          <w:color w:val="222222"/>
+          <w:sz w:val="24"/>
+          <w:szCs w:val="24"/>
+          <w:shd w:val="clear" w:color="auto" w:fill="FFFFFF"/>
+        </w:rPr>
+        <w:t>Florenstein</w:t>
+      </w:r>
+      <w:proofErr w:type="spellEnd"/>
+      <w:r>
+        <w:rPr>
+          <w:rFonts w:ascii="Arial" w:hAnsi="Arial" w:cs="Arial"/>
+          <w:color w:val="222222"/>
+          <w:sz w:val="24"/>
+          <w:szCs w:val="24"/>
+          <w:shd w:val="clear" w:color="auto" w:fill="FFFFFF"/>
+        </w:rPr>
+        <w:t xml:space="preserve"> Mulder, T. and </w:t>
+      </w:r>
+      <w:proofErr w:type="spellStart"/>
+      <w:r>
+        <w:rPr>
+          <w:rFonts w:ascii="Arial" w:hAnsi="Arial" w:cs="Arial"/>
+          <w:color w:val="222222"/>
+          <w:sz w:val="24"/>
+          <w:szCs w:val="24"/>
+          <w:shd w:val="clear" w:color="auto" w:fill="FFFFFF"/>
+        </w:rPr>
+        <w:t>Vehbi</w:t>
+      </w:r>
+      <w:proofErr w:type="spellEnd"/>
+      <w:r>
+        <w:rPr>
+          <w:rFonts w:ascii="Arial" w:hAnsi="Arial" w:cs="Arial"/>
+          <w:color w:val="222222"/>
+          <w:sz w:val="24"/>
+          <w:szCs w:val="24"/>
+          <w:shd w:val="clear" w:color="auto" w:fill="FFFFFF"/>
+        </w:rPr>
+        <w:t>, T., 2021. Nowcasting GDP using machine-learning algorithms: A real-time assessment. </w:t>
       </w:r>
       <w:r>
         <w:rPr>
@@ -7331,8 +7651,8 @@
 </file>
 
 <file path=word/endnotes.xml><?xml version="1.0" encoding="utf-8"?>
-<w:endnotes xmlns:ve="http://schemas.openxmlformats.org/markup-compatibility/2006" xmlns:o="urn:schemas-microsoft-com:office:office" xmlns:r="http://schemas.openxmlformats.org/officeDocument/2006/relationships" xmlns:m="http://schemas.openxmlformats.org/officeDocument/2006/math" xmlns:v="urn:schemas-microsoft-com:vml" xmlns:wp="http://schemas.openxmlformats.org/drawingml/2006/wordprocessingDrawing" xmlns:w10="urn:schemas-microsoft-com:office:word" xmlns:w="http://schemas.openxmlformats.org/wordprocessingml/2006/main" xmlns:wne="http://schemas.microsoft.com/office/word/2006/wordml">
-  <w:endnote w:type="separator" w:id="0">
+<w:endnotes xmlns:wpc="http://schemas.microsoft.com/office/word/2010/wordprocessingCanvas" xmlns:cx="http://schemas.microsoft.com/office/drawing/2014/chartex" xmlns:cx1="http://schemas.microsoft.com/office/drawing/2015/9/8/chartex" xmlns:cx2="http://schemas.microsoft.com/office/drawing/2015/10/21/chartex" xmlns:cx3="http://schemas.microsoft.com/office/drawing/2016/5/9/chartex" xmlns:cx4="http://schemas.microsoft.com/office/drawing/2016/5/10/chartex" xmlns:cx5="http://schemas.microsoft.com/office/drawing/2016/5/11/chartex" xmlns:cx6="http://schemas.microsoft.com/office/drawing/2016/5/12/chartex" xmlns:cx7="http://schemas.microsoft.com/office/drawing/2016/5/13/chartex" xmlns:cx8="http://schemas.microsoft.com/office/drawing/2016/5/14/chartex" xmlns:mc="http://schemas.openxmlformats.org/markup-compatibility/2006" xmlns:aink="http://schemas.microsoft.com/office/drawing/2016/ink" xmlns:am3d="http://schemas.microsoft.com/office/drawing/2017/model3d" xmlns:o="urn:schemas-microsoft-com:office:office" xmlns:oel="http://schemas.microsoft.com/office/2019/extlst" xmlns:r="http://schemas.openxmlformats.org/officeDocument/2006/relationships" xmlns:m="http://schemas.openxmlformats.org/officeDocument/2006/math" xmlns:v="urn:schemas-microsoft-com:vml" xmlns:wp14="http://schemas.microsoft.com/office/word/2010/wordprocessingDrawing" xmlns:wp="http://schemas.openxmlformats.org/drawingml/2006/wordprocessingDrawing" xmlns:w10="urn:schemas-microsoft-com:office:word" xmlns:w="http://schemas.openxmlformats.org/wordprocessingml/2006/main" xmlns:w14="http://schemas.microsoft.com/office/word/2010/wordml" xmlns:w15="http://schemas.microsoft.com/office/word/2012/wordml" xmlns:w16cex="http://schemas.microsoft.com/office/word/2018/wordml/cex" xmlns:w16cid="http://schemas.microsoft.com/office/word/2016/wordml/cid" xmlns:w16="http://schemas.microsoft.com/office/word/2018/wordml" xmlns:w16sdtdh="http://schemas.microsoft.com/office/word/2020/wordml/sdtdatahash" xmlns:w16se="http://schemas.microsoft.com/office/word/2015/wordml/symex" xmlns:wpg="http://schemas.microsoft.com/office/word/2010/wordprocessingGroup" xmlns:wpi="http://schemas.microsoft.com/office/word/2010/wordprocessingInk" xmlns:wne="http://schemas.microsoft.com/office/word/2006/wordml" xmlns:wps="http://schemas.microsoft.com/office/word/2010/wordprocessingShape" mc:Ignorable="w14 w15 w16se w16cid w16 w16cex w16sdtdh wp14">
+  <w:endnote w:type="separator" w:id="-1">
     <w:p>
       <w:pPr>
         <w:spacing w:after="0" w:line="240" w:lineRule="auto"/>
@@ -7342,7 +7662,7 @@
       </w:r>
     </w:p>
   </w:endnote>
-  <w:endnote w:type="continuationSeparator" w:id="1">
+  <w:endnote w:type="continuationSeparator" w:id="0">
     <w:p>
       <w:pPr>
         <w:spacing w:after="0" w:line="240" w:lineRule="auto"/>
@@ -7356,7 +7676,7 @@
 </file>
 
 <file path=word/footer1.xml><?xml version="1.0" encoding="utf-8"?>
-<w:ftr xmlns:ve="http://schemas.openxmlformats.org/markup-compatibility/2006" xmlns:o="urn:schemas-microsoft-com:office:office" xmlns:r="http://schemas.openxmlformats.org/officeDocument/2006/relationships" xmlns:m="http://schemas.openxmlformats.org/officeDocument/2006/math" xmlns:v="urn:schemas-microsoft-com:vml" xmlns:wp="http://schemas.openxmlformats.org/drawingml/2006/wordprocessingDrawing" xmlns:w10="urn:schemas-microsoft-com:office:word" xmlns:w="http://schemas.openxmlformats.org/wordprocessingml/2006/main" xmlns:wne="http://schemas.microsoft.com/office/word/2006/wordml">
+<w:ftr xmlns:wpc="http://schemas.microsoft.com/office/word/2010/wordprocessingCanvas" xmlns:cx="http://schemas.microsoft.com/office/drawing/2014/chartex" xmlns:cx1="http://schemas.microsoft.com/office/drawing/2015/9/8/chartex" xmlns:cx2="http://schemas.microsoft.com/office/drawing/2015/10/21/chartex" xmlns:cx3="http://schemas.microsoft.com/office/drawing/2016/5/9/chartex" xmlns:cx4="http://schemas.microsoft.com/office/drawing/2016/5/10/chartex" xmlns:cx5="http://schemas.microsoft.com/office/drawing/2016/5/11/chartex" xmlns:cx6="http://schemas.microsoft.com/office/drawing/2016/5/12/chartex" xmlns:cx7="http://schemas.microsoft.com/office/drawing/2016/5/13/chartex" xmlns:cx8="http://schemas.microsoft.com/office/drawing/2016/5/14/chartex" xmlns:mc="http://schemas.openxmlformats.org/markup-compatibility/2006" xmlns:aink="http://schemas.microsoft.com/office/drawing/2016/ink" xmlns:am3d="http://schemas.microsoft.com/office/drawing/2017/model3d" xmlns:o="urn:schemas-microsoft-com:office:office" xmlns:oel="http://schemas.microsoft.com/office/2019/extlst" xmlns:r="http://schemas.openxmlformats.org/officeDocument/2006/relationships" xmlns:m="http://schemas.openxmlformats.org/officeDocument/2006/math" xmlns:v="urn:schemas-microsoft-com:vml" xmlns:wp14="http://schemas.microsoft.com/office/word/2010/wordprocessingDrawing" xmlns:wp="http://schemas.openxmlformats.org/drawingml/2006/wordprocessingDrawing" xmlns:w10="urn:schemas-microsoft-com:office:word" xmlns:w="http://schemas.openxmlformats.org/wordprocessingml/2006/main" xmlns:w14="http://schemas.microsoft.com/office/word/2010/wordml" xmlns:w15="http://schemas.microsoft.com/office/word/2012/wordml" xmlns:w16cex="http://schemas.microsoft.com/office/word/2018/wordml/cex" xmlns:w16cid="http://schemas.microsoft.com/office/word/2016/wordml/cid" xmlns:w16="http://schemas.microsoft.com/office/word/2018/wordml" xmlns:w16sdtdh="http://schemas.microsoft.com/office/word/2020/wordml/sdtdatahash" xmlns:w16se="http://schemas.microsoft.com/office/word/2015/wordml/symex" xmlns:wpg="http://schemas.microsoft.com/office/word/2010/wordprocessingGroup" xmlns:wpi="http://schemas.microsoft.com/office/word/2010/wordprocessingInk" xmlns:wne="http://schemas.microsoft.com/office/word/2006/wordml" xmlns:wps="http://schemas.microsoft.com/office/word/2010/wordprocessingShape" mc:Ignorable="w14 w15 w16se w16cid w16 w16cex w16sdtdh wp14">
   <w:sdt>
     <w:sdtPr>
       <w:id w:val="-1801992211"/>
@@ -7409,8 +7729,8 @@
 </file>
 
 <file path=word/footnotes.xml><?xml version="1.0" encoding="utf-8"?>
-<w:footnotes xmlns:ve="http://schemas.openxmlformats.org/markup-compatibility/2006" xmlns:o="urn:schemas-microsoft-com:office:office" xmlns:r="http://schemas.openxmlformats.org/officeDocument/2006/relationships" xmlns:m="http://schemas.openxmlformats.org/officeDocument/2006/math" xmlns:v="urn:schemas-microsoft-com:vml" xmlns:wp="http://schemas.openxmlformats.org/drawingml/2006/wordprocessingDrawing" xmlns:w10="urn:schemas-microsoft-com:office:word" xmlns:w="http://schemas.openxmlformats.org/wordprocessingml/2006/main" xmlns:wne="http://schemas.microsoft.com/office/word/2006/wordml">
-  <w:footnote w:type="separator" w:id="0">
+<w:footnotes xmlns:wpc="http://schemas.microsoft.com/office/word/2010/wordprocessingCanvas" xmlns:cx="http://schemas.microsoft.com/office/drawing/2014/chartex" xmlns:cx1="http://schemas.microsoft.com/office/drawing/2015/9/8/chartex" xmlns:cx2="http://schemas.microsoft.com/office/drawing/2015/10/21/chartex" xmlns:cx3="http://schemas.microsoft.com/office/drawing/2016/5/9/chartex" xmlns:cx4="http://schemas.microsoft.com/office/drawing/2016/5/10/chartex" xmlns:cx5="http://schemas.microsoft.com/office/drawing/2016/5/11/chartex" xmlns:cx6="http://schemas.microsoft.com/office/drawing/2016/5/12/chartex" xmlns:cx7="http://schemas.microsoft.com/office/drawing/2016/5/13/chartex" xmlns:cx8="http://schemas.microsoft.com/office/drawing/2016/5/14/chartex" xmlns:mc="http://schemas.openxmlformats.org/markup-compatibility/2006" xmlns:aink="http://schemas.microsoft.com/office/drawing/2016/ink" xmlns:am3d="http://schemas.microsoft.com/office/drawing/2017/model3d" xmlns:o="urn:schemas-microsoft-com:office:office" xmlns:oel="http://schemas.microsoft.com/office/2019/extlst" xmlns:r="http://schemas.openxmlformats.org/officeDocument/2006/relationships" xmlns:m="http://schemas.openxmlformats.org/officeDocument/2006/math" xmlns:v="urn:schemas-microsoft-com:vml" xmlns:wp14="http://schemas.microsoft.com/office/word/2010/wordprocessingDrawing" xmlns:wp="http://schemas.openxmlformats.org/drawingml/2006/wordprocessingDrawing" xmlns:w10="urn:schemas-microsoft-com:office:word" xmlns:w="http://schemas.openxmlformats.org/wordprocessingml/2006/main" xmlns:w14="http://schemas.microsoft.com/office/word/2010/wordml" xmlns:w15="http://schemas.microsoft.com/office/word/2012/wordml" xmlns:w16cex="http://schemas.microsoft.com/office/word/2018/wordml/cex" xmlns:w16cid="http://schemas.microsoft.com/office/word/2016/wordml/cid" xmlns:w16="http://schemas.microsoft.com/office/word/2018/wordml" xmlns:w16sdtdh="http://schemas.microsoft.com/office/word/2020/wordml/sdtdatahash" xmlns:w16se="http://schemas.microsoft.com/office/word/2015/wordml/symex" xmlns:wpg="http://schemas.microsoft.com/office/word/2010/wordprocessingGroup" xmlns:wpi="http://schemas.microsoft.com/office/word/2010/wordprocessingInk" xmlns:wne="http://schemas.microsoft.com/office/word/2006/wordml" xmlns:wps="http://schemas.microsoft.com/office/word/2010/wordprocessingShape" mc:Ignorable="w14 w15 w16se w16cid w16 w16cex w16sdtdh wp14">
+  <w:footnote w:type="separator" w:id="-1">
     <w:p>
       <w:pPr>
         <w:spacing w:after="0" w:line="240" w:lineRule="auto"/>
@@ -7420,7 +7740,7 @@
       </w:r>
     </w:p>
   </w:footnote>
-  <w:footnote w:type="continuationSeparator" w:id="1">
+  <w:footnote w:type="continuationSeparator" w:id="0">
     <w:p>
       <w:pPr>
         <w:spacing w:after="0" w:line="240" w:lineRule="auto"/>
@@ -7434,7 +7754,7 @@
 </file>
 
 <file path=word/header1.xml><?xml version="1.0" encoding="utf-8"?>
-<w:hdr xmlns:ve="http://schemas.openxmlformats.org/markup-compatibility/2006" xmlns:o="urn:schemas-microsoft-com:office:office" xmlns:r="http://schemas.openxmlformats.org/officeDocument/2006/relationships" xmlns:m="http://schemas.openxmlformats.org/officeDocument/2006/math" xmlns:v="urn:schemas-microsoft-com:vml" xmlns:wp="http://schemas.openxmlformats.org/drawingml/2006/wordprocessingDrawing" xmlns:w10="urn:schemas-microsoft-com:office:word" xmlns:w="http://schemas.openxmlformats.org/wordprocessingml/2006/main" xmlns:wne="http://schemas.microsoft.com/office/word/2006/wordml">
+<w:hdr xmlns:wpc="http://schemas.microsoft.com/office/word/2010/wordprocessingCanvas" xmlns:cx="http://schemas.microsoft.com/office/drawing/2014/chartex" xmlns:cx1="http://schemas.microsoft.com/office/drawing/2015/9/8/chartex" xmlns:cx2="http://schemas.microsoft.com/office/drawing/2015/10/21/chartex" xmlns:cx3="http://schemas.microsoft.com/office/drawing/2016/5/9/chartex" xmlns:cx4="http://schemas.microsoft.com/office/drawing/2016/5/10/chartex" xmlns:cx5="http://schemas.microsoft.com/office/drawing/2016/5/11/chartex" xmlns:cx6="http://schemas.microsoft.com/office/drawing/2016/5/12/chartex" xmlns:cx7="http://schemas.microsoft.com/office/drawing/2016/5/13/chartex" xmlns:cx8="http://schemas.microsoft.com/office/drawing/2016/5/14/chartex" xmlns:mc="http://schemas.openxmlformats.org/markup-compatibility/2006" xmlns:aink="http://schemas.microsoft.com/office/drawing/2016/ink" xmlns:am3d="http://schemas.microsoft.com/office/drawing/2017/model3d" xmlns:o="urn:schemas-microsoft-com:office:office" xmlns:oel="http://schemas.microsoft.com/office/2019/extlst" xmlns:r="http://schemas.openxmlformats.org/officeDocument/2006/relationships" xmlns:m="http://schemas.openxmlformats.org/officeDocument/2006/math" xmlns:v="urn:schemas-microsoft-com:vml" xmlns:wp14="http://schemas.microsoft.com/office/word/2010/wordprocessingDrawing" xmlns:wp="http://schemas.openxmlformats.org/drawingml/2006/wordprocessingDrawing" xmlns:w10="urn:schemas-microsoft-com:office:word" xmlns:w="http://schemas.openxmlformats.org/wordprocessingml/2006/main" xmlns:w14="http://schemas.microsoft.com/office/word/2010/wordml" xmlns:w15="http://schemas.microsoft.com/office/word/2012/wordml" xmlns:w16cex="http://schemas.microsoft.com/office/word/2018/wordml/cex" xmlns:w16cid="http://schemas.microsoft.com/office/word/2016/wordml/cid" xmlns:w16="http://schemas.microsoft.com/office/word/2018/wordml" xmlns:w16sdtdh="http://schemas.microsoft.com/office/word/2020/wordml/sdtdatahash" xmlns:w16se="http://schemas.microsoft.com/office/word/2015/wordml/symex" xmlns:wpg="http://schemas.microsoft.com/office/word/2010/wordprocessingGroup" xmlns:wpi="http://schemas.microsoft.com/office/word/2010/wordprocessingInk" xmlns:wne="http://schemas.microsoft.com/office/word/2006/wordml" xmlns:wps="http://schemas.microsoft.com/office/word/2010/wordprocessingShape" mc:Ignorable="w14 w15 w16se w16cid w16 w16cex w16sdtdh wp14">
   <w:p>
     <w:pPr>
       <w:pStyle w:val="Header"/>
@@ -7445,7 +7765,7 @@
         <w:lang w:val="en-IN" w:eastAsia="en-IN"/>
       </w:rPr>
       <w:drawing>
-        <wp:inline distT="0" distB="0" distL="0" distR="0">
+        <wp:inline distT="0" distB="0" distL="0" distR="0" wp14:anchorId="3914CBB9" wp14:editId="6DD8442F">
           <wp:extent cx="5731510" cy="99060"/>
           <wp:effectExtent l="0" t="0" r="0" b="0"/>
           <wp:docPr id="17" name="Picture 17"/>
@@ -7463,7 +7783,7 @@
                   <a:blip r:embed="rId1">
                     <a:extLst>
                       <a:ext uri="{28A0092B-C50C-407E-A947-70E740481C1C}">
-                        <a14:useLocalDpi xmlns:a14="http://schemas.microsoft.com/office/drawing/2010/main" xmlns:wps="http://schemas.microsoft.com/office/word/2010/wordprocessingShape" xmlns:wpi="http://schemas.microsoft.com/office/word/2010/wordprocessingInk" xmlns:wpg="http://schemas.microsoft.com/office/word/2010/wordprocessingGroup" xmlns:w16se="http://schemas.microsoft.com/office/word/2015/wordml/symex" xmlns:w16sdtdh="http://schemas.microsoft.com/office/word/2020/wordml/sdtdatahash" xmlns:w16="http://schemas.microsoft.com/office/word/2018/wordml" xmlns:w16cid="http://schemas.microsoft.com/office/word/2016/wordml/cid" xmlns:w16cex="http://schemas.microsoft.com/office/word/2018/wordml/cex" xmlns:w15="http://schemas.microsoft.com/office/word/2012/wordml" xmlns:w14="http://schemas.microsoft.com/office/word/2010/wordml" xmlns:w="http://schemas.openxmlformats.org/wordprocessingml/2006/main" xmlns:w10="urn:schemas-microsoft-com:office:word" xmlns:wp14="http://schemas.microsoft.com/office/word/2010/wordprocessingDrawing" xmlns:v="urn:schemas-microsoft-com:vml" xmlns:oel="http://schemas.microsoft.com/office/2019/extlst" xmlns:o="urn:schemas-microsoft-com:office:office" xmlns:am3d="http://schemas.microsoft.com/office/drawing/2017/model3d" xmlns:aink="http://schemas.microsoft.com/office/drawing/2016/ink" xmlns:mc="http://schemas.openxmlformats.org/markup-compatibility/2006" xmlns:cx8="http://schemas.microsoft.com/office/drawing/2016/5/14/chartex" xmlns:cx7="http://schemas.microsoft.com/office/drawing/2016/5/13/chartex" xmlns:cx6="http://schemas.microsoft.com/office/drawing/2016/5/12/chartex" xmlns:cx5="http://schemas.microsoft.com/office/drawing/2016/5/11/chartex" xmlns:cx4="http://schemas.microsoft.com/office/drawing/2016/5/10/chartex" xmlns:cx3="http://schemas.microsoft.com/office/drawing/2016/5/9/chartex" xmlns:cx2="http://schemas.microsoft.com/office/drawing/2015/10/21/chartex" xmlns:cx1="http://schemas.microsoft.com/office/drawing/2015/9/8/chartex" xmlns:cx="http://schemas.microsoft.com/office/drawing/2014/chartex" xmlns:wpc="http://schemas.microsoft.com/office/word/2010/wordprocessingCanvas" xmlns="" val="0"/>
+                        <a14:useLocalDpi xmlns:a14="http://schemas.microsoft.com/office/drawing/2010/main" val="0"/>
                       </a:ext>
                     </a:extLst>
                   </a:blip>
@@ -7491,8 +7811,8 @@
 </file>
 
 <file path=word/numbering.xml><?xml version="1.0" encoding="utf-8"?>
-<w:numbering xmlns:ve="http://schemas.openxmlformats.org/markup-compatibility/2006" xmlns:o="urn:schemas-microsoft-com:office:office" xmlns:r="http://schemas.openxmlformats.org/officeDocument/2006/relationships" xmlns:m="http://schemas.openxmlformats.org/officeDocument/2006/math" xmlns:v="urn:schemas-microsoft-com:vml" xmlns:wp="http://schemas.openxmlformats.org/drawingml/2006/wordprocessingDrawing" xmlns:w10="urn:schemas-microsoft-com:office:word" xmlns:w="http://schemas.openxmlformats.org/wordprocessingml/2006/main" xmlns:wne="http://schemas.microsoft.com/office/word/2006/wordml">
-  <w:abstractNum w:abstractNumId="0">
+<w:numbering xmlns:wpc="http://schemas.microsoft.com/office/word/2010/wordprocessingCanvas" xmlns:cx="http://schemas.microsoft.com/office/drawing/2014/chartex" xmlns:cx1="http://schemas.microsoft.com/office/drawing/2015/9/8/chartex" xmlns:cx2="http://schemas.microsoft.com/office/drawing/2015/10/21/chartex" xmlns:cx3="http://schemas.microsoft.com/office/drawing/2016/5/9/chartex" xmlns:cx4="http://schemas.microsoft.com/office/drawing/2016/5/10/chartex" xmlns:cx5="http://schemas.microsoft.com/office/drawing/2016/5/11/chartex" xmlns:cx6="http://schemas.microsoft.com/office/drawing/2016/5/12/chartex" xmlns:cx7="http://schemas.microsoft.com/office/drawing/2016/5/13/chartex" xmlns:cx8="http://schemas.microsoft.com/office/drawing/2016/5/14/chartex" xmlns:mc="http://schemas.openxmlformats.org/markup-compatibility/2006" xmlns:aink="http://schemas.microsoft.com/office/drawing/2016/ink" xmlns:am3d="http://schemas.microsoft.com/office/drawing/2017/model3d" xmlns:o="urn:schemas-microsoft-com:office:office" xmlns:oel="http://schemas.microsoft.com/office/2019/extlst" xmlns:r="http://schemas.openxmlformats.org/officeDocument/2006/relationships" xmlns:m="http://schemas.openxmlformats.org/officeDocument/2006/math" xmlns:v="urn:schemas-microsoft-com:vml" xmlns:wp14="http://schemas.microsoft.com/office/word/2010/wordprocessingDrawing" xmlns:wp="http://schemas.openxmlformats.org/drawingml/2006/wordprocessingDrawing" xmlns:w10="urn:schemas-microsoft-com:office:word" xmlns:w="http://schemas.openxmlformats.org/wordprocessingml/2006/main" xmlns:w14="http://schemas.microsoft.com/office/word/2010/wordml" xmlns:w15="http://schemas.microsoft.com/office/word/2012/wordml" xmlns:w16cex="http://schemas.microsoft.com/office/word/2018/wordml/cex" xmlns:w16cid="http://schemas.microsoft.com/office/word/2016/wordml/cid" xmlns:w16="http://schemas.microsoft.com/office/word/2018/wordml" xmlns:w16sdtdh="http://schemas.microsoft.com/office/word/2020/wordml/sdtdatahash" xmlns:w16se="http://schemas.microsoft.com/office/word/2015/wordml/symex" xmlns:wpg="http://schemas.microsoft.com/office/word/2010/wordprocessingGroup" xmlns:wpi="http://schemas.microsoft.com/office/word/2010/wordprocessingInk" xmlns:wne="http://schemas.microsoft.com/office/word/2006/wordml" xmlns:wps="http://schemas.microsoft.com/office/word/2010/wordprocessingShape" mc:Ignorable="w14 w15 w16se w16cid w16 w16cex w16sdtdh wp14">
+  <w:abstractNum w:abstractNumId="0" w15:restartNumberingAfterBreak="0">
     <w:nsid w:val="01247671"/>
     <w:multiLevelType w:val="hybridMultilevel"/>
     <w:tmpl w:val="7A28C066"/>
@@ -7605,7 +7925,7 @@
       </w:rPr>
     </w:lvl>
   </w:abstractNum>
-  <w:abstractNum w:abstractNumId="1">
+  <w:abstractNum w:abstractNumId="1" w15:restartNumberingAfterBreak="0">
     <w:nsid w:val="01971A4E"/>
     <w:multiLevelType w:val="hybridMultilevel"/>
     <w:tmpl w:val="B406D9EE"/>
@@ -7691,7 +8011,7 @@
       </w:pPr>
     </w:lvl>
   </w:abstractNum>
-  <w:abstractNum w:abstractNumId="2">
+  <w:abstractNum w:abstractNumId="2" w15:restartNumberingAfterBreak="0">
     <w:nsid w:val="0428183D"/>
     <w:multiLevelType w:val="hybridMultilevel"/>
     <w:tmpl w:val="10CCA5C6"/>
@@ -7781,7 +8101,7 @@
       </w:pPr>
     </w:lvl>
   </w:abstractNum>
-  <w:abstractNum w:abstractNumId="3">
+  <w:abstractNum w:abstractNumId="3" w15:restartNumberingAfterBreak="0">
     <w:nsid w:val="04BF4950"/>
     <w:multiLevelType w:val="hybridMultilevel"/>
     <w:tmpl w:val="8DE63D8E"/>
@@ -7894,7 +8214,7 @@
       </w:rPr>
     </w:lvl>
   </w:abstractNum>
-  <w:abstractNum w:abstractNumId="4">
+  <w:abstractNum w:abstractNumId="4" w15:restartNumberingAfterBreak="0">
     <w:nsid w:val="06C90C7F"/>
     <w:multiLevelType w:val="hybridMultilevel"/>
     <w:tmpl w:val="6958BDA4"/>
@@ -7988,7 +8308,7 @@
       </w:pPr>
     </w:lvl>
   </w:abstractNum>
-  <w:abstractNum w:abstractNumId="5">
+  <w:abstractNum w:abstractNumId="5" w15:restartNumberingAfterBreak="0">
     <w:nsid w:val="06EA7F49"/>
     <w:multiLevelType w:val="hybridMultilevel"/>
     <w:tmpl w:val="AEA2296C"/>
@@ -8074,7 +8394,7 @@
       </w:pPr>
     </w:lvl>
   </w:abstractNum>
-  <w:abstractNum w:abstractNumId="6">
+  <w:abstractNum w:abstractNumId="6" w15:restartNumberingAfterBreak="0">
     <w:nsid w:val="07FE3DA2"/>
     <w:multiLevelType w:val="hybridMultilevel"/>
     <w:tmpl w:val="461ADE56"/>
@@ -8163,7 +8483,7 @@
       </w:pPr>
     </w:lvl>
   </w:abstractNum>
-  <w:abstractNum w:abstractNumId="7">
+  <w:abstractNum w:abstractNumId="7" w15:restartNumberingAfterBreak="0">
     <w:nsid w:val="094A7A46"/>
     <w:multiLevelType w:val="hybridMultilevel"/>
     <w:tmpl w:val="2FA05DDE"/>
@@ -8276,7 +8596,7 @@
       </w:rPr>
     </w:lvl>
   </w:abstractNum>
-  <w:abstractNum w:abstractNumId="8">
+  <w:abstractNum w:abstractNumId="8" w15:restartNumberingAfterBreak="0">
     <w:nsid w:val="0BCC4DA6"/>
     <w:multiLevelType w:val="hybridMultilevel"/>
     <w:tmpl w:val="1034F520"/>
@@ -8365,7 +8685,7 @@
       </w:pPr>
     </w:lvl>
   </w:abstractNum>
-  <w:abstractNum w:abstractNumId="9">
+  <w:abstractNum w:abstractNumId="9" w15:restartNumberingAfterBreak="0">
     <w:nsid w:val="0C2F0CCE"/>
     <w:multiLevelType w:val="hybridMultilevel"/>
     <w:tmpl w:val="CD98B7F8"/>
@@ -8451,7 +8771,7 @@
       </w:pPr>
     </w:lvl>
   </w:abstractNum>
-  <w:abstractNum w:abstractNumId="10">
+  <w:abstractNum w:abstractNumId="10" w15:restartNumberingAfterBreak="0">
     <w:nsid w:val="12E217AE"/>
     <w:multiLevelType w:val="hybridMultilevel"/>
     <w:tmpl w:val="5400E31A"/>
@@ -8537,7 +8857,7 @@
       </w:pPr>
     </w:lvl>
   </w:abstractNum>
-  <w:abstractNum w:abstractNumId="11">
+  <w:abstractNum w:abstractNumId="11" w15:restartNumberingAfterBreak="0">
     <w:nsid w:val="13A96386"/>
     <w:multiLevelType w:val="hybridMultilevel"/>
     <w:tmpl w:val="1196109C"/>
@@ -8626,7 +8946,7 @@
       </w:pPr>
     </w:lvl>
   </w:abstractNum>
-  <w:abstractNum w:abstractNumId="12">
+  <w:abstractNum w:abstractNumId="12" w15:restartNumberingAfterBreak="0">
     <w:nsid w:val="1DC54384"/>
     <w:multiLevelType w:val="hybridMultilevel"/>
     <w:tmpl w:val="DAF22E4C"/>
@@ -8739,7 +9059,7 @@
       </w:rPr>
     </w:lvl>
   </w:abstractNum>
-  <w:abstractNum w:abstractNumId="13">
+  <w:abstractNum w:abstractNumId="13" w15:restartNumberingAfterBreak="0">
     <w:nsid w:val="25596EDB"/>
     <w:multiLevelType w:val="hybridMultilevel"/>
     <w:tmpl w:val="3DF08008"/>
@@ -8825,7 +9145,7 @@
       </w:pPr>
     </w:lvl>
   </w:abstractNum>
-  <w:abstractNum w:abstractNumId="14">
+  <w:abstractNum w:abstractNumId="14" w15:restartNumberingAfterBreak="0">
     <w:nsid w:val="2901437E"/>
     <w:multiLevelType w:val="multilevel"/>
     <w:tmpl w:val="0809001F"/>
@@ -8911,7 +9231,7 @@
       </w:pPr>
     </w:lvl>
   </w:abstractNum>
-  <w:abstractNum w:abstractNumId="15">
+  <w:abstractNum w:abstractNumId="15" w15:restartNumberingAfterBreak="0">
     <w:nsid w:val="2BE63FC4"/>
     <w:multiLevelType w:val="hybridMultilevel"/>
     <w:tmpl w:val="F7066888"/>
@@ -9024,7 +9344,7 @@
       </w:rPr>
     </w:lvl>
   </w:abstractNum>
-  <w:abstractNum w:abstractNumId="16">
+  <w:abstractNum w:abstractNumId="16" w15:restartNumberingAfterBreak="0">
     <w:nsid w:val="2BF47DA1"/>
     <w:multiLevelType w:val="hybridMultilevel"/>
     <w:tmpl w:val="C304EAE4"/>
@@ -9110,7 +9430,7 @@
       </w:pPr>
     </w:lvl>
   </w:abstractNum>
-  <w:abstractNum w:abstractNumId="17">
+  <w:abstractNum w:abstractNumId="17" w15:restartNumberingAfterBreak="0">
     <w:nsid w:val="2CDA5C8E"/>
     <w:multiLevelType w:val="hybridMultilevel"/>
     <w:tmpl w:val="124C68E6"/>
@@ -9196,7 +9516,7 @@
       </w:pPr>
     </w:lvl>
   </w:abstractNum>
-  <w:abstractNum w:abstractNumId="18">
+  <w:abstractNum w:abstractNumId="18" w15:restartNumberingAfterBreak="0">
     <w:nsid w:val="315B3E96"/>
     <w:multiLevelType w:val="hybridMultilevel"/>
     <w:tmpl w:val="67EC39AA"/>
@@ -9310,7 +9630,7 @@
       </w:rPr>
     </w:lvl>
   </w:abstractNum>
-  <w:abstractNum w:abstractNumId="19">
+  <w:abstractNum w:abstractNumId="19" w15:restartNumberingAfterBreak="0">
     <w:nsid w:val="38B537F5"/>
     <w:multiLevelType w:val="hybridMultilevel"/>
     <w:tmpl w:val="0726B39C"/>
@@ -9423,7 +9743,7 @@
       </w:rPr>
     </w:lvl>
   </w:abstractNum>
-  <w:abstractNum w:abstractNumId="20">
+  <w:abstractNum w:abstractNumId="20" w15:restartNumberingAfterBreak="0">
     <w:nsid w:val="3CB6551A"/>
     <w:multiLevelType w:val="hybridMultilevel"/>
     <w:tmpl w:val="01068BDE"/>
@@ -9536,7 +9856,7 @@
       </w:rPr>
     </w:lvl>
   </w:abstractNum>
-  <w:abstractNum w:abstractNumId="21">
+  <w:abstractNum w:abstractNumId="21" w15:restartNumberingAfterBreak="0">
     <w:nsid w:val="3F8D47A1"/>
     <w:multiLevelType w:val="multilevel"/>
     <w:tmpl w:val="78FE326E"/>
@@ -9657,7 +9977,7 @@
       </w:rPr>
     </w:lvl>
   </w:abstractNum>
-  <w:abstractNum w:abstractNumId="22">
+  <w:abstractNum w:abstractNumId="22" w15:restartNumberingAfterBreak="0">
     <w:nsid w:val="424E7DA5"/>
     <w:multiLevelType w:val="hybridMultilevel"/>
     <w:tmpl w:val="0838A9AA"/>
@@ -9748,7 +10068,7 @@
       </w:pPr>
     </w:lvl>
   </w:abstractNum>
-  <w:abstractNum w:abstractNumId="23">
+  <w:abstractNum w:abstractNumId="23" w15:restartNumberingAfterBreak="0">
     <w:nsid w:val="4BB34FC9"/>
     <w:multiLevelType w:val="hybridMultilevel"/>
     <w:tmpl w:val="186093AC"/>
@@ -9834,7 +10154,7 @@
       </w:pPr>
     </w:lvl>
   </w:abstractNum>
-  <w:abstractNum w:abstractNumId="24">
+  <w:abstractNum w:abstractNumId="24" w15:restartNumberingAfterBreak="0">
     <w:nsid w:val="4E705976"/>
     <w:multiLevelType w:val="hybridMultilevel"/>
     <w:tmpl w:val="B2B8E04C"/>
@@ -9947,7 +10267,7 @@
       </w:rPr>
     </w:lvl>
   </w:abstractNum>
-  <w:abstractNum w:abstractNumId="25">
+  <w:abstractNum w:abstractNumId="25" w15:restartNumberingAfterBreak="0">
     <w:nsid w:val="52AB43ED"/>
     <w:multiLevelType w:val="hybridMultilevel"/>
     <w:tmpl w:val="267E0C5A"/>
@@ -10033,7 +10353,7 @@
       </w:pPr>
     </w:lvl>
   </w:abstractNum>
-  <w:abstractNum w:abstractNumId="26">
+  <w:abstractNum w:abstractNumId="26" w15:restartNumberingAfterBreak="0">
     <w:nsid w:val="55835672"/>
     <w:multiLevelType w:val="hybridMultilevel"/>
     <w:tmpl w:val="3C9C8CAC"/>
@@ -10146,7 +10466,7 @@
       </w:rPr>
     </w:lvl>
   </w:abstractNum>
-  <w:abstractNum w:abstractNumId="27">
+  <w:abstractNum w:abstractNumId="27" w15:restartNumberingAfterBreak="0">
     <w:nsid w:val="5657043A"/>
     <w:multiLevelType w:val="hybridMultilevel"/>
     <w:tmpl w:val="C05406C8"/>
@@ -10259,7 +10579,7 @@
       </w:rPr>
     </w:lvl>
   </w:abstractNum>
-  <w:abstractNum w:abstractNumId="28">
+  <w:abstractNum w:abstractNumId="28" w15:restartNumberingAfterBreak="0">
     <w:nsid w:val="56E2603B"/>
     <w:multiLevelType w:val="hybridMultilevel"/>
     <w:tmpl w:val="05503DFE"/>
@@ -10372,7 +10692,7 @@
       </w:rPr>
     </w:lvl>
   </w:abstractNum>
-  <w:abstractNum w:abstractNumId="29">
+  <w:abstractNum w:abstractNumId="29" w15:restartNumberingAfterBreak="0">
     <w:nsid w:val="62BD4246"/>
     <w:multiLevelType w:val="hybridMultilevel"/>
     <w:tmpl w:val="633C61C2"/>
@@ -10458,7 +10778,7 @@
       </w:pPr>
     </w:lvl>
   </w:abstractNum>
-  <w:abstractNum w:abstractNumId="30">
+  <w:abstractNum w:abstractNumId="30" w15:restartNumberingAfterBreak="0">
     <w:nsid w:val="66116C5F"/>
     <w:multiLevelType w:val="hybridMultilevel"/>
     <w:tmpl w:val="9B1E6DAE"/>
@@ -10544,7 +10864,7 @@
       </w:pPr>
     </w:lvl>
   </w:abstractNum>
-  <w:abstractNum w:abstractNumId="31">
+  <w:abstractNum w:abstractNumId="31" w15:restartNumberingAfterBreak="0">
     <w:nsid w:val="66D00724"/>
     <w:multiLevelType w:val="hybridMultilevel"/>
     <w:tmpl w:val="25C68DAA"/>
@@ -10657,7 +10977,7 @@
       </w:rPr>
     </w:lvl>
   </w:abstractNum>
-  <w:abstractNum w:abstractNumId="32">
+  <w:abstractNum w:abstractNumId="32" w15:restartNumberingAfterBreak="0">
     <w:nsid w:val="68F67869"/>
     <w:multiLevelType w:val="hybridMultilevel"/>
     <w:tmpl w:val="E87442A4"/>
@@ -10770,7 +11090,7 @@
       </w:rPr>
     </w:lvl>
   </w:abstractNum>
-  <w:abstractNum w:abstractNumId="33">
+  <w:abstractNum w:abstractNumId="33" w15:restartNumberingAfterBreak="0">
     <w:nsid w:val="7D3D59A8"/>
     <w:multiLevelType w:val="hybridMultilevel"/>
     <w:tmpl w:val="ABD22632"/>
@@ -10883,113 +11203,113 @@
       </w:rPr>
     </w:lvl>
   </w:abstractNum>
-  <w:num w:numId="1">
+  <w:num w:numId="1" w16cid:durableId="605691758">
     <w:abstractNumId w:val="21"/>
   </w:num>
-  <w:num w:numId="2">
+  <w:num w:numId="2" w16cid:durableId="951665345">
     <w:abstractNumId w:val="11"/>
   </w:num>
-  <w:num w:numId="3">
+  <w:num w:numId="3" w16cid:durableId="2089962526">
     <w:abstractNumId w:val="14"/>
   </w:num>
-  <w:num w:numId="4">
+  <w:num w:numId="4" w16cid:durableId="1664317308">
     <w:abstractNumId w:val="18"/>
   </w:num>
-  <w:num w:numId="5">
+  <w:num w:numId="5" w16cid:durableId="814680121">
     <w:abstractNumId w:val="16"/>
   </w:num>
-  <w:num w:numId="6">
+  <w:num w:numId="6" w16cid:durableId="1661692922">
     <w:abstractNumId w:val="25"/>
   </w:num>
-  <w:num w:numId="7">
+  <w:num w:numId="7" w16cid:durableId="1352295566">
     <w:abstractNumId w:val="10"/>
   </w:num>
-  <w:num w:numId="8">
+  <w:num w:numId="8" w16cid:durableId="704018514">
     <w:abstractNumId w:val="5"/>
   </w:num>
-  <w:num w:numId="9">
+  <w:num w:numId="9" w16cid:durableId="1255430425">
     <w:abstractNumId w:val="30"/>
   </w:num>
-  <w:num w:numId="10">
+  <w:num w:numId="10" w16cid:durableId="1608153576">
     <w:abstractNumId w:val="13"/>
   </w:num>
-  <w:num w:numId="11">
+  <w:num w:numId="11" w16cid:durableId="1382559986">
     <w:abstractNumId w:val="17"/>
   </w:num>
-  <w:num w:numId="12">
+  <w:num w:numId="12" w16cid:durableId="1984237481">
     <w:abstractNumId w:val="20"/>
   </w:num>
-  <w:num w:numId="13">
+  <w:num w:numId="13" w16cid:durableId="1622489502">
     <w:abstractNumId w:val="1"/>
   </w:num>
-  <w:num w:numId="14">
+  <w:num w:numId="14" w16cid:durableId="1479612416">
     <w:abstractNumId w:val="29"/>
   </w:num>
-  <w:num w:numId="15">
+  <w:num w:numId="15" w16cid:durableId="1707944443">
     <w:abstractNumId w:val="9"/>
   </w:num>
-  <w:num w:numId="16">
+  <w:num w:numId="16" w16cid:durableId="1128663442">
     <w:abstractNumId w:val="23"/>
   </w:num>
-  <w:num w:numId="17">
+  <w:num w:numId="17" w16cid:durableId="985624495">
     <w:abstractNumId w:val="26"/>
   </w:num>
-  <w:num w:numId="18">
+  <w:num w:numId="18" w16cid:durableId="1082799078">
     <w:abstractNumId w:val="0"/>
   </w:num>
-  <w:num w:numId="19">
+  <w:num w:numId="19" w16cid:durableId="78018914">
     <w:abstractNumId w:val="8"/>
   </w:num>
-  <w:num w:numId="20">
+  <w:num w:numId="20" w16cid:durableId="427584794">
     <w:abstractNumId w:val="2"/>
   </w:num>
-  <w:num w:numId="21">
+  <w:num w:numId="21" w16cid:durableId="427895353">
     <w:abstractNumId w:val="22"/>
   </w:num>
-  <w:num w:numId="22">
+  <w:num w:numId="22" w16cid:durableId="1526943327">
     <w:abstractNumId w:val="15"/>
   </w:num>
-  <w:num w:numId="23">
+  <w:num w:numId="23" w16cid:durableId="964040106">
     <w:abstractNumId w:val="6"/>
   </w:num>
-  <w:num w:numId="24">
+  <w:num w:numId="24" w16cid:durableId="2141990015">
     <w:abstractNumId w:val="7"/>
   </w:num>
-  <w:num w:numId="25">
+  <w:num w:numId="25" w16cid:durableId="1626235843">
     <w:abstractNumId w:val="4"/>
   </w:num>
-  <w:num w:numId="26">
+  <w:num w:numId="26" w16cid:durableId="109975874">
     <w:abstractNumId w:val="31"/>
   </w:num>
-  <w:num w:numId="27">
+  <w:num w:numId="27" w16cid:durableId="1689987277">
     <w:abstractNumId w:val="24"/>
   </w:num>
-  <w:num w:numId="28">
+  <w:num w:numId="28" w16cid:durableId="1472795942">
     <w:abstractNumId w:val="3"/>
   </w:num>
-  <w:num w:numId="29">
+  <w:num w:numId="29" w16cid:durableId="1469782997">
     <w:abstractNumId w:val="33"/>
   </w:num>
-  <w:num w:numId="30">
+  <w:num w:numId="30" w16cid:durableId="1987007276">
     <w:abstractNumId w:val="27"/>
   </w:num>
-  <w:num w:numId="31">
+  <w:num w:numId="31" w16cid:durableId="253780927">
     <w:abstractNumId w:val="12"/>
   </w:num>
-  <w:num w:numId="32">
+  <w:num w:numId="32" w16cid:durableId="55396888">
     <w:abstractNumId w:val="28"/>
   </w:num>
-  <w:num w:numId="33">
+  <w:num w:numId="33" w16cid:durableId="1755779104">
     <w:abstractNumId w:val="19"/>
   </w:num>
-  <w:num w:numId="34">
+  <w:num w:numId="34" w16cid:durableId="31656981">
     <w:abstractNumId w:val="32"/>
   </w:num>
 </w:numbering>
 </file>
 
 <file path=word/styles.xml><?xml version="1.0" encoding="utf-8"?>
-<w:styles xmlns:r="http://schemas.openxmlformats.org/officeDocument/2006/relationships" xmlns:w="http://schemas.openxmlformats.org/wordprocessingml/2006/main">
+<w:styles xmlns:mc="http://schemas.openxmlformats.org/markup-compatibility/2006" xmlns:r="http://schemas.openxmlformats.org/officeDocument/2006/relationships" xmlns:w="http://schemas.openxmlformats.org/wordprocessingml/2006/main" xmlns:w14="http://schemas.microsoft.com/office/word/2010/wordml" xmlns:w15="http://schemas.microsoft.com/office/word/2012/wordml" xmlns:w16cex="http://schemas.microsoft.com/office/word/2018/wordml/cex" xmlns:w16cid="http://schemas.microsoft.com/office/word/2016/wordml/cid" xmlns:w16="http://schemas.microsoft.com/office/word/2018/wordml" xmlns:w16sdtdh="http://schemas.microsoft.com/office/word/2020/wordml/sdtdatahash" xmlns:w16se="http://schemas.microsoft.com/office/word/2015/wordml/symex" mc:Ignorable="w14 w15 w16se w16cid w16 w16cex w16sdtdh">
   <w:docDefaults>
     <w:rPrDefault>
       <w:rPr>
@@ -11001,144 +11321,383 @@
     </w:rPrDefault>
     <w:pPrDefault/>
   </w:docDefaults>
-  <w:latentStyles w:defLockedState="0" w:defUIPriority="99" w:defSemiHidden="1" w:defUnhideWhenUsed="1" w:defQFormat="0" w:count="267">
-    <w:lsdException w:name="Normal" w:semiHidden="0" w:uiPriority="0" w:unhideWhenUsed="0" w:qFormat="1"/>
-    <w:lsdException w:name="heading 1" w:semiHidden="0" w:uiPriority="9" w:unhideWhenUsed="0" w:qFormat="1"/>
-    <w:lsdException w:name="heading 2" w:uiPriority="9" w:qFormat="1"/>
-    <w:lsdException w:name="heading 3" w:uiPriority="9" w:qFormat="1"/>
-    <w:lsdException w:name="heading 4" w:uiPriority="9" w:qFormat="1"/>
-    <w:lsdException w:name="heading 5" w:uiPriority="9" w:qFormat="1"/>
-    <w:lsdException w:name="heading 6" w:uiPriority="9" w:qFormat="1"/>
-    <w:lsdException w:name="heading 7" w:uiPriority="9" w:qFormat="1"/>
-    <w:lsdException w:name="heading 8" w:uiPriority="9" w:qFormat="1"/>
-    <w:lsdException w:name="heading 9" w:uiPriority="9" w:qFormat="1"/>
-    <w:lsdException w:name="toc 1" w:uiPriority="39"/>
-    <w:lsdException w:name="toc 2" w:uiPriority="39"/>
-    <w:lsdException w:name="toc 3" w:uiPriority="39"/>
-    <w:lsdException w:name="toc 4" w:uiPriority="39"/>
-    <w:lsdException w:name="toc 5" w:uiPriority="39"/>
-    <w:lsdException w:name="toc 6" w:uiPriority="39"/>
-    <w:lsdException w:name="toc 7" w:uiPriority="39"/>
-    <w:lsdException w:name="toc 8" w:uiPriority="39"/>
-    <w:lsdException w:name="toc 9" w:uiPriority="39"/>
-    <w:lsdException w:name="caption" w:uiPriority="35" w:qFormat="1"/>
-    <w:lsdException w:name="Title" w:semiHidden="0" w:uiPriority="10" w:unhideWhenUsed="0" w:qFormat="1"/>
-    <w:lsdException w:name="Default Paragraph Font" w:uiPriority="1"/>
-    <w:lsdException w:name="Subtitle" w:semiHidden="0" w:uiPriority="11" w:unhideWhenUsed="0" w:qFormat="1"/>
-    <w:lsdException w:name="Strong" w:semiHidden="0" w:uiPriority="22" w:unhideWhenUsed="0" w:qFormat="1"/>
-    <w:lsdException w:name="Emphasis" w:semiHidden="0" w:uiPriority="20" w:unhideWhenUsed="0" w:qFormat="1"/>
-    <w:lsdException w:name="Table Grid" w:semiHidden="0" w:uiPriority="59" w:unhideWhenUsed="0"/>
-    <w:lsdException w:name="Placeholder Text" w:unhideWhenUsed="0"/>
-    <w:lsdException w:name="No Spacing" w:semiHidden="0" w:uiPriority="1" w:unhideWhenUsed="0" w:qFormat="1"/>
-    <w:lsdException w:name="Light Shading" w:semiHidden="0" w:uiPriority="60" w:unhideWhenUsed="0"/>
-    <w:lsdException w:name="Light List" w:semiHidden="0" w:uiPriority="61" w:unhideWhenUsed="0"/>
-    <w:lsdException w:name="Light Grid" w:semiHidden="0" w:uiPriority="62" w:unhideWhenUsed="0"/>
-    <w:lsdException w:name="Medium Shading 1" w:semiHidden="0" w:uiPriority="63" w:unhideWhenUsed="0"/>
-    <w:lsdException w:name="Medium Shading 2" w:semiHidden="0" w:uiPriority="64" w:unhideWhenUsed="0"/>
-    <w:lsdException w:name="Medium List 1" w:semiHidden="0" w:uiPriority="65" w:unhideWhenUsed="0"/>
-    <w:lsdException w:name="Medium List 2" w:semiHidden="0" w:uiPriority="66" w:unhideWhenUsed="0"/>
-    <w:lsdException w:name="Medium Grid 1" w:semiHidden="0" w:uiPriority="67" w:unhideWhenUsed="0"/>
-    <w:lsdException w:name="Medium Grid 2" w:semiHidden="0" w:uiPriority="68" w:unhideWhenUsed="0"/>
-    <w:lsdException w:name="Medium Grid 3" w:semiHidden="0" w:uiPriority="69" w:unhideWhenUsed="0"/>
-    <w:lsdException w:name="Dark List" w:semiHidden="0" w:uiPriority="70" w:unhideWhenUsed="0"/>
-    <w:lsdException w:name="Colorful Shading" w:semiHidden="0" w:uiPriority="71" w:unhideWhenUsed="0"/>
-    <w:lsdException w:name="Colorful List" w:semiHidden="0" w:uiPriority="72" w:unhideWhenUsed="0"/>
-    <w:lsdException w:name="Colorful Grid" w:semiHidden="0" w:uiPriority="73" w:unhideWhenUsed="0"/>
-    <w:lsdException w:name="Light Shading Accent 1" w:semiHidden="0" w:uiPriority="60" w:unhideWhenUsed="0"/>
-    <w:lsdException w:name="Light List Accent 1" w:semiHidden="0" w:uiPriority="61" w:unhideWhenUsed="0"/>
-    <w:lsdException w:name="Light Grid Accent 1" w:semiHidden="0" w:uiPriority="62" w:unhideWhenUsed="0"/>
-    <w:lsdException w:name="Medium Shading 1 Accent 1" w:semiHidden="0" w:uiPriority="63" w:unhideWhenUsed="0"/>
-    <w:lsdException w:name="Medium Shading 2 Accent 1" w:semiHidden="0" w:uiPriority="64" w:unhideWhenUsed="0"/>
-    <w:lsdException w:name="Medium List 1 Accent 1" w:semiHidden="0" w:uiPriority="65" w:unhideWhenUsed="0"/>
-    <w:lsdException w:name="Revision" w:unhideWhenUsed="0"/>
-    <w:lsdException w:name="List Paragraph" w:semiHidden="0" w:uiPriority="34" w:unhideWhenUsed="0" w:qFormat="1"/>
-    <w:lsdException w:name="Quote" w:semiHidden="0" w:uiPriority="29" w:unhideWhenUsed="0" w:qFormat="1"/>
-    <w:lsdException w:name="Intense Quote" w:semiHidden="0" w:uiPriority="30" w:unhideWhenUsed="0" w:qFormat="1"/>
-    <w:lsdException w:name="Medium List 2 Accent 1" w:semiHidden="0" w:uiPriority="66" w:unhideWhenUsed="0"/>
-    <w:lsdException w:name="Medium Grid 1 Accent 1" w:semiHidden="0" w:uiPriority="67" w:unhideWhenUsed="0"/>
-    <w:lsdException w:name="Medium Grid 2 Accent 1" w:semiHidden="0" w:uiPriority="68" w:unhideWhenUsed="0"/>
-    <w:lsdException w:name="Medium Grid 3 Accent 1" w:semiHidden="0" w:uiPriority="69" w:unhideWhenUsed="0"/>
-    <w:lsdException w:name="Dark List Accent 1" w:semiHidden="0" w:uiPriority="70" w:unhideWhenUsed="0"/>
-    <w:lsdException w:name="Colorful Shading Accent 1" w:semiHidden="0" w:uiPriority="71" w:unhideWhenUsed="0"/>
-    <w:lsdException w:name="Colorful List Accent 1" w:semiHidden="0" w:uiPriority="72" w:unhideWhenUsed="0"/>
-    <w:lsdException w:name="Colorful Grid Accent 1" w:semiHidden="0" w:uiPriority="73" w:unhideWhenUsed="0"/>
-    <w:lsdException w:name="Light Shading Accent 2" w:semiHidden="0" w:uiPriority="60" w:unhideWhenUsed="0"/>
-    <w:lsdException w:name="Light List Accent 2" w:semiHidden="0" w:uiPriority="61" w:unhideWhenUsed="0"/>
-    <w:lsdException w:name="Light Grid Accent 2" w:semiHidden="0" w:uiPriority="62" w:unhideWhenUsed="0"/>
-    <w:lsdException w:name="Medium Shading 1 Accent 2" w:semiHidden="0" w:uiPriority="63" w:unhideWhenUsed="0"/>
-    <w:lsdException w:name="Medium Shading 2 Accent 2" w:semiHidden="0" w:uiPriority="64" w:unhideWhenUsed="0"/>
-    <w:lsdException w:name="Medium List 1 Accent 2" w:semiHidden="0" w:uiPriority="65" w:unhideWhenUsed="0"/>
-    <w:lsdException w:name="Medium List 2 Accent 2" w:semiHidden="0" w:uiPriority="66" w:unhideWhenUsed="0"/>
-    <w:lsdException w:name="Medium Grid 1 Accent 2" w:semiHidden="0" w:uiPriority="67" w:unhideWhenUsed="0"/>
-    <w:lsdException w:name="Medium Grid 2 Accent 2" w:semiHidden="0" w:uiPriority="68" w:unhideWhenUsed="0"/>
-    <w:lsdException w:name="Medium Grid 3 Accent 2" w:semiHidden="0" w:uiPriority="69" w:unhideWhenUsed="0"/>
-    <w:lsdException w:name="Dark List Accent 2" w:semiHidden="0" w:uiPriority="70" w:unhideWhenUsed="0"/>
-    <w:lsdException w:name="Colorful Shading Accent 2" w:semiHidden="0" w:uiPriority="71" w:unhideWhenUsed="0"/>
-    <w:lsdException w:name="Colorful List Accent 2" w:semiHidden="0" w:uiPriority="72" w:unhideWhenUsed="0"/>
-    <w:lsdException w:name="Colorful Grid Accent 2" w:semiHidden="0" w:uiPriority="73" w:unhideWhenUsed="0"/>
-    <w:lsdException w:name="Light Shading Accent 3" w:semiHidden="0" w:uiPriority="60" w:unhideWhenUsed="0"/>
-    <w:lsdException w:name="Light List Accent 3" w:semiHidden="0" w:uiPriority="61" w:unhideWhenUsed="0"/>
-    <w:lsdException w:name="Light Grid Accent 3" w:semiHidden="0" w:uiPriority="62" w:unhideWhenUsed="0"/>
-    <w:lsdException w:name="Medium Shading 1 Accent 3" w:semiHidden="0" w:uiPriority="63" w:unhideWhenUsed="0"/>
-    <w:lsdException w:name="Medium Shading 2 Accent 3" w:semiHidden="0" w:uiPriority="64" w:unhideWhenUsed="0"/>
-    <w:lsdException w:name="Medium List 1 Accent 3" w:semiHidden="0" w:uiPriority="65" w:unhideWhenUsed="0"/>
-    <w:lsdException w:name="Medium List 2 Accent 3" w:semiHidden="0" w:uiPriority="66" w:unhideWhenUsed="0"/>
-    <w:lsdException w:name="Medium Grid 1 Accent 3" w:semiHidden="0" w:uiPriority="67" w:unhideWhenUsed="0"/>
-    <w:lsdException w:name="Medium Grid 2 Accent 3" w:semiHidden="0" w:uiPriority="68" w:unhideWhenUsed="0"/>
-    <w:lsdException w:name="Medium Grid 3 Accent 3" w:semiHidden="0" w:uiPriority="69" w:unhideWhenUsed="0"/>
-    <w:lsdException w:name="Dark List Accent 3" w:semiHidden="0" w:uiPriority="70" w:unhideWhenUsed="0"/>
-    <w:lsdException w:name="Colorful Shading Accent 3" w:semiHidden="0" w:uiPriority="71" w:unhideWhenUsed="0"/>
-    <w:lsdException w:name="Colorful List Accent 3" w:semiHidden="0" w:uiPriority="72" w:unhideWhenUsed="0"/>
-    <w:lsdException w:name="Colorful Grid Accent 3" w:semiHidden="0" w:uiPriority="73" w:unhideWhenUsed="0"/>
-    <w:lsdException w:name="Light Shading Accent 4" w:semiHidden="0" w:uiPriority="60" w:unhideWhenUsed="0"/>
-    <w:lsdException w:name="Light List Accent 4" w:semiHidden="0" w:uiPriority="61" w:unhideWhenUsed="0"/>
-    <w:lsdException w:name="Light Grid Accent 4" w:semiHidden="0" w:uiPriority="62" w:unhideWhenUsed="0"/>
-    <w:lsdException w:name="Medium Shading 1 Accent 4" w:semiHidden="0" w:uiPriority="63" w:unhideWhenUsed="0"/>
-    <w:lsdException w:name="Medium Shading 2 Accent 4" w:semiHidden="0" w:uiPriority="64" w:unhideWhenUsed="0"/>
-    <w:lsdException w:name="Medium List 1 Accent 4" w:semiHidden="0" w:uiPriority="65" w:unhideWhenUsed="0"/>
-    <w:lsdException w:name="Medium List 2 Accent 4" w:semiHidden="0" w:uiPriority="66" w:unhideWhenUsed="0"/>
-    <w:lsdException w:name="Medium Grid 1 Accent 4" w:semiHidden="0" w:uiPriority="67" w:unhideWhenUsed="0"/>
-    <w:lsdException w:name="Medium Grid 2 Accent 4" w:semiHidden="0" w:uiPriority="68" w:unhideWhenUsed="0"/>
-    <w:lsdException w:name="Medium Grid 3 Accent 4" w:semiHidden="0" w:uiPriority="69" w:unhideWhenUsed="0"/>
-    <w:lsdException w:name="Dark List Accent 4" w:semiHidden="0" w:uiPriority="70" w:unhideWhenUsed="0"/>
-    <w:lsdException w:name="Colorful Shading Accent 4" w:semiHidden="0" w:uiPriority="71" w:unhideWhenUsed="0"/>
-    <w:lsdException w:name="Colorful List Accent 4" w:semiHidden="0" w:uiPriority="72" w:unhideWhenUsed="0"/>
-    <w:lsdException w:name="Colorful Grid Accent 4" w:semiHidden="0" w:uiPriority="73" w:unhideWhenUsed="0"/>
-    <w:lsdException w:name="Light Shading Accent 5" w:semiHidden="0" w:uiPriority="60" w:unhideWhenUsed="0"/>
-    <w:lsdException w:name="Light List Accent 5" w:semiHidden="0" w:uiPriority="61" w:unhideWhenUsed="0"/>
-    <w:lsdException w:name="Light Grid Accent 5" w:semiHidden="0" w:uiPriority="62" w:unhideWhenUsed="0"/>
-    <w:lsdException w:name="Medium Shading 1 Accent 5" w:semiHidden="0" w:uiPriority="63" w:unhideWhenUsed="0"/>
-    <w:lsdException w:name="Medium Shading 2 Accent 5" w:semiHidden="0" w:uiPriority="64" w:unhideWhenUsed="0"/>
-    <w:lsdException w:name="Medium List 1 Accent 5" w:semiHidden="0" w:uiPriority="65" w:unhideWhenUsed="0"/>
-    <w:lsdException w:name="Medium List 2 Accent 5" w:semiHidden="0" w:uiPriority="66" w:unhideWhenUsed="0"/>
-    <w:lsdException w:name="Medium Grid 1 Accent 5" w:semiHidden="0" w:uiPriority="67" w:unhideWhenUsed="0"/>
-    <w:lsdException w:name="Medium Grid 2 Accent 5" w:semiHidden="0" w:uiPriority="68" w:unhideWhenUsed="0"/>
-    <w:lsdException w:name="Medium Grid 3 Accent 5" w:semiHidden="0" w:uiPriority="69" w:unhideWhenUsed="0"/>
-    <w:lsdException w:name="Dark List Accent 5" w:semiHidden="0" w:uiPriority="70" w:unhideWhenUsed="0"/>
-    <w:lsdException w:name="Colorful Shading Accent 5" w:semiHidden="0" w:uiPriority="71" w:unhideWhenUsed="0"/>
-    <w:lsdException w:name="Colorful List Accent 5" w:semiHidden="0" w:uiPriority="72" w:unhideWhenUsed="0"/>
-    <w:lsdException w:name="Colorful Grid Accent 5" w:semiHidden="0" w:uiPriority="73" w:unhideWhenUsed="0"/>
-    <w:lsdException w:name="Light Shading Accent 6" w:semiHidden="0" w:uiPriority="60" w:unhideWhenUsed="0"/>
-    <w:lsdException w:name="Light List Accent 6" w:semiHidden="0" w:uiPriority="61" w:unhideWhenUsed="0"/>
-    <w:lsdException w:name="Light Grid Accent 6" w:semiHidden="0" w:uiPriority="62" w:unhideWhenUsed="0"/>
-    <w:lsdException w:name="Medium Shading 1 Accent 6" w:semiHidden="0" w:uiPriority="63" w:unhideWhenUsed="0"/>
-    <w:lsdException w:name="Medium Shading 2 Accent 6" w:semiHidden="0" w:uiPriority="64" w:unhideWhenUsed="0"/>
-    <w:lsdException w:name="Medium List 1 Accent 6" w:semiHidden="0" w:uiPriority="65" w:unhideWhenUsed="0"/>
-    <w:lsdException w:name="Medium List 2 Accent 6" w:semiHidden="0" w:uiPriority="66" w:unhideWhenUsed="0"/>
-    <w:lsdException w:name="Medium Grid 1 Accent 6" w:semiHidden="0" w:uiPriority="67" w:unhideWhenUsed="0"/>
-    <w:lsdException w:name="Medium Grid 2 Accent 6" w:semiHidden="0" w:uiPriority="68" w:unhideWhenUsed="0"/>
-    <w:lsdException w:name="Medium Grid 3 Accent 6" w:semiHidden="0" w:uiPriority="69" w:unhideWhenUsed="0"/>
-    <w:lsdException w:name="Dark List Accent 6" w:semiHidden="0" w:uiPriority="70" w:unhideWhenUsed="0"/>
-    <w:lsdException w:name="Colorful Shading Accent 6" w:semiHidden="0" w:uiPriority="71" w:unhideWhenUsed="0"/>
-    <w:lsdException w:name="Colorful List Accent 6" w:semiHidden="0" w:uiPriority="72" w:unhideWhenUsed="0"/>
-    <w:lsdException w:name="Colorful Grid Accent 6" w:semiHidden="0" w:uiPriority="73" w:unhideWhenUsed="0"/>
-    <w:lsdException w:name="Subtle Emphasis" w:semiHidden="0" w:uiPriority="19" w:unhideWhenUsed="0" w:qFormat="1"/>
-    <w:lsdException w:name="Intense Emphasis" w:semiHidden="0" w:uiPriority="21" w:unhideWhenUsed="0" w:qFormat="1"/>
-    <w:lsdException w:name="Subtle Reference" w:semiHidden="0" w:uiPriority="31" w:unhideWhenUsed="0" w:qFormat="1"/>
-    <w:lsdException w:name="Intense Reference" w:semiHidden="0" w:uiPriority="32" w:unhideWhenUsed="0" w:qFormat="1"/>
-    <w:lsdException w:name="Book Title" w:semiHidden="0" w:uiPriority="33" w:unhideWhenUsed="0" w:qFormat="1"/>
-    <w:lsdException w:name="Bibliography" w:uiPriority="37"/>
-    <w:lsdException w:name="TOC Heading" w:uiPriority="39" w:qFormat="1"/>
+  <w:latentStyles w:defLockedState="0" w:defUIPriority="99" w:defSemiHidden="0" w:defUnhideWhenUsed="0" w:defQFormat="0" w:count="376">
+    <w:lsdException w:name="Normal" w:uiPriority="0" w:qFormat="1"/>
+    <w:lsdException w:name="heading 1" w:uiPriority="9" w:qFormat="1"/>
+    <w:lsdException w:name="heading 2" w:semiHidden="1" w:uiPriority="9" w:unhideWhenUsed="1" w:qFormat="1"/>
+    <w:lsdException w:name="heading 3" w:semiHidden="1" w:uiPriority="9" w:unhideWhenUsed="1" w:qFormat="1"/>
+    <w:lsdException w:name="heading 4" w:semiHidden="1" w:uiPriority="9" w:unhideWhenUsed="1" w:qFormat="1"/>
+    <w:lsdException w:name="heading 5" w:semiHidden="1" w:uiPriority="9" w:unhideWhenUsed="1" w:qFormat="1"/>
+    <w:lsdException w:name="heading 6" w:semiHidden="1" w:uiPriority="9" w:unhideWhenUsed="1" w:qFormat="1"/>
+    <w:lsdException w:name="heading 7" w:semiHidden="1" w:uiPriority="9" w:unhideWhenUsed="1" w:qFormat="1"/>
+    <w:lsdException w:name="heading 8" w:semiHidden="1" w:uiPriority="9" w:unhideWhenUsed="1" w:qFormat="1"/>
+    <w:lsdException w:name="heading 9" w:semiHidden="1" w:uiPriority="9" w:unhideWhenUsed="1" w:qFormat="1"/>
+    <w:lsdException w:name="index 1" w:semiHidden="1" w:unhideWhenUsed="1"/>
+    <w:lsdException w:name="index 2" w:semiHidden="1" w:unhideWhenUsed="1"/>
+    <w:lsdException w:name="index 3" w:semiHidden="1" w:unhideWhenUsed="1"/>
+    <w:lsdException w:name="index 4" w:semiHidden="1" w:unhideWhenUsed="1"/>
+    <w:lsdException w:name="index 5" w:semiHidden="1" w:unhideWhenUsed="1"/>
+    <w:lsdException w:name="index 6" w:semiHidden="1" w:unhideWhenUsed="1"/>
+    <w:lsdException w:name="index 7" w:semiHidden="1" w:unhideWhenUsed="1"/>
+    <w:lsdException w:name="index 8" w:semiHidden="1" w:unhideWhenUsed="1"/>
+    <w:lsdException w:name="index 9" w:semiHidden="1" w:unhideWhenUsed="1"/>
+    <w:lsdException w:name="toc 1" w:semiHidden="1" w:uiPriority="39" w:unhideWhenUsed="1"/>
+    <w:lsdException w:name="toc 2" w:semiHidden="1" w:uiPriority="39" w:unhideWhenUsed="1"/>
+    <w:lsdException w:name="toc 3" w:semiHidden="1" w:uiPriority="39" w:unhideWhenUsed="1"/>
+    <w:lsdException w:name="toc 4" w:semiHidden="1" w:uiPriority="39" w:unhideWhenUsed="1"/>
+    <w:lsdException w:name="toc 5" w:semiHidden="1" w:uiPriority="39" w:unhideWhenUsed="1"/>
+    <w:lsdException w:name="toc 6" w:semiHidden="1" w:uiPriority="39" w:unhideWhenUsed="1"/>
+    <w:lsdException w:name="toc 7" w:semiHidden="1" w:uiPriority="39" w:unhideWhenUsed="1"/>
+    <w:lsdException w:name="toc 8" w:semiHidden="1" w:uiPriority="39" w:unhideWhenUsed="1"/>
+    <w:lsdException w:name="toc 9" w:semiHidden="1" w:uiPriority="39" w:unhideWhenUsed="1"/>
+    <w:lsdException w:name="Normal Indent" w:semiHidden="1" w:unhideWhenUsed="1"/>
+    <w:lsdException w:name="footnote text" w:semiHidden="1" w:unhideWhenUsed="1"/>
+    <w:lsdException w:name="annotation text" w:semiHidden="1" w:unhideWhenUsed="1"/>
+    <w:lsdException w:name="header" w:semiHidden="1" w:unhideWhenUsed="1"/>
+    <w:lsdException w:name="footer" w:semiHidden="1" w:unhideWhenUsed="1"/>
+    <w:lsdException w:name="index heading" w:semiHidden="1" w:unhideWhenUsed="1"/>
+    <w:lsdException w:name="caption" w:semiHidden="1" w:uiPriority="35" w:unhideWhenUsed="1" w:qFormat="1"/>
+    <w:lsdException w:name="table of figures" w:semiHidden="1" w:unhideWhenUsed="1"/>
+    <w:lsdException w:name="envelope address" w:semiHidden="1" w:unhideWhenUsed="1"/>
+    <w:lsdException w:name="envelope return" w:semiHidden="1" w:unhideWhenUsed="1"/>
+    <w:lsdException w:name="footnote reference" w:semiHidden="1" w:unhideWhenUsed="1"/>
+    <w:lsdException w:name="annotation reference" w:semiHidden="1" w:unhideWhenUsed="1"/>
+    <w:lsdException w:name="line number" w:semiHidden="1" w:unhideWhenUsed="1"/>
+    <w:lsdException w:name="page number" w:semiHidden="1" w:unhideWhenUsed="1"/>
+    <w:lsdException w:name="endnote reference" w:semiHidden="1" w:unhideWhenUsed="1"/>
+    <w:lsdException w:name="endnote text" w:semiHidden="1" w:unhideWhenUsed="1"/>
+    <w:lsdException w:name="table of authorities" w:semiHidden="1" w:unhideWhenUsed="1"/>
+    <w:lsdException w:name="macro" w:semiHidden="1" w:unhideWhenUsed="1"/>
+    <w:lsdException w:name="toa heading" w:semiHidden="1" w:unhideWhenUsed="1"/>
+    <w:lsdException w:name="List" w:semiHidden="1" w:unhideWhenUsed="1"/>
+    <w:lsdException w:name="List Bullet" w:semiHidden="1" w:unhideWhenUsed="1"/>
+    <w:lsdException w:name="List Number" w:semiHidden="1" w:unhideWhenUsed="1"/>
+    <w:lsdException w:name="List 2" w:semiHidden="1" w:unhideWhenUsed="1"/>
+    <w:lsdException w:name="List 3" w:semiHidden="1" w:unhideWhenUsed="1"/>
+    <w:lsdException w:name="List 4" w:semiHidden="1" w:unhideWhenUsed="1"/>
+    <w:lsdException w:name="List 5" w:semiHidden="1" w:unhideWhenUsed="1"/>
+    <w:lsdException w:name="List Bullet 2" w:semiHidden="1" w:unhideWhenUsed="1"/>
+    <w:lsdException w:name="List Bullet 3" w:semiHidden="1" w:unhideWhenUsed="1"/>
+    <w:lsdException w:name="List Bullet 4" w:semiHidden="1" w:unhideWhenUsed="1"/>
+    <w:lsdException w:name="List Bullet 5" w:semiHidden="1" w:unhideWhenUsed="1"/>
+    <w:lsdException w:name="List Number 2" w:semiHidden="1" w:unhideWhenUsed="1"/>
+    <w:lsdException w:name="List Number 3" w:semiHidden="1" w:unhideWhenUsed="1"/>
+    <w:lsdException w:name="List Number 4" w:semiHidden="1" w:unhideWhenUsed="1"/>
+    <w:lsdException w:name="List Number 5" w:semiHidden="1" w:unhideWhenUsed="1"/>
+    <w:lsdException w:name="Title" w:uiPriority="10" w:qFormat="1"/>
+    <w:lsdException w:name="Closing" w:semiHidden="1" w:unhideWhenUsed="1"/>
+    <w:lsdException w:name="Signature" w:semiHidden="1" w:unhideWhenUsed="1"/>
+    <w:lsdException w:name="Default Paragraph Font" w:semiHidden="1" w:uiPriority="1" w:unhideWhenUsed="1"/>
+    <w:lsdException w:name="Body Text" w:semiHidden="1" w:unhideWhenUsed="1"/>
+    <w:lsdException w:name="Body Text Indent" w:semiHidden="1" w:unhideWhenUsed="1"/>
+    <w:lsdException w:name="List Continue" w:semiHidden="1" w:unhideWhenUsed="1"/>
+    <w:lsdException w:name="List Continue 2" w:semiHidden="1" w:unhideWhenUsed="1"/>
+    <w:lsdException w:name="List Continue 3" w:semiHidden="1" w:unhideWhenUsed="1"/>
+    <w:lsdException w:name="List Continue 4" w:semiHidden="1" w:unhideWhenUsed="1"/>
+    <w:lsdException w:name="List Continue 5" w:semiHidden="1" w:unhideWhenUsed="1"/>
+    <w:lsdException w:name="Message Header" w:semiHidden="1" w:unhideWhenUsed="1"/>
+    <w:lsdException w:name="Subtitle" w:uiPriority="11" w:qFormat="1"/>
+    <w:lsdException w:name="Salutation" w:semiHidden="1" w:unhideWhenUsed="1"/>
+    <w:lsdException w:name="Date" w:semiHidden="1" w:unhideWhenUsed="1"/>
+    <w:lsdException w:name="Body Text First Indent" w:semiHidden="1" w:unhideWhenUsed="1"/>
+    <w:lsdException w:name="Body Text First Indent 2" w:semiHidden="1" w:unhideWhenUsed="1"/>
+    <w:lsdException w:name="Note Heading" w:semiHidden="1" w:unhideWhenUsed="1"/>
+    <w:lsdException w:name="Body Text 2" w:semiHidden="1" w:unhideWhenUsed="1"/>
+    <w:lsdException w:name="Body Text 3" w:semiHidden="1" w:unhideWhenUsed="1"/>
+    <w:lsdException w:name="Body Text Indent 2" w:semiHidden="1" w:unhideWhenUsed="1"/>
+    <w:lsdException w:name="Body Text Indent 3" w:semiHidden="1" w:unhideWhenUsed="1"/>
+    <w:lsdException w:name="Block Text" w:semiHidden="1" w:unhideWhenUsed="1"/>
+    <w:lsdException w:name="Hyperlink" w:semiHidden="1" w:unhideWhenUsed="1"/>
+    <w:lsdException w:name="FollowedHyperlink" w:semiHidden="1" w:unhideWhenUsed="1"/>
+    <w:lsdException w:name="Strong" w:uiPriority="22" w:qFormat="1"/>
+    <w:lsdException w:name="Emphasis" w:uiPriority="20" w:qFormat="1"/>
+    <w:lsdException w:name="Document Map" w:semiHidden="1" w:unhideWhenUsed="1"/>
+    <w:lsdException w:name="Plain Text" w:semiHidden="1" w:unhideWhenUsed="1"/>
+    <w:lsdException w:name="E-mail Signature" w:semiHidden="1" w:unhideWhenUsed="1"/>
+    <w:lsdException w:name="HTML Top of Form" w:semiHidden="1" w:unhideWhenUsed="1"/>
+    <w:lsdException w:name="HTML Bottom of Form" w:semiHidden="1" w:unhideWhenUsed="1"/>
+    <w:lsdException w:name="Normal (Web)" w:semiHidden="1" w:unhideWhenUsed="1"/>
+    <w:lsdException w:name="HTML Acronym" w:semiHidden="1" w:unhideWhenUsed="1"/>
+    <w:lsdException w:name="HTML Address" w:semiHidden="1" w:unhideWhenUsed="1"/>
+    <w:lsdException w:name="HTML Cite" w:semiHidden="1" w:unhideWhenUsed="1"/>
+    <w:lsdException w:name="HTML Code" w:semiHidden="1" w:unhideWhenUsed="1"/>
+    <w:lsdException w:name="HTML Definition" w:semiHidden="1" w:unhideWhenUsed="1"/>
+    <w:lsdException w:name="HTML Keyboard" w:semiHidden="1" w:unhideWhenUsed="1"/>
+    <w:lsdException w:name="HTML Preformatted" w:semiHidden="1" w:unhideWhenUsed="1"/>
+    <w:lsdException w:name="HTML Sample" w:semiHidden="1" w:unhideWhenUsed="1"/>
+    <w:lsdException w:name="HTML Typewriter" w:semiHidden="1" w:unhideWhenUsed="1"/>
+    <w:lsdException w:name="HTML Variable" w:semiHidden="1" w:unhideWhenUsed="1"/>
+    <w:lsdException w:name="Normal Table" w:semiHidden="1" w:unhideWhenUsed="1"/>
+    <w:lsdException w:name="annotation subject" w:semiHidden="1" w:unhideWhenUsed="1"/>
+    <w:lsdException w:name="No List" w:semiHidden="1" w:unhideWhenUsed="1"/>
+    <w:lsdException w:name="Outline List 1" w:semiHidden="1" w:unhideWhenUsed="1"/>
+    <w:lsdException w:name="Outline List 2" w:semiHidden="1" w:unhideWhenUsed="1"/>
+    <w:lsdException w:name="Outline List 3" w:semiHidden="1" w:unhideWhenUsed="1"/>
+    <w:lsdException w:name="Table Simple 1" w:semiHidden="1" w:unhideWhenUsed="1"/>
+    <w:lsdException w:name="Table Simple 2" w:semiHidden="1" w:unhideWhenUsed="1"/>
+    <w:lsdException w:name="Table Simple 3" w:semiHidden="1" w:unhideWhenUsed="1"/>
+    <w:lsdException w:name="Table Classic 1" w:semiHidden="1" w:unhideWhenUsed="1"/>
+    <w:lsdException w:name="Table Classic 2" w:semiHidden="1" w:unhideWhenUsed="1"/>
+    <w:lsdException w:name="Table Classic 3" w:semiHidden="1" w:unhideWhenUsed="1"/>
+    <w:lsdException w:name="Table Classic 4" w:semiHidden="1" w:unhideWhenUsed="1"/>
+    <w:lsdException w:name="Table Colorful 1" w:semiHidden="1" w:unhideWhenUsed="1"/>
+    <w:lsdException w:name="Table Colorful 2" w:semiHidden="1" w:unhideWhenUsed="1"/>
+    <w:lsdException w:name="Table Colorful 3" w:semiHidden="1" w:unhideWhenUsed="1"/>
+    <w:lsdException w:name="Table Columns 1" w:semiHidden="1" w:unhideWhenUsed="1"/>
+    <w:lsdException w:name="Table Columns 2" w:semiHidden="1" w:unhideWhenUsed="1"/>
+    <w:lsdException w:name="Table Columns 3" w:semiHidden="1" w:unhideWhenUsed="1"/>
+    <w:lsdException w:name="Table Columns 4" w:semiHidden="1" w:unhideWhenUsed="1"/>
+    <w:lsdException w:name="Table Columns 5" w:semiHidden="1" w:unhideWhenUsed="1"/>
+    <w:lsdException w:name="Table Grid 1" w:semiHidden="1" w:unhideWhenUsed="1"/>
+    <w:lsdException w:name="Table Grid 2" w:semiHidden="1" w:unhideWhenUsed="1"/>
+    <w:lsdException w:name="Table Grid 3" w:semiHidden="1" w:unhideWhenUsed="1"/>
+    <w:lsdException w:name="Table Grid 4" w:semiHidden="1" w:unhideWhenUsed="1"/>
+    <w:lsdException w:name="Table Grid 5" w:semiHidden="1" w:unhideWhenUsed="1"/>
+    <w:lsdException w:name="Table Grid 6" w:semiHidden="1" w:unhideWhenUsed="1"/>
+    <w:lsdException w:name="Table Grid 7" w:semiHidden="1" w:unhideWhenUsed="1"/>
+    <w:lsdException w:name="Table Grid 8" w:semiHidden="1" w:unhideWhenUsed="1"/>
+    <w:lsdException w:name="Table List 1" w:semiHidden="1" w:unhideWhenUsed="1"/>
+    <w:lsdException w:name="Table List 2" w:semiHidden="1" w:unhideWhenUsed="1"/>
+    <w:lsdException w:name="Table List 3" w:semiHidden="1" w:unhideWhenUsed="1"/>
+    <w:lsdException w:name="Table List 4" w:semiHidden="1" w:unhideWhenUsed="1"/>
+    <w:lsdException w:name="Table List 5" w:semiHidden="1" w:unhideWhenUsed="1"/>
+    <w:lsdException w:name="Table List 6" w:semiHidden="1" w:unhideWhenUsed="1"/>
+    <w:lsdException w:name="Table List 7" w:semiHidden="1" w:unhideWhenUsed="1"/>
+    <w:lsdException w:name="Table List 8" w:semiHidden="1" w:unhideWhenUsed="1"/>
+    <w:lsdException w:name="Table 3D effects 1" w:semiHidden="1" w:unhideWhenUsed="1"/>
+    <w:lsdException w:name="Table 3D effects 2" w:semiHidden="1" w:unhideWhenUsed="1"/>
+    <w:lsdException w:name="Table 3D effects 3" w:semiHidden="1" w:unhideWhenUsed="1"/>
+    <w:lsdException w:name="Table Contemporary" w:semiHidden="1" w:unhideWhenUsed="1"/>
+    <w:lsdException w:name="Table Elegant" w:semiHidden="1" w:unhideWhenUsed="1"/>
+    <w:lsdException w:name="Table Professional" w:semiHidden="1" w:unhideWhenUsed="1"/>
+    <w:lsdException w:name="Table Subtle 1" w:semiHidden="1" w:unhideWhenUsed="1"/>
+    <w:lsdException w:name="Table Subtle 2" w:semiHidden="1" w:unhideWhenUsed="1"/>
+    <w:lsdException w:name="Table Web 1" w:semiHidden="1" w:unhideWhenUsed="1"/>
+    <w:lsdException w:name="Table Web 2" w:semiHidden="1" w:unhideWhenUsed="1"/>
+    <w:lsdException w:name="Table Web 3" w:semiHidden="1" w:unhideWhenUsed="1"/>
+    <w:lsdException w:name="Balloon Text" w:semiHidden="1" w:unhideWhenUsed="1"/>
+    <w:lsdException w:name="Table Grid" w:semiHidden="1" w:uiPriority="59" w:unhideWhenUsed="1"/>
+    <w:lsdException w:name="Table Theme" w:semiHidden="1" w:unhideWhenUsed="1"/>
+    <w:lsdException w:name="Placeholder Text" w:semiHidden="1"/>
+    <w:lsdException w:name="No Spacing" w:uiPriority="1" w:qFormat="1"/>
+    <w:lsdException w:name="Light Shading" w:uiPriority="60"/>
+    <w:lsdException w:name="Light List" w:uiPriority="61"/>
+    <w:lsdException w:name="Light Grid" w:uiPriority="62"/>
+    <w:lsdException w:name="Medium Shading 1" w:uiPriority="63"/>
+    <w:lsdException w:name="Medium Shading 2" w:uiPriority="64"/>
+    <w:lsdException w:name="Medium List 1" w:uiPriority="65"/>
+    <w:lsdException w:name="Medium List 2" w:uiPriority="66"/>
+    <w:lsdException w:name="Medium Grid 1" w:uiPriority="67"/>
+    <w:lsdException w:name="Medium Grid 2" w:uiPriority="68"/>
+    <w:lsdException w:name="Medium Grid 3" w:uiPriority="69"/>
+    <w:lsdException w:name="Dark List" w:uiPriority="70"/>
+    <w:lsdException w:name="Colorful Shading" w:uiPriority="71"/>
+    <w:lsdException w:name="Colorful List" w:uiPriority="72"/>
+    <w:lsdException w:name="Colorful Grid" w:uiPriority="73"/>
+    <w:lsdException w:name="Light Shading Accent 1" w:uiPriority="60"/>
+    <w:lsdException w:name="Light List Accent 1" w:uiPriority="61"/>
+    <w:lsdException w:name="Light Grid Accent 1" w:uiPriority="62"/>
+    <w:lsdException w:name="Medium Shading 1 Accent 1" w:uiPriority="63"/>
+    <w:lsdException w:name="Medium Shading 2 Accent 1" w:uiPriority="64"/>
+    <w:lsdException w:name="Medium List 1 Accent 1" w:uiPriority="65"/>
+    <w:lsdException w:name="Revision" w:semiHidden="1"/>
+    <w:lsdException w:name="List Paragraph" w:uiPriority="34" w:qFormat="1"/>
+    <w:lsdException w:name="Quote" w:uiPriority="29" w:qFormat="1"/>
+    <w:lsdException w:name="Intense Quote" w:uiPriority="30" w:qFormat="1"/>
+    <w:lsdException w:name="Medium List 2 Accent 1" w:uiPriority="66"/>
+    <w:lsdException w:name="Medium Grid 1 Accent 1" w:uiPriority="67"/>
+    <w:lsdException w:name="Medium Grid 2 Accent 1" w:uiPriority="68"/>
+    <w:lsdException w:name="Medium Grid 3 Accent 1" w:uiPriority="69"/>
+    <w:lsdException w:name="Dark List Accent 1" w:uiPriority="70"/>
+    <w:lsdException w:name="Colorful Shading Accent 1" w:uiPriority="71"/>
+    <w:lsdException w:name="Colorful List Accent 1" w:uiPriority="72"/>
+    <w:lsdException w:name="Colorful Grid Accent 1" w:uiPriority="73"/>
+    <w:lsdException w:name="Light Shading Accent 2" w:uiPriority="60"/>
+    <w:lsdException w:name="Light List Accent 2" w:uiPriority="61"/>
+    <w:lsdException w:name="Light Grid Accent 2" w:uiPriority="62"/>
+    <w:lsdException w:name="Medium Shading 1 Accent 2" w:uiPriority="63"/>
+    <w:lsdException w:name="Medium Shading 2 Accent 2" w:uiPriority="64"/>
+    <w:lsdException w:name="Medium List 1 Accent 2" w:uiPriority="65"/>
+    <w:lsdException w:name="Medium List 2 Accent 2" w:uiPriority="66"/>
+    <w:lsdException w:name="Medium Grid 1 Accent 2" w:uiPriority="67"/>
+    <w:lsdException w:name="Medium Grid 2 Accent 2" w:uiPriority="68"/>
+    <w:lsdException w:name="Medium Grid 3 Accent 2" w:uiPriority="69"/>
+    <w:lsdException w:name="Dark List Accent 2" w:uiPriority="70"/>
+    <w:lsdException w:name="Colorful Shading Accent 2" w:uiPriority="71"/>
+    <w:lsdException w:name="Colorful List Accent 2" w:uiPriority="72"/>
+    <w:lsdException w:name="Colorful Grid Accent 2" w:uiPriority="73"/>
+    <w:lsdException w:name="Light Shading Accent 3" w:uiPriority="60"/>
+    <w:lsdException w:name="Light List Accent 3" w:uiPriority="61"/>
+    <w:lsdException w:name="Light Grid Accent 3" w:uiPriority="62"/>
+    <w:lsdException w:name="Medium Shading 1 Accent 3" w:uiPriority="63"/>
+    <w:lsdException w:name="Medium Shading 2 Accent 3" w:uiPriority="64"/>
+    <w:lsdException w:name="Medium List 1 Accent 3" w:uiPriority="65"/>
+    <w:lsdException w:name="Medium List 2 Accent 3" w:uiPriority="66"/>
+    <w:lsdException w:name="Medium Grid 1 Accent 3" w:uiPriority="67"/>
+    <w:lsdException w:name="Medium Grid 2 Accent 3" w:uiPriority="68"/>
+    <w:lsdException w:name="Medium Grid 3 Accent 3" w:uiPriority="69"/>
+    <w:lsdException w:name="Dark List Accent 3" w:uiPriority="70"/>
+    <w:lsdException w:name="Colorful Shading Accent 3" w:uiPriority="71"/>
+    <w:lsdException w:name="Colorful List Accent 3" w:uiPriority="72"/>
+    <w:lsdException w:name="Colorful Grid Accent 3" w:uiPriority="73"/>
+    <w:lsdException w:name="Light Shading Accent 4" w:uiPriority="60"/>
+    <w:lsdException w:name="Light List Accent 4" w:uiPriority="61"/>
+    <w:lsdException w:name="Light Grid Accent 4" w:uiPriority="62"/>
+    <w:lsdException w:name="Medium Shading 1 Accent 4" w:uiPriority="63"/>
+    <w:lsdException w:name="Medium Shading 2 Accent 4" w:uiPriority="64"/>
+    <w:lsdException w:name="Medium List 1 Accent 4" w:uiPriority="65"/>
+    <w:lsdException w:name="Medium List 2 Accent 4" w:uiPriority="66"/>
+    <w:lsdException w:name="Medium Grid 1 Accent 4" w:uiPriority="67"/>
+    <w:lsdException w:name="Medium Grid 2 Accent 4" w:uiPriority="68"/>
+    <w:lsdException w:name="Medium Grid 3 Accent 4" w:uiPriority="69"/>
+    <w:lsdException w:name="Dark List Accent 4" w:uiPriority="70"/>
+    <w:lsdException w:name="Colorful Shading Accent 4" w:uiPriority="71"/>
+    <w:lsdException w:name="Colorful List Accent 4" w:uiPriority="72"/>
+    <w:lsdException w:name="Colorful Grid Accent 4" w:uiPriority="73"/>
+    <w:lsdException w:name="Light Shading Accent 5" w:uiPriority="60"/>
+    <w:lsdException w:name="Light List Accent 5" w:uiPriority="61"/>
+    <w:lsdException w:name="Light Grid Accent 5" w:uiPriority="62"/>
+    <w:lsdException w:name="Medium Shading 1 Accent 5" w:uiPriority="63"/>
+    <w:lsdException w:name="Medium Shading 2 Accent 5" w:uiPriority="64"/>
+    <w:lsdException w:name="Medium List 1 Accent 5" w:uiPriority="65"/>
+    <w:lsdException w:name="Medium List 2 Accent 5" w:uiPriority="66"/>
+    <w:lsdException w:name="Medium Grid 1 Accent 5" w:uiPriority="67"/>
+    <w:lsdException w:name="Medium Grid 2 Accent 5" w:uiPriority="68"/>
+    <w:lsdException w:name="Medium Grid 3 Accent 5" w:uiPriority="69"/>
+    <w:lsdException w:name="Dark List Accent 5" w:uiPriority="70"/>
+    <w:lsdException w:name="Colorful Shading Accent 5" w:uiPriority="71"/>
+    <w:lsdException w:name="Colorful List Accent 5" w:uiPriority="72"/>
+    <w:lsdException w:name="Colorful Grid Accent 5" w:uiPriority="73"/>
+    <w:lsdException w:name="Light Shading Accent 6" w:uiPriority="60"/>
+    <w:lsdException w:name="Light List Accent 6" w:uiPriority="61"/>
+    <w:lsdException w:name="Light Grid Accent 6" w:uiPriority="62"/>
+    <w:lsdException w:name="Medium Shading 1 Accent 6" w:uiPriority="63"/>
+    <w:lsdException w:name="Medium Shading 2 Accent 6" w:uiPriority="64"/>
+    <w:lsdException w:name="Medium List 1 Accent 6" w:uiPriority="65"/>
+    <w:lsdException w:name="Medium List 2 Accent 6" w:uiPriority="66"/>
+    <w:lsdException w:name="Medium Grid 1 Accent 6" w:uiPriority="67"/>
+    <w:lsdException w:name="Medium Grid 2 Accent 6" w:uiPriority="68"/>
+    <w:lsdException w:name="Medium Grid 3 Accent 6" w:uiPriority="69"/>
+    <w:lsdException w:name="Dark List Accent 6" w:uiPriority="70"/>
+    <w:lsdException w:name="Colorful Shading Accent 6" w:uiPriority="71"/>
+    <w:lsdException w:name="Colorful List Accent 6" w:uiPriority="72"/>
+    <w:lsdException w:name="Colorful Grid Accent 6" w:uiPriority="73"/>
+    <w:lsdException w:name="Subtle Emphasis" w:uiPriority="19" w:qFormat="1"/>
+    <w:lsdException w:name="Intense Emphasis" w:uiPriority="21" w:qFormat="1"/>
+    <w:lsdException w:name="Subtle Reference" w:uiPriority="31" w:qFormat="1"/>
+    <w:lsdException w:name="Intense Reference" w:uiPriority="32" w:qFormat="1"/>
+    <w:lsdException w:name="Book Title" w:uiPriority="33" w:qFormat="1"/>
+    <w:lsdException w:name="Bibliography" w:semiHidden="1" w:uiPriority="37" w:unhideWhenUsed="1"/>
+    <w:lsdException w:name="TOC Heading" w:semiHidden="1" w:uiPriority="39" w:unhideWhenUsed="1" w:qFormat="1"/>
+    <w:lsdException w:name="Plain Table 1" w:uiPriority="41"/>
+    <w:lsdException w:name="Plain Table 2" w:uiPriority="42"/>
+    <w:lsdException w:name="Plain Table 3" w:uiPriority="43"/>
+    <w:lsdException w:name="Plain Table 4" w:uiPriority="44"/>
+    <w:lsdException w:name="Plain Table 5" w:uiPriority="45"/>
+    <w:lsdException w:name="Grid Table Light" w:uiPriority="40"/>
+    <w:lsdException w:name="Grid Table 1 Light" w:uiPriority="46"/>
+    <w:lsdException w:name="Grid Table 2" w:uiPriority="47"/>
+    <w:lsdException w:name="Grid Table 3" w:uiPriority="48"/>
+    <w:lsdException w:name="Grid Table 4" w:uiPriority="49"/>
+    <w:lsdException w:name="Grid Table 5 Dark" w:uiPriority="50"/>
+    <w:lsdException w:name="Grid Table 6 Colorful" w:uiPriority="51"/>
+    <w:lsdException w:name="Grid Table 7 Colorful" w:uiPriority="52"/>
+    <w:lsdException w:name="Grid Table 1 Light Accent 1" w:uiPriority="46"/>
+    <w:lsdException w:name="Grid Table 2 Accent 1" w:uiPriority="47"/>
+    <w:lsdException w:name="Grid Table 3 Accent 1" w:uiPriority="48"/>
+    <w:lsdException w:name="Grid Table 4 Accent 1" w:uiPriority="49"/>
+    <w:lsdException w:name="Grid Table 5 Dark Accent 1" w:uiPriority="50"/>
+    <w:lsdException w:name="Grid Table 6 Colorful Accent 1" w:uiPriority="51"/>
+    <w:lsdException w:name="Grid Table 7 Colorful Accent 1" w:uiPriority="52"/>
+    <w:lsdException w:name="Grid Table 1 Light Accent 2" w:uiPriority="46"/>
+    <w:lsdException w:name="Grid Table 2 Accent 2" w:uiPriority="47"/>
+    <w:lsdException w:name="Grid Table 3 Accent 2" w:uiPriority="48"/>
+    <w:lsdException w:name="Grid Table 4 Accent 2" w:uiPriority="49"/>
+    <w:lsdException w:name="Grid Table 5 Dark Accent 2" w:uiPriority="50"/>
+    <w:lsdException w:name="Grid Table 6 Colorful Accent 2" w:uiPriority="51"/>
+    <w:lsdException w:name="Grid Table 7 Colorful Accent 2" w:uiPriority="52"/>
+    <w:lsdException w:name="Grid Table 1 Light Accent 3" w:uiPriority="46"/>
+    <w:lsdException w:name="Grid Table 2 Accent 3" w:uiPriority="47"/>
+    <w:lsdException w:name="Grid Table 3 Accent 3" w:uiPriority="48"/>
+    <w:lsdException w:name="Grid Table 4 Accent 3" w:uiPriority="49"/>
+    <w:lsdException w:name="Grid Table 5 Dark Accent 3" w:uiPriority="50"/>
+    <w:lsdException w:name="Grid Table 6 Colorful Accent 3" w:uiPriority="51"/>
+    <w:lsdException w:name="Grid Table 7 Colorful Accent 3" w:uiPriority="52"/>
+    <w:lsdException w:name="Grid Table 1 Light Accent 4" w:uiPriority="46"/>
+    <w:lsdException w:name="Grid Table 2 Accent 4" w:uiPriority="47"/>
+    <w:lsdException w:name="Grid Table 3 Accent 4" w:uiPriority="48"/>
+    <w:lsdException w:name="Grid Table 4 Accent 4" w:uiPriority="49"/>
+    <w:lsdException w:name="Grid Table 5 Dark Accent 4" w:uiPriority="50"/>
+    <w:lsdException w:name="Grid Table 6 Colorful Accent 4" w:uiPriority="51"/>
+    <w:lsdException w:name="Grid Table 7 Colorful Accent 4" w:uiPriority="52"/>
+    <w:lsdException w:name="Grid Table 1 Light Accent 5" w:uiPriority="46"/>
+    <w:lsdException w:name="Grid Table 2 Accent 5" w:uiPriority="47"/>
+    <w:lsdException w:name="Grid Table 3 Accent 5" w:uiPriority="48"/>
+    <w:lsdException w:name="Grid Table 4 Accent 5" w:uiPriority="49"/>
+    <w:lsdException w:name="Grid Table 5 Dark Accent 5" w:uiPriority="50"/>
+    <w:lsdException w:name="Grid Table 6 Colorful Accent 5" w:uiPriority="51"/>
+    <w:lsdException w:name="Grid Table 7 Colorful Accent 5" w:uiPriority="52"/>
+    <w:lsdException w:name="Grid Table 1 Light Accent 6" w:uiPriority="46"/>
+    <w:lsdException w:name="Grid Table 2 Accent 6" w:uiPriority="47"/>
+    <w:lsdException w:name="Grid Table 3 Accent 6" w:uiPriority="48"/>
+    <w:lsdException w:name="Grid Table 4 Accent 6" w:uiPriority="49"/>
+    <w:lsdException w:name="Grid Table 5 Dark Accent 6" w:uiPriority="50"/>
+    <w:lsdException w:name="Grid Table 6 Colorful Accent 6" w:uiPriority="51"/>
+    <w:lsdException w:name="Grid Table 7 Colorful Accent 6" w:uiPriority="52"/>
+    <w:lsdException w:name="List Table 1 Light" w:uiPriority="46"/>
+    <w:lsdException w:name="List Table 2" w:uiPriority="47"/>
+    <w:lsdException w:name="List Table 3" w:uiPriority="48"/>
+    <w:lsdException w:name="List Table 4" w:uiPriority="49"/>
+    <w:lsdException w:name="List Table 5 Dark" w:uiPriority="50"/>
+    <w:lsdException w:name="List Table 6 Colorful" w:uiPriority="51"/>
+    <w:lsdException w:name="List Table 7 Colorful" w:uiPriority="52"/>
+    <w:lsdException w:name="List Table 1 Light Accent 1" w:uiPriority="46"/>
+    <w:lsdException w:name="List Table 2 Accent 1" w:uiPriority="47"/>
+    <w:lsdException w:name="List Table 3 Accent 1" w:uiPriority="48"/>
+    <w:lsdException w:name="List Table 4 Accent 1" w:uiPriority="49"/>
+    <w:lsdException w:name="List Table 5 Dark Accent 1" w:uiPriority="50"/>
+    <w:lsdException w:name="List Table 6 Colorful Accent 1" w:uiPriority="51"/>
+    <w:lsdException w:name="List Table 7 Colorful Accent 1" w:uiPriority="52"/>
+    <w:lsdException w:name="List Table 1 Light Accent 2" w:uiPriority="46"/>
+    <w:lsdException w:name="List Table 2 Accent 2" w:uiPriority="47"/>
+    <w:lsdException w:name="List Table 3 Accent 2" w:uiPriority="48"/>
+    <w:lsdException w:name="List Table 4 Accent 2" w:uiPriority="49"/>
+    <w:lsdException w:name="List Table 5 Dark Accent 2" w:uiPriority="50"/>
+    <w:lsdException w:name="List Table 6 Colorful Accent 2" w:uiPriority="51"/>
+    <w:lsdException w:name="List Table 7 Colorful Accent 2" w:uiPriority="52"/>
+    <w:lsdException w:name="List Table 1 Light Accent 3" w:uiPriority="46"/>
+    <w:lsdException w:name="List Table 2 Accent 3" w:uiPriority="47"/>
+    <w:lsdException w:name="List Table 3 Accent 3" w:uiPriority="48"/>
+    <w:lsdException w:name="List Table 4 Accent 3" w:uiPriority="49"/>
+    <w:lsdException w:name="List Table 5 Dark Accent 3" w:uiPriority="50"/>
+    <w:lsdException w:name="List Table 6 Colorful Accent 3" w:uiPriority="51"/>
+    <w:lsdException w:name="List Table 7 Colorful Accent 3" w:uiPriority="52"/>
+    <w:lsdException w:name="List Table 1 Light Accent 4" w:uiPriority="46"/>
+    <w:lsdException w:name="List Table 2 Accent 4" w:uiPriority="47"/>
+    <w:lsdException w:name="List Table 3 Accent 4" w:uiPriority="48"/>
+    <w:lsdException w:name="List Table 4 Accent 4" w:uiPriority="49"/>
+    <w:lsdException w:name="List Table 5 Dark Accent 4" w:uiPriority="50"/>
+    <w:lsdException w:name="List Table 6 Colorful Accent 4" w:uiPriority="51"/>
+    <w:lsdException w:name="List Table 7 Colorful Accent 4" w:uiPriority="52"/>
+    <w:lsdException w:name="List Table 1 Light Accent 5" w:uiPriority="46"/>
+    <w:lsdException w:name="List Table 2 Accent 5" w:uiPriority="47"/>
+    <w:lsdException w:name="List Table 3 Accent 5" w:uiPriority="48"/>
+    <w:lsdException w:name="List Table 4 Accent 5" w:uiPriority="49"/>
+    <w:lsdException w:name="List Table 5 Dark Accent 5" w:uiPriority="50"/>
+    <w:lsdException w:name="List Table 6 Colorful Accent 5" w:uiPriority="51"/>
+    <w:lsdException w:name="List Table 7 Colorful Accent 5" w:uiPriority="52"/>
+    <w:lsdException w:name="List Table 1 Light Accent 6" w:uiPriority="46"/>
+    <w:lsdException w:name="List Table 2 Accent 6" w:uiPriority="47"/>
+    <w:lsdException w:name="List Table 3 Accent 6" w:uiPriority="48"/>
+    <w:lsdException w:name="List Table 4 Accent 6" w:uiPriority="49"/>
+    <w:lsdException w:name="List Table 5 Dark Accent 6" w:uiPriority="50"/>
+    <w:lsdException w:name="List Table 6 Colorful Accent 6" w:uiPriority="51"/>
+    <w:lsdException w:name="List Table 7 Colorful Accent 6" w:uiPriority="52"/>
+    <w:lsdException w:name="Mention" w:semiHidden="1" w:unhideWhenUsed="1"/>
+    <w:lsdException w:name="Smart Hyperlink" w:semiHidden="1" w:unhideWhenUsed="1"/>
+    <w:lsdException w:name="Hashtag" w:semiHidden="1" w:unhideWhenUsed="1"/>
+    <w:lsdException w:name="Unresolved Mention" w:semiHidden="1" w:unhideWhenUsed="1"/>
+    <w:lsdException w:name="Smart Link" w:semiHidden="1" w:unhideWhenUsed="1"/>
   </w:latentStyles>
   <w:style w:type="paragraph" w:default="1" w:styleId="Normal">
     <w:name w:val="Normal"/>
@@ -11209,7 +11768,6 @@
     <w:uiPriority w:val="99"/>
     <w:semiHidden/>
     <w:unhideWhenUsed/>
-    <w:qFormat/>
     <w:tblPr>
       <w:tblInd w:w="0" w:type="dxa"/>
       <w:tblCellMar>
@@ -11342,7 +11900,6 @@
     <w:unhideWhenUsed/>
     <w:rsid w:val="0025672C"/>
     <w:tblPr>
-      <w:tblInd w:w="0" w:type="dxa"/>
       <w:tblBorders>
         <w:top w:val="single" w:sz="4" w:space="0" w:color="auto"/>
         <w:left w:val="single" w:sz="4" w:space="0" w:color="auto"/>
@@ -11351,12 +11908,6 @@
         <w:insideH w:val="single" w:sz="4" w:space="0" w:color="auto"/>
         <w:insideV w:val="single" w:sz="4" w:space="0" w:color="auto"/>
       </w:tblBorders>
-      <w:tblCellMar>
-        <w:top w:w="0" w:type="dxa"/>
-        <w:left w:w="108" w:type="dxa"/>
-        <w:bottom w:w="0" w:type="dxa"/>
-        <w:right w:w="108" w:type="dxa"/>
-      </w:tblCellMar>
     </w:tblPr>
   </w:style>
   <w:style w:type="character" w:styleId="FollowedHyperlink">
@@ -11371,8 +11922,8 @@
       <w:u w:val="single"/>
     </w:rPr>
   </w:style>
-  <w:style w:type="character" w:customStyle="1" w:styleId="UnresolvedMention">
-    <w:name w:val="Unresolved Mention"/>
+  <w:style w:type="character" w:customStyle="1" w:styleId="UnresolvedMention2">
+    <w:name w:val="Unresolved Mention2"/>
     <w:basedOn w:val="DefaultParagraphFont"/>
     <w:uiPriority w:val="99"/>
     <w:semiHidden/>
@@ -11395,7 +11946,6 @@
       <w:szCs w:val="22"/>
     </w:rPr>
     <w:tblPr>
-      <w:tblInd w:w="0" w:type="dxa"/>
       <w:tblBorders>
         <w:top w:val="single" w:sz="4" w:space="0" w:color="000000"/>
         <w:left w:val="single" w:sz="4" w:space="0" w:color="000000"/>
@@ -11404,12 +11954,6 @@
         <w:insideH w:val="single" w:sz="4" w:space="0" w:color="000000"/>
         <w:insideV w:val="single" w:sz="4" w:space="0" w:color="000000"/>
       </w:tblBorders>
-      <w:tblCellMar>
-        <w:top w:w="0" w:type="dxa"/>
-        <w:left w:w="108" w:type="dxa"/>
-        <w:bottom w:w="0" w:type="dxa"/>
-        <w:right w:w="108" w:type="dxa"/>
-      </w:tblCellMar>
     </w:tblPr>
   </w:style>
   <w:style w:type="paragraph" w:styleId="Header">
@@ -11758,7 +12302,7 @@
   <a:extraClrSchemeLst/>
   <a:extLst>
     <a:ext uri="{05A4C25C-085E-4340-85A3-A5531E510DB2}">
-      <thm15:themeFamily xmlns:thm15="http://schemas.microsoft.com/office/thememl/2012/main" xmlns="" name="Office Theme" id="{62F939B6-93AF-4DB8-9C6B-D6C7DFDC589F}" vid="{4A3C46E8-61CC-4603-A589-7422A47A8E4A}"/>
+      <thm15:themeFamily xmlns:thm15="http://schemas.microsoft.com/office/thememl/2012/main" name="Office Theme" id="{62F939B6-93AF-4DB8-9C6B-D6C7DFDC589F}" vid="{4A3C46E8-61CC-4603-A589-7422A47A8E4A}"/>
     </a:ext>
   </a:extLst>
 </a:theme>

</xml_diff>